<commit_message>
Reworked language in sections 2 or 3.
</commit_message>
<xml_diff>
--- a/Capstone Draft 3.docx
+++ b/Capstone Draft 3.docx
@@ -675,7 +675,7 @@
                 <v:stroke joinstyle="miter"/>
                 <v:path gradientshapeok="t" o:connecttype="rect"/>
               </v:shapetype>
-              <v:shape id="Text Box 1" o:spid="_x0000_s1026" type="#_x0000_t202" style="position:absolute;left:0;text-align:left;margin-left:95.75pt;margin-top:16.2pt;width:230.4pt;height:33.3pt;z-index:-251658240;visibility:visible;mso-wrap-style:square;mso-width-percent:0;mso-height-percent:0;mso-wrap-distance-left:0;mso-wrap-distance-top:0;mso-wrap-distance-right:0;mso-wrap-distance-bottom:0;mso-position-horizontal:absolute;mso-position-horizontal-relative:page;mso-position-vertical:absolute;mso-position-vertical-relative:text;mso-width-percent:0;mso-height-percent:0;mso-width-relative:page;mso-height-relative:page;v-text-anchor:top" o:gfxdata="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" filled="f" strokeweight=".14042mm">
+              <v:shape id="Text Box 1" o:spid="_x0000_s1026" type="#_x0000_t202" style="position:absolute;left:0;text-align:left;margin-left:95.75pt;margin-top:16.2pt;width:230.4pt;height:33.3pt;z-index:-251658240;visibility:visible;mso-wrap-style:square;mso-width-percent:0;mso-height-percent:0;mso-wrap-distance-left:0;mso-wrap-distance-top:0;mso-wrap-distance-right:0;mso-wrap-distance-bottom:0;mso-position-horizontal:absolute;mso-position-horizontal-relative:page;mso-position-vertical:absolute;mso-position-vertical-relative:text;mso-width-percent:0;mso-height-percent:0;mso-width-relative:page;mso-height-relative:page;v-text-anchor:top" o:gfxdata="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" filled="f" strokeweight=".14042mm">
                 <v:textbox inset="0,0,0,0">
                   <w:txbxContent>
                     <w:p>
@@ -1503,7 +1503,76 @@
     </w:p>
     <w:p>
       <w:r>
-        <w:t>NLP is a subfield of AI that focuses on how to program computers to process and analyze large amounts of human/natural language data. Both speech and written language is included in NLP. For this paper, only written text will be used to solve the problem. Using NLP, we were able to web scrape job postings from multiple sources to create our data set to perform lexical, syntactic, and semantic analysis. Throughout this paper, Python packages specializing in NLP will be leveraged to get text and document similarity scores of the job postings for each job title searched.</w:t>
+        <w:t>Natural Language Processing (</w:t>
+      </w:r>
+      <w:r>
+        <w:t>NLP</w:t>
+      </w:r>
+      <w:r>
+        <w:t>)</w:t>
+      </w:r>
+      <w:r>
+        <w:t xml:space="preserve"> is a subfield of AI that focuses on how to program computers to process and analyze large amounts of human/natural language data. </w:t>
+      </w:r>
+      <w:r>
+        <w:t>NLP incorporates b</w:t>
+      </w:r>
+      <w:r>
+        <w:t xml:space="preserve">oth speech and written language. For this </w:t>
+      </w:r>
+      <w:r>
+        <w:t>research</w:t>
+      </w:r>
+      <w:r>
+        <w:t xml:space="preserve">, only written text </w:t>
+      </w:r>
+      <w:r>
+        <w:t xml:space="preserve">is </w:t>
+      </w:r>
+      <w:r>
+        <w:t xml:space="preserve">used to solve the problem. Using NLP, we </w:t>
+      </w:r>
+      <w:proofErr w:type="gramStart"/>
+      <w:r>
+        <w:t>are</w:t>
+      </w:r>
+      <w:r>
+        <w:t xml:space="preserve"> able to</w:t>
+      </w:r>
+      <w:proofErr w:type="gramEnd"/>
+      <w:r>
+        <w:t xml:space="preserve"> web scrape job postings from multiple sources to create our data set to perform lexical, syntactic, and semantic analysis. Throughout this paper, Python packages specializing in NLP </w:t>
+      </w:r>
+      <w:r>
+        <w:t>are</w:t>
+      </w:r>
+      <w:r>
+        <w:t xml:space="preserve"> leveraged to </w:t>
+      </w:r>
+      <w:r>
+        <w:t>obtain</w:t>
+      </w:r>
+      <w:r>
+        <w:t xml:space="preserve"> text and document similarity scores of the job postings for each job title searched.</w:t>
+      </w:r>
+      <w:r>
+        <w:t xml:space="preserve"> The python libraries of Beautiful Soup, Natural Language </w:t>
+      </w:r>
+      <w:proofErr w:type="spellStart"/>
+      <w:r>
+        <w:t>ToolKit</w:t>
+      </w:r>
+      <w:proofErr w:type="spellEnd"/>
+      <w:r>
+        <w:t xml:space="preserve"> (NLKT), and </w:t>
+      </w:r>
+      <w:proofErr w:type="spellStart"/>
+      <w:r>
+        <w:t>spaCy</w:t>
+      </w:r>
+      <w:proofErr w:type="spellEnd"/>
+      <w:r>
+        <w:t xml:space="preserve"> are used to gather and clean the text.</w:t>
       </w:r>
     </w:p>
     <w:p>
@@ -1528,17 +1597,32 @@
     </w:p>
     <w:p>
       <w:r>
-        <w:t>Googles TensorFlow</w:t>
+        <w:t>Google</w:t>
+      </w:r>
+      <w:r>
+        <w:t>’</w:t>
+      </w:r>
+      <w:r>
+        <w:t>s TensorFlow</w:t>
       </w:r>
       <w:r>
         <w:t xml:space="preserve"> HUB</w:t>
       </w:r>
       <w:r>
-        <w:t xml:space="preserve"> is an open source library for advanced Machine Learning and for numerical computation. In addition, the library has an arsenal of algorithms for deep learning for digit classification, image recognition, word/sentence embeddings, recurrent neural networks, and for this paper natural language processing. The Universal Sentence Encoder (USE), which uses TensorFlow library, encodes text into feature vectors for the purpose of text classification, semantic similarity, and </w:t>
+        <w:t xml:space="preserve"> (TF Hub)</w:t>
+      </w:r>
+      <w:r>
+        <w:t xml:space="preserve"> is an open source library for advanced Machine Learning and for numerical computation. In addition, the library </w:t>
+      </w:r>
+      <w:r>
+        <w:t>contains</w:t>
+      </w:r>
+      <w:r>
+        <w:t xml:space="preserve"> an arsenal of algorithms for deep learning for digit classification, image recognition, word/sentence embeddings, recurrent neural networks, and for </w:t>
       </w:r>
       <w:r>
         <w:lastRenderedPageBreak/>
-        <w:t>other natural language tasks. At the core, USE produces sentence embeddings for transfer learning [10] and is made publicly available on TF Hub. On a high level, a corpus of text is fed into the encoder and a 512-dimensional vector is outputted</w:t>
+        <w:t>this paper natural language processing. The Universal Sentence Encoder (USE), which uses TensorFlow library, encodes text into feature vectors for the purpose of text classification, semantic similarity, and other natural language tasks. At the core, USE produces sentence embeddings for transfer learning [10] and is made publicly available on TF Hub. On a high level, a corpus of text is fed into the encoder and a 512-dimensional vector is output</w:t>
       </w:r>
       <w:r>
         <w:t xml:space="preserve"> for semantic retrieval purposes</w:t>
@@ -1684,22 +1768,164 @@
         <w:t xml:space="preserve"> </w:t>
       </w:r>
       <w:r>
-        <w:t>Scraping was done using the python library, Beautiful Soup (beautifulsoup4). Beautiful Soup allowed us to scrape Indeed.com for information on several job titles and extract the information Beautiful Soup sits atop an HTML or XML parser, providing Pythonic idioms for iterating, searching, and modifying the parse tree’. (reference: https://pypi.org/project/beautifulsoup4/). Table 3 illus</w:t>
+        <w:t xml:space="preserve">Scraping </w:t>
+      </w:r>
+      <w:r>
+        <w:t>for this project is</w:t>
+      </w:r>
+      <w:r>
+        <w:t xml:space="preserve"> done using the python library, Beautiful Soup (beautifulsoup4). Beautiful Soup </w:t>
+      </w:r>
+      <w:r>
+        <w:t>allows</w:t>
+      </w:r>
+      <w:r>
+        <w:t xml:space="preserve"> us to scrape Indeed.com for information on several job titles and extract the information</w:t>
+      </w:r>
+      <w:r>
+        <w:t>.</w:t>
+      </w:r>
+      <w:r>
+        <w:t xml:space="preserve"> </w:t>
+      </w:r>
+      <w:r>
+        <w:t>“</w:t>
+      </w:r>
+      <w:r>
+        <w:t>Beautiful Soup sits atop an HTML or XML parser, providing Pythonic idioms for iterating, searching, and modifying the parse tree (reference: https://pypi.org/project/beautifulsoup4/).</w:t>
+      </w:r>
+      <w:r>
+        <w:t>”</w:t>
+      </w:r>
+      <w:r>
+        <w:t xml:space="preserve"> Table 3 illus</w:t>
       </w:r>
       <w:r>
         <w:t>t</w:t>
       </w:r>
       <w:r>
-        <w:t>rates the data that was gather during the scraping process. Table 3 illustrates the data that was gather during the scraping process.</w:t>
-      </w:r>
-    </w:p>
-    <w:p>
-      <w:pPr>
-        <w:rPr>
-          <w:b/>
-          <w:bCs/>
-        </w:rPr>
-      </w:pPr>
+        <w:t>rates the data that was gather during the scraping process.</w:t>
+      </w:r>
+    </w:p>
+    <w:p>
+      <w:pPr>
+        <w:rPr>
+          <w:b/>
+          <w:bCs/>
+        </w:rPr>
+      </w:pPr>
+      <w:r>
+        <w:rPr>
+          <w:noProof/>
+        </w:rPr>
+        <mc:AlternateContent>
+          <mc:Choice Requires="wps">
+            <w:drawing>
+              <wp:anchor distT="0" distB="0" distL="114300" distR="114300" simplePos="0" relativeHeight="251671552" behindDoc="0" locked="0" layoutInCell="1" allowOverlap="1" wp14:anchorId="02D5CE19" wp14:editId="1A6A8E13">
+                <wp:simplePos x="0" y="0"/>
+                <wp:positionH relativeFrom="column">
+                  <wp:posOffset>4362450</wp:posOffset>
+                </wp:positionH>
+                <wp:positionV relativeFrom="paragraph">
+                  <wp:posOffset>673101</wp:posOffset>
+                </wp:positionV>
+                <wp:extent cx="1733550" cy="1219200"/>
+                <wp:effectExtent l="0" t="0" r="19050" b="19050"/>
+                <wp:wrapNone/>
+                <wp:docPr id="5" name="Rectangle 5"/>
+                <wp:cNvGraphicFramePr/>
+                <a:graphic xmlns:a="http://schemas.openxmlformats.org/drawingml/2006/main">
+                  <a:graphicData uri="http://schemas.microsoft.com/office/word/2010/wordprocessingShape">
+                    <wps:wsp>
+                      <wps:cNvSpPr/>
+                      <wps:spPr>
+                        <a:xfrm>
+                          <a:off x="0" y="0"/>
+                          <a:ext cx="1733550" cy="1219200"/>
+                        </a:xfrm>
+                        <a:prstGeom prst="rect">
+                          <a:avLst/>
+                        </a:prstGeom>
+                      </wps:spPr>
+                      <wps:style>
+                        <a:lnRef idx="2">
+                          <a:schemeClr val="accent1">
+                            <a:shade val="50000"/>
+                          </a:schemeClr>
+                        </a:lnRef>
+                        <a:fillRef idx="1">
+                          <a:schemeClr val="accent1"/>
+                        </a:fillRef>
+                        <a:effectRef idx="0">
+                          <a:schemeClr val="accent1"/>
+                        </a:effectRef>
+                        <a:fontRef idx="minor">
+                          <a:schemeClr val="lt1"/>
+                        </a:fontRef>
+                      </wps:style>
+                      <wps:txbx>
+                        <w:txbxContent>
+                          <w:p>
+                            <w:pPr>
+                              <w:jc w:val="center"/>
+                            </w:pPr>
+                            <w:r>
+                              <w:t xml:space="preserve">I will recreate this in </w:t>
+                            </w:r>
+                            <w:proofErr w:type="spellStart"/>
+                            <w:r>
+                              <w:t>LaTex</w:t>
+                            </w:r>
+                            <w:proofErr w:type="spellEnd"/>
+                            <w:r>
+                              <w:t xml:space="preserve"> so that it’s two charts. One for what we pulled off the search page(s). One for what we pulled off each individual posting page.</w:t>
+                            </w:r>
+                          </w:p>
+                        </w:txbxContent>
+                      </wps:txbx>
+                      <wps:bodyPr rot="0" spcFirstLastPara="0" vertOverflow="overflow" horzOverflow="overflow" vert="horz" wrap="square" lIns="91440" tIns="45720" rIns="91440" bIns="45720" numCol="1" spcCol="0" rtlCol="0" fromWordArt="0" anchor="ctr" anchorCtr="0" forceAA="0" compatLnSpc="1">
+                        <a:prstTxWarp prst="textNoShape">
+                          <a:avLst/>
+                        </a:prstTxWarp>
+                        <a:noAutofit/>
+                      </wps:bodyPr>
+                    </wps:wsp>
+                  </a:graphicData>
+                </a:graphic>
+                <wp14:sizeRelV relativeFrom="margin">
+                  <wp14:pctHeight>0</wp14:pctHeight>
+                </wp14:sizeRelV>
+              </wp:anchor>
+            </w:drawing>
+          </mc:Choice>
+          <mc:Fallback>
+            <w:pict>
+              <v:rect w14:anchorId="02D5CE19" id="Rectangle 5" o:spid="_x0000_s1027" style="position:absolute;margin-left:343.5pt;margin-top:53pt;width:136.5pt;height:96pt;z-index:251671552;visibility:visible;mso-wrap-style:square;mso-height-percent:0;mso-wrap-distance-left:9pt;mso-wrap-distance-top:0;mso-wrap-distance-right:9pt;mso-wrap-distance-bottom:0;mso-position-horizontal:absolute;mso-position-horizontal-relative:text;mso-position-vertical:absolute;mso-position-vertical-relative:text;mso-height-percent:0;mso-height-relative:margin;v-text-anchor:middle" o:gfxdata="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" fillcolor="#4472c4 [3204]" strokecolor="#1f3763 [1604]" strokeweight="1pt">
+                <v:textbox>
+                  <w:txbxContent>
+                    <w:p>
+                      <w:pPr>
+                        <w:jc w:val="center"/>
+                      </w:pPr>
+                      <w:r>
+                        <w:t xml:space="preserve">I will recreate this in </w:t>
+                      </w:r>
+                      <w:proofErr w:type="spellStart"/>
+                      <w:r>
+                        <w:t>LaTex</w:t>
+                      </w:r>
+                      <w:proofErr w:type="spellEnd"/>
+                      <w:r>
+                        <w:t xml:space="preserve"> so that it’s two charts. One for what we pulled off the search page(s). One for what we pulled off each individual posting page.</w:t>
+                      </w:r>
+                    </w:p>
+                  </w:txbxContent>
+                </v:textbox>
+              </v:rect>
+            </w:pict>
+          </mc:Fallback>
+        </mc:AlternateContent>
+      </w:r>
       <w:r>
         <w:tab/>
       </w:r>
@@ -1739,8 +1965,8 @@
         <w:tblLook w:val="01E0" w:firstRow="1" w:lastRow="1" w:firstColumn="1" w:lastColumn="1" w:noHBand="0" w:noVBand="0"/>
       </w:tblPr>
       <w:tblGrid>
-        <w:gridCol w:w="2056"/>
-        <w:gridCol w:w="2765"/>
+        <w:gridCol w:w="2695"/>
+        <w:gridCol w:w="3780"/>
       </w:tblGrid>
       <w:tr>
         <w:trPr>
@@ -1748,7 +1974,7 @@
         </w:trPr>
         <w:tc>
           <w:tcPr>
-            <w:tcW w:w="2056" w:type="dxa"/>
+            <w:tcW w:w="2695" w:type="dxa"/>
           </w:tcPr>
           <w:p>
             <w:pPr>
@@ -1775,7 +2001,7 @@
         </w:tc>
         <w:tc>
           <w:tcPr>
-            <w:tcW w:w="2765" w:type="dxa"/>
+            <w:tcW w:w="3780" w:type="dxa"/>
           </w:tcPr>
           <w:p>
             <w:pPr>
@@ -1807,7 +2033,7 @@
         </w:trPr>
         <w:tc>
           <w:tcPr>
-            <w:tcW w:w="2056" w:type="dxa"/>
+            <w:tcW w:w="2695" w:type="dxa"/>
             <w:tcBorders>
               <w:bottom w:val="nil"/>
             </w:tcBorders>
@@ -1835,7 +2061,7 @@
         </w:tc>
         <w:tc>
           <w:tcPr>
-            <w:tcW w:w="2765" w:type="dxa"/>
+            <w:tcW w:w="3780" w:type="dxa"/>
             <w:tcBorders>
               <w:bottom w:val="nil"/>
             </w:tcBorders>
@@ -1869,7 +2095,7 @@
         </w:trPr>
         <w:tc>
           <w:tcPr>
-            <w:tcW w:w="2056" w:type="dxa"/>
+            <w:tcW w:w="2695" w:type="dxa"/>
             <w:tcBorders>
               <w:top w:val="nil"/>
               <w:bottom w:val="nil"/>
@@ -1898,7 +2124,7 @@
         </w:tc>
         <w:tc>
           <w:tcPr>
-            <w:tcW w:w="2765" w:type="dxa"/>
+            <w:tcW w:w="3780" w:type="dxa"/>
             <w:tcBorders>
               <w:top w:val="nil"/>
               <w:bottom w:val="nil"/>
@@ -1933,7 +2159,7 @@
         </w:trPr>
         <w:tc>
           <w:tcPr>
-            <w:tcW w:w="2056" w:type="dxa"/>
+            <w:tcW w:w="2695" w:type="dxa"/>
             <w:tcBorders>
               <w:top w:val="nil"/>
               <w:bottom w:val="nil"/>
@@ -1962,7 +2188,7 @@
         </w:tc>
         <w:tc>
           <w:tcPr>
-            <w:tcW w:w="2765" w:type="dxa"/>
+            <w:tcW w:w="3780" w:type="dxa"/>
             <w:tcBorders>
               <w:top w:val="nil"/>
               <w:bottom w:val="nil"/>
@@ -1997,7 +2223,7 @@
         </w:trPr>
         <w:tc>
           <w:tcPr>
-            <w:tcW w:w="2056" w:type="dxa"/>
+            <w:tcW w:w="2695" w:type="dxa"/>
             <w:tcBorders>
               <w:top w:val="nil"/>
               <w:bottom w:val="nil"/>
@@ -2007,44 +2233,18 @@
             <w:pPr>
               <w:pStyle w:val="TableParagraph"/>
               <w:spacing w:line="276" w:lineRule="auto"/>
+              <w:ind w:left="0"/>
               <w:rPr>
                 <w:rFonts w:ascii="Arial" w:hAnsi="Arial" w:cs="Arial"/>
                 <w:sz w:val="20"/>
                 <w:szCs w:val="20"/>
               </w:rPr>
             </w:pPr>
-            <w:r>
-              <w:rPr>
-                <w:rFonts w:ascii="Arial" w:hAnsi="Arial" w:cs="Arial"/>
-                <w:w w:val="110"/>
-                <w:sz w:val="20"/>
-                <w:szCs w:val="20"/>
-              </w:rPr>
-              <w:t>Separated</w:t>
-            </w:r>
-            <w:r>
-              <w:rPr>
-                <w:rFonts w:ascii="Arial" w:hAnsi="Arial" w:cs="Arial"/>
-                <w:w w:val="110"/>
-                <w:sz w:val="20"/>
-                <w:szCs w:val="20"/>
-              </w:rPr>
-              <w:t xml:space="preserve"> </w:t>
-            </w:r>
-            <w:r>
-              <w:rPr>
-                <w:rFonts w:ascii="Arial" w:hAnsi="Arial" w:cs="Arial"/>
-                <w:w w:val="110"/>
-                <w:sz w:val="20"/>
-                <w:szCs w:val="20"/>
-              </w:rPr>
-              <w:t>from Location</w:t>
-            </w:r>
           </w:p>
         </w:tc>
         <w:tc>
           <w:tcPr>
-            <w:tcW w:w="2765" w:type="dxa"/>
+            <w:tcW w:w="3780" w:type="dxa"/>
             <w:tcBorders>
               <w:top w:val="nil"/>
               <w:bottom w:val="nil"/>
@@ -2061,6 +2261,15 @@
                 <w:szCs w:val="20"/>
               </w:rPr>
             </w:pPr>
+            <w:r>
+              <w:rPr>
+                <w:rFonts w:ascii="Arial" w:hAnsi="Arial" w:cs="Arial"/>
+                <w:w w:val="115"/>
+                <w:sz w:val="20"/>
+                <w:szCs w:val="20"/>
+              </w:rPr>
+              <w:t xml:space="preserve">     </w:t>
+            </w:r>
             <w:r>
               <w:rPr>
                 <w:rFonts w:ascii="Arial" w:hAnsi="Arial" w:cs="Arial"/>
@@ -2079,7 +2288,7 @@
         </w:trPr>
         <w:tc>
           <w:tcPr>
-            <w:tcW w:w="2056" w:type="dxa"/>
+            <w:tcW w:w="2695" w:type="dxa"/>
             <w:tcBorders>
               <w:top w:val="nil"/>
               <w:bottom w:val="nil"/>
@@ -2095,20 +2304,11 @@
                 <w:szCs w:val="20"/>
               </w:rPr>
             </w:pPr>
-            <w:r>
-              <w:rPr>
-                <w:rFonts w:ascii="Arial" w:hAnsi="Arial" w:cs="Arial"/>
-                <w:w w:val="110"/>
-                <w:sz w:val="20"/>
-                <w:szCs w:val="20"/>
-              </w:rPr>
-              <w:t>Separated from Location</w:t>
-            </w:r>
           </w:p>
         </w:tc>
         <w:tc>
           <w:tcPr>
-            <w:tcW w:w="2765" w:type="dxa"/>
+            <w:tcW w:w="3780" w:type="dxa"/>
             <w:tcBorders>
               <w:top w:val="nil"/>
               <w:bottom w:val="nil"/>
@@ -2125,6 +2325,15 @@
                 <w:szCs w:val="20"/>
               </w:rPr>
             </w:pPr>
+            <w:r>
+              <w:rPr>
+                <w:rFonts w:ascii="Arial" w:hAnsi="Arial" w:cs="Arial"/>
+                <w:w w:val="115"/>
+                <w:sz w:val="20"/>
+                <w:szCs w:val="20"/>
+              </w:rPr>
+              <w:t xml:space="preserve">     </w:t>
+            </w:r>
             <w:r>
               <w:rPr>
                 <w:rFonts w:ascii="Arial" w:hAnsi="Arial" w:cs="Arial"/>
@@ -2143,7 +2352,7 @@
         </w:trPr>
         <w:tc>
           <w:tcPr>
-            <w:tcW w:w="2056" w:type="dxa"/>
+            <w:tcW w:w="2695" w:type="dxa"/>
             <w:tcBorders>
               <w:top w:val="nil"/>
               <w:bottom w:val="nil"/>
@@ -2153,26 +2362,18 @@
             <w:pPr>
               <w:pStyle w:val="TableParagraph"/>
               <w:spacing w:line="276" w:lineRule="auto"/>
+              <w:ind w:left="0"/>
               <w:rPr>
                 <w:rFonts w:ascii="Arial" w:hAnsi="Arial" w:cs="Arial"/>
                 <w:sz w:val="20"/>
                 <w:szCs w:val="20"/>
               </w:rPr>
             </w:pPr>
-            <w:r>
-              <w:rPr>
-                <w:rFonts w:ascii="Arial" w:hAnsi="Arial" w:cs="Arial"/>
-                <w:w w:val="110"/>
-                <w:sz w:val="20"/>
-                <w:szCs w:val="20"/>
-              </w:rPr>
-              <w:t>Separated from Location</w:t>
-            </w:r>
           </w:p>
         </w:tc>
         <w:tc>
           <w:tcPr>
-            <w:tcW w:w="2765" w:type="dxa"/>
+            <w:tcW w:w="3780" w:type="dxa"/>
             <w:tcBorders>
               <w:top w:val="nil"/>
               <w:bottom w:val="nil"/>
@@ -2189,6 +2390,15 @@
                 <w:szCs w:val="20"/>
               </w:rPr>
             </w:pPr>
+            <w:r>
+              <w:rPr>
+                <w:rFonts w:ascii="Arial" w:hAnsi="Arial" w:cs="Arial"/>
+                <w:w w:val="105"/>
+                <w:sz w:val="20"/>
+                <w:szCs w:val="20"/>
+              </w:rPr>
+              <w:t xml:space="preserve">      </w:t>
+            </w:r>
             <w:r>
               <w:rPr>
                 <w:rFonts w:ascii="Arial" w:hAnsi="Arial" w:cs="Arial"/>
@@ -2207,7 +2417,7 @@
         </w:trPr>
         <w:tc>
           <w:tcPr>
-            <w:tcW w:w="2056" w:type="dxa"/>
+            <w:tcW w:w="2695" w:type="dxa"/>
             <w:tcBorders>
               <w:top w:val="nil"/>
               <w:bottom w:val="nil"/>
@@ -2223,20 +2433,11 @@
                 <w:szCs w:val="20"/>
               </w:rPr>
             </w:pPr>
-            <w:r>
-              <w:rPr>
-                <w:rFonts w:ascii="Arial" w:hAnsi="Arial" w:cs="Arial"/>
-                <w:w w:val="110"/>
-                <w:sz w:val="20"/>
-                <w:szCs w:val="20"/>
-              </w:rPr>
-              <w:t>Separated from Location</w:t>
-            </w:r>
           </w:p>
         </w:tc>
         <w:tc>
           <w:tcPr>
-            <w:tcW w:w="2765" w:type="dxa"/>
+            <w:tcW w:w="3780" w:type="dxa"/>
             <w:tcBorders>
               <w:top w:val="nil"/>
               <w:bottom w:val="nil"/>
@@ -2253,6 +2454,15 @@
                 <w:szCs w:val="20"/>
               </w:rPr>
             </w:pPr>
+            <w:r>
+              <w:rPr>
+                <w:rFonts w:ascii="Arial" w:hAnsi="Arial" w:cs="Arial"/>
+                <w:w w:val="115"/>
+                <w:sz w:val="20"/>
+                <w:szCs w:val="20"/>
+              </w:rPr>
+              <w:t xml:space="preserve">     </w:t>
+            </w:r>
             <w:r>
               <w:rPr>
                 <w:rFonts w:ascii="Arial" w:hAnsi="Arial" w:cs="Arial"/>
@@ -2271,7 +2481,7 @@
         </w:trPr>
         <w:tc>
           <w:tcPr>
-            <w:tcW w:w="2056" w:type="dxa"/>
+            <w:tcW w:w="2695" w:type="dxa"/>
             <w:tcBorders>
               <w:top w:val="nil"/>
               <w:bottom w:val="nil"/>
@@ -2300,7 +2510,7 @@
         </w:tc>
         <w:tc>
           <w:tcPr>
-            <w:tcW w:w="2765" w:type="dxa"/>
+            <w:tcW w:w="3780" w:type="dxa"/>
             <w:tcBorders>
               <w:top w:val="nil"/>
               <w:bottom w:val="nil"/>
@@ -2335,7 +2545,7 @@
         </w:trPr>
         <w:tc>
           <w:tcPr>
-            <w:tcW w:w="2056" w:type="dxa"/>
+            <w:tcW w:w="2695" w:type="dxa"/>
             <w:tcBorders>
               <w:top w:val="nil"/>
               <w:bottom w:val="nil"/>
@@ -2364,7 +2574,7 @@
         </w:tc>
         <w:tc>
           <w:tcPr>
-            <w:tcW w:w="2765" w:type="dxa"/>
+            <w:tcW w:w="3780" w:type="dxa"/>
             <w:tcBorders>
               <w:top w:val="nil"/>
               <w:bottom w:val="nil"/>
@@ -2399,7 +2609,7 @@
         </w:trPr>
         <w:tc>
           <w:tcPr>
-            <w:tcW w:w="2056" w:type="dxa"/>
+            <w:tcW w:w="2695" w:type="dxa"/>
             <w:tcBorders>
               <w:top w:val="nil"/>
               <w:bottom w:val="nil"/>
@@ -2428,7 +2638,7 @@
         </w:tc>
         <w:tc>
           <w:tcPr>
-            <w:tcW w:w="2765" w:type="dxa"/>
+            <w:tcW w:w="3780" w:type="dxa"/>
             <w:tcBorders>
               <w:top w:val="nil"/>
               <w:bottom w:val="nil"/>
@@ -2463,7 +2673,7 @@
         </w:trPr>
         <w:tc>
           <w:tcPr>
-            <w:tcW w:w="2056" w:type="dxa"/>
+            <w:tcW w:w="2695" w:type="dxa"/>
             <w:tcBorders>
               <w:top w:val="nil"/>
               <w:bottom w:val="nil"/>
@@ -2486,14 +2696,13 @@
                 <w:sz w:val="20"/>
                 <w:szCs w:val="20"/>
               </w:rPr>
-              <w:lastRenderedPageBreak/>
               <w:t>Job Posting Page</w:t>
             </w:r>
           </w:p>
         </w:tc>
         <w:tc>
           <w:tcPr>
-            <w:tcW w:w="2765" w:type="dxa"/>
+            <w:tcW w:w="3780" w:type="dxa"/>
             <w:tcBorders>
               <w:top w:val="nil"/>
               <w:bottom w:val="nil"/>
@@ -2528,7 +2737,7 @@
         </w:trPr>
         <w:tc>
           <w:tcPr>
-            <w:tcW w:w="2056" w:type="dxa"/>
+            <w:tcW w:w="2695" w:type="dxa"/>
             <w:tcBorders>
               <w:top w:val="nil"/>
               <w:bottom w:val="nil"/>
@@ -2557,7 +2766,7 @@
         </w:tc>
         <w:tc>
           <w:tcPr>
-            <w:tcW w:w="2765" w:type="dxa"/>
+            <w:tcW w:w="3780" w:type="dxa"/>
             <w:tcBorders>
               <w:top w:val="nil"/>
               <w:bottom w:val="nil"/>
@@ -2588,11 +2797,11 @@
       </w:tr>
       <w:tr>
         <w:trPr>
-          <w:trHeight w:val="219"/>
+          <w:trHeight w:val="225"/>
         </w:trPr>
         <w:tc>
           <w:tcPr>
-            <w:tcW w:w="2056" w:type="dxa"/>
+            <w:tcW w:w="2695" w:type="dxa"/>
             <w:tcBorders>
               <w:top w:val="nil"/>
               <w:bottom w:val="nil"/>
@@ -2621,7 +2830,7 @@
         </w:tc>
         <w:tc>
           <w:tcPr>
-            <w:tcW w:w="2765" w:type="dxa"/>
+            <w:tcW w:w="3780" w:type="dxa"/>
             <w:tcBorders>
               <w:top w:val="nil"/>
               <w:bottom w:val="nil"/>
@@ -2650,68 +2859,6 @@
           </w:p>
         </w:tc>
       </w:tr>
-      <w:tr>
-        <w:trPr>
-          <w:trHeight w:val="219"/>
-        </w:trPr>
-        <w:tc>
-          <w:tcPr>
-            <w:tcW w:w="2056" w:type="dxa"/>
-            <w:tcBorders>
-              <w:top w:val="nil"/>
-            </w:tcBorders>
-          </w:tcPr>
-          <w:p>
-            <w:pPr>
-              <w:pStyle w:val="TableParagraph"/>
-              <w:spacing w:line="276" w:lineRule="auto"/>
-              <w:rPr>
-                <w:rFonts w:ascii="Arial" w:hAnsi="Arial" w:cs="Arial"/>
-                <w:sz w:val="20"/>
-                <w:szCs w:val="20"/>
-              </w:rPr>
-            </w:pPr>
-            <w:r>
-              <w:rPr>
-                <w:rFonts w:ascii="Arial" w:hAnsi="Arial" w:cs="Arial"/>
-                <w:w w:val="110"/>
-                <w:sz w:val="20"/>
-                <w:szCs w:val="20"/>
-              </w:rPr>
-              <w:t>Job Search Page</w:t>
-            </w:r>
-          </w:p>
-        </w:tc>
-        <w:tc>
-          <w:tcPr>
-            <w:tcW w:w="2765" w:type="dxa"/>
-            <w:tcBorders>
-              <w:top w:val="nil"/>
-            </w:tcBorders>
-          </w:tcPr>
-          <w:p>
-            <w:pPr>
-              <w:pStyle w:val="TableParagraph"/>
-              <w:spacing w:line="276" w:lineRule="auto"/>
-              <w:jc w:val="both"/>
-              <w:rPr>
-                <w:rFonts w:ascii="Arial" w:hAnsi="Arial" w:cs="Arial"/>
-                <w:sz w:val="20"/>
-                <w:szCs w:val="20"/>
-              </w:rPr>
-            </w:pPr>
-            <w:r>
-              <w:rPr>
-                <w:rFonts w:ascii="Arial" w:hAnsi="Arial" w:cs="Arial"/>
-                <w:w w:val="110"/>
-                <w:sz w:val="20"/>
-                <w:szCs w:val="20"/>
-              </w:rPr>
-              <w:t>Salary (if available)</w:t>
-            </w:r>
-          </w:p>
-        </w:tc>
-      </w:tr>
     </w:tbl>
     <w:p/>
     <w:p>
@@ -2736,18 +2883,161 @@
     </w:p>
     <w:p>
       <w:r>
-        <w:t>Data was scraped from Ineeded.com for the following 6 job titles: Data Scientist, Data Analyst, Data Engineer, Database Administrator, Software Engineer, and Statistician and from the following 16 cities: Atlanta, GA, Austin, TX, Bellevue, WA, Boston, MA, Chicago, IL, Cupertino, CA, Dallas, TX, Denver, CO, Houston, TX, Los Angeles, CA, Mountain View, CA, New York, NY, Pittsburgh, PA, Seattle, WA, San Francisco, CA, and Washington, DC. The goal was to initially scrape a maximum of 300 job postings per city and job title. There was a potential of having over 28,000 job posts. However, many cities did not have 300 that pulled and some of our cities were so close to each other that duplicates were pulled. Those duplicates were eliminated. A distribution of all the job postings pulled can be seen in Fig. 2, 3</w:t>
-      </w:r>
-      <w:proofErr w:type="gramStart"/>
-      <w:r>
-        <w:t>),and</w:t>
-      </w:r>
-      <w:proofErr w:type="gramEnd"/>
-      <w:r>
-        <w:t xml:space="preserve"> 4) below.</w:t>
-      </w:r>
-    </w:p>
-    <w:p>
+        <w:t xml:space="preserve">Data </w:t>
+      </w:r>
+      <w:r>
+        <w:t>is</w:t>
+      </w:r>
+      <w:r>
+        <w:t xml:space="preserve"> scraped from Ineeded.com for the following 6 job titles: Data Scientist, Data Analyst, Data Engineer, Database Administrator, Software Engineer, and Statistician</w:t>
+      </w:r>
+      <w:r>
+        <w:t xml:space="preserve">. Each job title is search in </w:t>
+      </w:r>
+      <w:r>
+        <w:t xml:space="preserve">the following 16 cities: Atlanta, GA, Austin, TX, Bellevue, WA, Boston, MA, Chicago, IL, Cupertino, CA, Dallas, TX, Denver, CO, Houston, TX, Los Angeles, CA, Mountain View, CA, New York, NY, Pittsburgh, PA, Seattle, WA, San Francisco, CA, and Washington, DC. </w:t>
+      </w:r>
+      <w:r>
+        <w:t>By searching this criterion, we have 96 different possible combinations and a potential of over 28,000 job posts</w:t>
+      </w:r>
+      <w:r>
+        <w:t xml:space="preserve">. However, many cities did not </w:t>
+      </w:r>
+      <w:r>
+        <w:t xml:space="preserve">pull </w:t>
+      </w:r>
+      <w:r>
+        <w:t xml:space="preserve">300 </w:t>
+      </w:r>
+      <w:r>
+        <w:t xml:space="preserve">job postings </w:t>
+      </w:r>
+      <w:r>
+        <w:t xml:space="preserve">and some of our cities were so close to each other that duplicates </w:t>
+      </w:r>
+      <w:r>
+        <w:t>are found</w:t>
+      </w:r>
+      <w:r>
+        <w:t xml:space="preserve">. </w:t>
+      </w:r>
+      <w:r>
+        <w:t>After duplicates are eliminated, our total data set contains 8,738 unique job postings</w:t>
+      </w:r>
+      <w:r>
+        <w:t>. A distribution of all the job postings pulled can be seen in Fig. 2, 3</w:t>
+      </w:r>
+      <w:r>
+        <w:t xml:space="preserve">, </w:t>
+      </w:r>
+      <w:r>
+        <w:t>and 4) below.</w:t>
+      </w:r>
+    </w:p>
+    <w:p>
+      <w:r>
+        <w:rPr>
+          <w:rFonts w:ascii="Arial" w:hAnsi="Arial" w:cs="Arial"/>
+          <w:noProof/>
+          <w:sz w:val="20"/>
+          <w:szCs w:val="20"/>
+        </w:rPr>
+        <mc:AlternateContent>
+          <mc:Choice Requires="wps">
+            <w:drawing>
+              <wp:anchor distT="0" distB="0" distL="114300" distR="114300" simplePos="0" relativeHeight="251672576" behindDoc="0" locked="0" layoutInCell="1" allowOverlap="1" wp14:anchorId="364646BB" wp14:editId="45D48405">
+                <wp:simplePos x="0" y="0"/>
+                <wp:positionH relativeFrom="column">
+                  <wp:posOffset>4152900</wp:posOffset>
+                </wp:positionH>
+                <wp:positionV relativeFrom="paragraph">
+                  <wp:posOffset>1023620</wp:posOffset>
+                </wp:positionV>
+                <wp:extent cx="1781175" cy="1028700"/>
+                <wp:effectExtent l="0" t="0" r="28575" b="19050"/>
+                <wp:wrapNone/>
+                <wp:docPr id="6" name="Rectangle: Rounded Corners 6"/>
+                <wp:cNvGraphicFramePr/>
+                <a:graphic xmlns:a="http://schemas.openxmlformats.org/drawingml/2006/main">
+                  <a:graphicData uri="http://schemas.microsoft.com/office/word/2010/wordprocessingShape">
+                    <wps:wsp>
+                      <wps:cNvSpPr/>
+                      <wps:spPr>
+                        <a:xfrm>
+                          <a:off x="0" y="0"/>
+                          <a:ext cx="1781175" cy="1028700"/>
+                        </a:xfrm>
+                        <a:prstGeom prst="roundRect">
+                          <a:avLst/>
+                        </a:prstGeom>
+                      </wps:spPr>
+                      <wps:style>
+                        <a:lnRef idx="2">
+                          <a:schemeClr val="accent1">
+                            <a:shade val="50000"/>
+                          </a:schemeClr>
+                        </a:lnRef>
+                        <a:fillRef idx="1">
+                          <a:schemeClr val="accent1"/>
+                        </a:fillRef>
+                        <a:effectRef idx="0">
+                          <a:schemeClr val="accent1"/>
+                        </a:effectRef>
+                        <a:fontRef idx="minor">
+                          <a:schemeClr val="lt1"/>
+                        </a:fontRef>
+                      </wps:style>
+                      <wps:txbx>
+                        <w:txbxContent>
+                          <w:p>
+                            <w:pPr>
+                              <w:jc w:val="center"/>
+                            </w:pPr>
+                            <w:r>
+                              <w:t>I’ll change this image to the one with big numbers on each bar.</w:t>
+                            </w:r>
+                            <w:r>
+                              <w:t xml:space="preserve"> Like the one for our final data set.</w:t>
+                            </w:r>
+                          </w:p>
+                        </w:txbxContent>
+                      </wps:txbx>
+                      <wps:bodyPr rot="0" spcFirstLastPara="0" vertOverflow="overflow" horzOverflow="overflow" vert="horz" wrap="square" lIns="91440" tIns="45720" rIns="91440" bIns="45720" numCol="1" spcCol="0" rtlCol="0" fromWordArt="0" anchor="ctr" anchorCtr="0" forceAA="0" compatLnSpc="1">
+                        <a:prstTxWarp prst="textNoShape">
+                          <a:avLst/>
+                        </a:prstTxWarp>
+                        <a:noAutofit/>
+                      </wps:bodyPr>
+                    </wps:wsp>
+                  </a:graphicData>
+                </a:graphic>
+              </wp:anchor>
+            </w:drawing>
+          </mc:Choice>
+          <mc:Fallback>
+            <w:pict>
+              <v:roundrect w14:anchorId="364646BB" id="Rectangle: Rounded Corners 6" o:spid="_x0000_s1028" style="position:absolute;margin-left:327pt;margin-top:80.6pt;width:140.25pt;height:81pt;z-index:251672576;visibility:visible;mso-wrap-style:square;mso-wrap-distance-left:9pt;mso-wrap-distance-top:0;mso-wrap-distance-right:9pt;mso-wrap-distance-bottom:0;mso-position-horizontal:absolute;mso-position-horizontal-relative:text;mso-position-vertical:absolute;mso-position-vertical-relative:text;v-text-anchor:middle" arcsize="10923f" o:gfxdata="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" fillcolor="#4472c4 [3204]" strokecolor="#1f3763 [1604]" strokeweight="1pt">
+                <v:stroke joinstyle="miter"/>
+                <v:textbox>
+                  <w:txbxContent>
+                    <w:p>
+                      <w:pPr>
+                        <w:jc w:val="center"/>
+                      </w:pPr>
+                      <w:r>
+                        <w:t>I’ll change this image to the one with big numbers on each bar.</w:t>
+                      </w:r>
+                      <w:r>
+                        <w:t xml:space="preserve"> Like the one for our final data set.</w:t>
+                      </w:r>
+                    </w:p>
+                  </w:txbxContent>
+                </v:textbox>
+              </v:roundrect>
+            </w:pict>
+          </mc:Fallback>
+        </mc:AlternateContent>
+      </w:r>
       <w:r>
         <w:rPr>
           <w:rFonts w:ascii="Arial" w:hAnsi="Arial" w:cs="Arial"/>
@@ -2813,8 +3103,140 @@
           <w:noProof/>
         </w:rPr>
         <w:lastRenderedPageBreak/>
+        <mc:AlternateContent>
+          <mc:Choice Requires="wps">
+            <w:drawing>
+              <wp:anchor distT="0" distB="0" distL="114300" distR="114300" simplePos="0" relativeHeight="251673600" behindDoc="0" locked="0" layoutInCell="1" allowOverlap="1" wp14:anchorId="42BEBCCF" wp14:editId="30DEDCA2">
+                <wp:simplePos x="0" y="0"/>
+                <wp:positionH relativeFrom="column">
+                  <wp:posOffset>4067175</wp:posOffset>
+                </wp:positionH>
+                <wp:positionV relativeFrom="paragraph">
+                  <wp:posOffset>1990725</wp:posOffset>
+                </wp:positionV>
+                <wp:extent cx="1828800" cy="1171575"/>
+                <wp:effectExtent l="0" t="0" r="19050" b="28575"/>
+                <wp:wrapNone/>
+                <wp:docPr id="10" name="Rectangle: Rounded Corners 10"/>
+                <wp:cNvGraphicFramePr/>
+                <a:graphic xmlns:a="http://schemas.openxmlformats.org/drawingml/2006/main">
+                  <a:graphicData uri="http://schemas.microsoft.com/office/word/2010/wordprocessingShape">
+                    <wps:wsp>
+                      <wps:cNvSpPr/>
+                      <wps:spPr>
+                        <a:xfrm>
+                          <a:off x="0" y="0"/>
+                          <a:ext cx="1828800" cy="1171575"/>
+                        </a:xfrm>
+                        <a:prstGeom prst="roundRect">
+                          <a:avLst/>
+                        </a:prstGeom>
+                        <a:solidFill>
+                          <a:schemeClr val="accent2"/>
+                        </a:solidFill>
+                      </wps:spPr>
+                      <wps:style>
+                        <a:lnRef idx="2">
+                          <a:schemeClr val="accent1">
+                            <a:shade val="50000"/>
+                          </a:schemeClr>
+                        </a:lnRef>
+                        <a:fillRef idx="1">
+                          <a:schemeClr val="accent1"/>
+                        </a:fillRef>
+                        <a:effectRef idx="0">
+                          <a:schemeClr val="accent1"/>
+                        </a:effectRef>
+                        <a:fontRef idx="minor">
+                          <a:schemeClr val="lt1"/>
+                        </a:fontRef>
+                      </wps:style>
+                      <wps:txbx>
+                        <w:txbxContent>
+                          <w:p>
+                            <w:pPr>
+                              <w:jc w:val="center"/>
+                            </w:pPr>
+                            <w:bookmarkStart w:id="0" w:name="_GoBack"/>
+                            <w:r>
+                              <w:t xml:space="preserve">Do we need </w:t>
+                            </w:r>
+                            <w:proofErr w:type="gramStart"/>
+                            <w:r>
+                              <w:t>both of these</w:t>
+                            </w:r>
+                            <w:proofErr w:type="gramEnd"/>
+                            <w:r>
+                              <w:t xml:space="preserve">? </w:t>
+                            </w:r>
+                            <w:r>
+                              <w:t>Maybe do what I did below and do a chart for the distribution by state</w:t>
+                            </w:r>
+                            <w:r>
+                              <w:t xml:space="preserve">? </w:t>
+                            </w:r>
+                            <w:bookmarkEnd w:id="0"/>
+                          </w:p>
+                        </w:txbxContent>
+                      </wps:txbx>
+                      <wps:bodyPr rot="0" spcFirstLastPara="0" vertOverflow="overflow" horzOverflow="overflow" vert="horz" wrap="square" lIns="91440" tIns="45720" rIns="91440" bIns="45720" numCol="1" spcCol="0" rtlCol="0" fromWordArt="0" anchor="ctr" anchorCtr="0" forceAA="0" compatLnSpc="1">
+                        <a:prstTxWarp prst="textNoShape">
+                          <a:avLst/>
+                        </a:prstTxWarp>
+                        <a:noAutofit/>
+                      </wps:bodyPr>
+                    </wps:wsp>
+                  </a:graphicData>
+                </a:graphic>
+                <wp14:sizeRelV relativeFrom="margin">
+                  <wp14:pctHeight>0</wp14:pctHeight>
+                </wp14:sizeRelV>
+              </wp:anchor>
+            </w:drawing>
+          </mc:Choice>
+          <mc:Fallback>
+            <w:pict>
+              <v:roundrect w14:anchorId="42BEBCCF" id="Rectangle: Rounded Corners 10" o:spid="_x0000_s1029" style="position:absolute;margin-left:320.25pt;margin-top:156.75pt;width:2in;height:92.25pt;z-index:251673600;visibility:visible;mso-wrap-style:square;mso-height-percent:0;mso-wrap-distance-left:9pt;mso-wrap-distance-top:0;mso-wrap-distance-right:9pt;mso-wrap-distance-bottom:0;mso-position-horizontal:absolute;mso-position-horizontal-relative:text;mso-position-vertical:absolute;mso-position-vertical-relative:text;mso-height-percent:0;mso-height-relative:margin;v-text-anchor:middle" arcsize="10923f" o:gfxdata="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" fillcolor="#ed7d31 [3205]" strokecolor="#1f3763 [1604]" strokeweight="1pt">
+                <v:stroke joinstyle="miter"/>
+                <v:textbox>
+                  <w:txbxContent>
+                    <w:p>
+                      <w:pPr>
+                        <w:jc w:val="center"/>
+                      </w:pPr>
+                      <w:bookmarkStart w:id="1" w:name="_GoBack"/>
+                      <w:r>
+                        <w:t xml:space="preserve">Do we need </w:t>
+                      </w:r>
+                      <w:proofErr w:type="gramStart"/>
+                      <w:r>
+                        <w:t>both of these</w:t>
+                      </w:r>
+                      <w:proofErr w:type="gramEnd"/>
+                      <w:r>
+                        <w:t xml:space="preserve">? </w:t>
+                      </w:r>
+                      <w:r>
+                        <w:t>Maybe do what I did below and do a chart for the distribution by state</w:t>
+                      </w:r>
+                      <w:r>
+                        <w:t xml:space="preserve">? </w:t>
+                      </w:r>
+                      <w:bookmarkEnd w:id="1"/>
+                    </w:p>
+                  </w:txbxContent>
+                </v:textbox>
+              </v:roundrect>
+            </w:pict>
+          </mc:Fallback>
+        </mc:AlternateContent>
+      </w:r>
+      <w:r>
+        <w:rPr>
+          <w:noProof/>
+        </w:rPr>
         <w:drawing>
-          <wp:inline distT="0" distB="0" distL="0" distR="0" wp14:anchorId="48A2F9F5" wp14:editId="07DD38A8">
+          <wp:inline distT="0" distB="0" distL="0" distR="0" wp14:anchorId="48A2F9F5" wp14:editId="1497CEA8">
             <wp:extent cx="4334510" cy="2505710"/>
             <wp:effectExtent l="0" t="0" r="8890" b="8890"/>
             <wp:docPr id="4" name="Picture 4"/>
@@ -2971,11 +3393,103 @@
     </w:p>
     <w:p>
       <w:r>
-        <w:t xml:space="preserve">Indeed.com allows companies to post jobs with their own HTML code beyond the generic required information. This means that some companies included salary information, company logo, and/or company rating while others did not. This also means that most of the Job Description Summary sections are different base on how the company posted the job (bold with bullets, one single paragraph, and a myriad of other variation in between). Additionally, if we ran the entire job description summary through our analysis, we would end up capturing a lot of non-discrimination and company information. After examination of the data, we found that enough of the job postings had bullet points posted that this was a good way to focus our data set on applicable information. After we removed job postings who did not utilize bullet points, we ended with 4,156 job postings. The final count of jobs used can be found </w:t>
+        <w:t xml:space="preserve">Indeed.com allows companies to post jobs with their own HTML code beyond the generic required information. This means that some companies included salary information, company logo, and/or company rating while others did not. This also means that most of the Job Description Summary sections are different base on how the company posted the job (bold with bullets, one single paragraph, and a myriad of other variation in between). Additionally, </w:t>
+      </w:r>
+      <w:r>
+        <w:t>running</w:t>
+      </w:r>
+      <w:r>
+        <w:t xml:space="preserve"> the entire job description </w:t>
+      </w:r>
+      <w:r>
+        <w:t>text</w:t>
+      </w:r>
+      <w:r>
+        <w:t xml:space="preserve"> through our analysis</w:t>
+      </w:r>
+      <w:r>
+        <w:t xml:space="preserve"> means that we include items like company information and </w:t>
+      </w:r>
+      <w:r>
+        <w:t>non-discrimination</w:t>
+      </w:r>
+      <w:r>
+        <w:t xml:space="preserve"> clauses</w:t>
+      </w:r>
+      <w:r>
+        <w:t xml:space="preserve">. After </w:t>
+      </w:r>
+      <w:r>
+        <w:t xml:space="preserve">examining </w:t>
+      </w:r>
+      <w:r>
+        <w:t xml:space="preserve">the data, we </w:t>
+      </w:r>
+      <w:r>
+        <w:t xml:space="preserve">determine </w:t>
+      </w:r>
+      <w:r>
+        <w:t xml:space="preserve">that enough of the job postings </w:t>
+      </w:r>
+      <w:r>
+        <w:t xml:space="preserve">have </w:t>
+      </w:r>
+      <w:r>
+        <w:t xml:space="preserve">bullet points </w:t>
+      </w:r>
+      <w:r>
+        <w:t>within the text. This creates a uniform</w:t>
+      </w:r>
+      <w:r>
+        <w:t xml:space="preserve"> way to </w:t>
+      </w:r>
+      <w:r>
+        <w:t>pull information for analysis that excludes information we do not want</w:t>
+      </w:r>
+      <w:r>
+        <w:t xml:space="preserve">. After </w:t>
+      </w:r>
+      <w:r>
+        <w:t xml:space="preserve">removing </w:t>
+      </w:r>
+      <w:r>
+        <w:t xml:space="preserve">job postings who did not utilize </w:t>
+      </w:r>
+      <w:r>
+        <w:t xml:space="preserve">the bold words, “Education”, </w:t>
       </w:r>
       <w:r>
         <w:lastRenderedPageBreak/>
-        <w:t xml:space="preserve">in Fig. 5). It is interesting to note that all of our final counts ended up with a total of two different digits within each total (i.e.-1,311 uses the dig- its 1 and 3). This does not have any </w:t>
+        <w:t xml:space="preserve">“Qualifications”, “Requirements”, “Responsibilities”, and/or “Skills” and </w:t>
+      </w:r>
+      <w:r>
+        <w:t>bullet point</w:t>
+      </w:r>
+      <w:r>
+        <w:t xml:space="preserve"> information below</w:t>
+      </w:r>
+      <w:r>
+        <w:t xml:space="preserve">, </w:t>
+      </w:r>
+      <w:r>
+        <w:t xml:space="preserve">our data set shrunk to a total </w:t>
+      </w:r>
+      <w:r>
+        <w:t xml:space="preserve">4,156 job postings. The final count of jobs used can be found in Fig. 5. It is interesting to note that </w:t>
+      </w:r>
+      <w:proofErr w:type="gramStart"/>
+      <w:r>
+        <w:t>all of</w:t>
+      </w:r>
+      <w:proofErr w:type="gramEnd"/>
+      <w:r>
+        <w:t xml:space="preserve"> our final counts ended up with a total of two different digits within each total (i.e.</w:t>
+      </w:r>
+      <w:r>
+        <w:t xml:space="preserve"> </w:t>
+      </w:r>
+      <w:r>
+        <w:t xml:space="preserve">1,311 uses the digits 1 and 3). This does not have any </w:t>
       </w:r>
       <w:r>
         <w:t>effect</w:t>
@@ -3813,8 +4327,6 @@
           <w:bCs/>
         </w:rPr>
       </w:pPr>
-      <w:bookmarkStart w:id="0" w:name="_GoBack"/>
-      <w:bookmarkEnd w:id="0"/>
     </w:p>
     <w:p>
       <w:r>

</xml_diff>

<commit_message>
Updates to first methods section and results
</commit_message>
<xml_diff>
--- a/Capstone Draft 3.docx
+++ b/Capstone Draft 3.docx
@@ -24,28 +24,12 @@
     </w:p>
     <w:p>
       <w:r>
-        <w:t xml:space="preserve">Andy Ho1, </w:t>
-      </w:r>
-      <w:proofErr w:type="gramStart"/>
-      <w:r>
-        <w:t>An</w:t>
-      </w:r>
-      <w:proofErr w:type="gramEnd"/>
-      <w:r>
-        <w:t xml:space="preserve"> Nguyen1, Jodi Pafford1, and Dr. Robert Slater1</w:t>
-      </w:r>
-    </w:p>
-    <w:p>
-      <w:r>
-        <w:t>Master of Science in Data Science, Southern Methodist University, Dallas TX 75275 USA {</w:t>
-      </w:r>
-      <w:proofErr w:type="gramStart"/>
-      <w:r>
-        <w:t>atho,angyuen</w:t>
-      </w:r>
-      <w:proofErr w:type="gramEnd"/>
-      <w:r>
-        <w:t xml:space="preserve">2, jpafford, </w:t>
+        <w:t>Andy Ho1, An Nguyen1, Jodi Pafford1, and Dr. Robert Slater1</w:t>
+      </w:r>
+    </w:p>
+    <w:p>
+      <w:r>
+        <w:t xml:space="preserve">Master of Science in Data Science, Southern Methodist University, Dallas TX 75275 USA {atho,angyuen2, jpafford, </w:t>
       </w:r>
       <w:hyperlink r:id="rId5" w:history="1">
         <w:r>
@@ -78,7 +62,13 @@
         <w:t>to solve</w:t>
       </w:r>
       <w:r>
-        <w:t xml:space="preserve"> the problem of not having a common definition and list of skillsets for a Data Scientist. As it relates to the field of data science, adoption has spanned nearly    all industries and disciplines</w:t>
+        <w:t xml:space="preserve"> the problem of not having a common definition and list of skillsets for a Data Scientist. As it relates to the field of data science, adoption has spanned nearly</w:t>
+      </w:r>
+      <w:r>
+        <w:t xml:space="preserve"> </w:t>
+      </w:r>
+      <w:r>
+        <w:t>all industries and disciplines</w:t>
       </w:r>
       <w:r>
         <w:t xml:space="preserve"> - an</w:t>
@@ -105,7 +95,7 @@
         <w:t xml:space="preserve"> job qualifications, skills, responsibilities, educational preferences, and requirement</w:t>
       </w:r>
       <w:r>
-        <w:t xml:space="preserve">s.  </w:t>
+        <w:t xml:space="preserve">s. </w:t>
       </w:r>
       <w:r>
         <w:t>Natural Language Processing (NLP) techniques</w:t>
@@ -144,7 +134,7 @@
         <w:t>.</w:t>
       </w:r>
       <w:r>
-        <w:t xml:space="preserve">  </w:t>
+        <w:t xml:space="preserve"> </w:t>
       </w:r>
       <w:r>
         <w:t>The result is the</w:t>
@@ -153,7 +143,7 @@
         <w:t xml:space="preserve"> key findings on the definition and list of skillsets of a Data Scientist. A secondary finding </w:t>
       </w:r>
       <w:r>
-        <w:t>provides confirmation that differentiating Data Scientist job postings from the other five job titles was not decisively clear.  The conclusion and common definition:  A Data Scientist</w:t>
+        <w:t>provides confirmation that differentiating Data Scientist job postings from the other five job titles was not decisively clear. The conclusion and common definition: A Data Scientist</w:t>
       </w:r>
       <w:r>
         <w:t xml:space="preserve"> </w:t>
@@ -223,7 +213,7 @@
         <w:t>r</w:t>
       </w:r>
       <w:r>
-        <w:t xml:space="preserve">eturns different job title postings different from the search term.  </w:t>
+        <w:t xml:space="preserve">eturns different job title postings different from the search term. </w:t>
       </w:r>
       <w:r>
         <w:t xml:space="preserve">According to Dictionary.com, a data scientist is a person employed to analyze and interpret complex digital data, such as the usage of statistics of a website, especially in order to assist a business in its decision-making. But we postulate that there is more to a data scientist, and a common definition along with a list of skills </w:t>
@@ -1175,19 +1165,15 @@
               </w:rPr>
               <w:t>Labeled input/output data is fed into an algorithm multiple</w:t>
             </w:r>
-          </w:p>
-          <w:p>
-            <w:pPr>
-              <w:pStyle w:val="TableParagraph"/>
-              <w:spacing w:before="12" w:line="276" w:lineRule="auto"/>
-              <w:ind w:right="97"/>
-              <w:jc w:val="both"/>
-              <w:rPr>
-                <w:rFonts w:ascii="Arial" w:hAnsi="Arial" w:cs="Arial"/>
-                <w:sz w:val="20"/>
-                <w:szCs w:val="20"/>
-              </w:rPr>
-            </w:pPr>
+            <w:r>
+              <w:rPr>
+                <w:rFonts w:ascii="Arial" w:hAnsi="Arial" w:cs="Arial"/>
+                <w:w w:val="110"/>
+                <w:sz w:val="20"/>
+                <w:szCs w:val="20"/>
+              </w:rPr>
+              <w:t xml:space="preserve"> </w:t>
+            </w:r>
             <w:r>
               <w:rPr>
                 <w:rFonts w:ascii="Arial" w:hAnsi="Arial" w:cs="Arial"/>
@@ -1217,12 +1203,11 @@
                 <w:sz w:val="20"/>
                 <w:szCs w:val="20"/>
               </w:rPr>
-              <w:t>Labeled input is fed into an algorithm multiple times to form clusters for the unlabeled output data. A new input     is</w:t>
+              <w:t>Labeled input is fed into an algorithm multiple times to form clusters for the unlabeled output data. A new input</w:t>
             </w:r>
             <w:r>
               <w:rPr>
                 <w:rFonts w:ascii="Arial" w:hAnsi="Arial" w:cs="Arial"/>
-                <w:spacing w:val="15"/>
                 <w:w w:val="110"/>
                 <w:sz w:val="20"/>
                 <w:szCs w:val="20"/>
@@ -1236,6 +1221,25 @@
                 <w:sz w:val="20"/>
                 <w:szCs w:val="20"/>
               </w:rPr>
+              <w:t>is</w:t>
+            </w:r>
+            <w:r>
+              <w:rPr>
+                <w:rFonts w:ascii="Arial" w:hAnsi="Arial" w:cs="Arial"/>
+                <w:spacing w:val="15"/>
+                <w:w w:val="110"/>
+                <w:sz w:val="20"/>
+                <w:szCs w:val="20"/>
+              </w:rPr>
+              <w:t xml:space="preserve"> </w:t>
+            </w:r>
+            <w:r>
+              <w:rPr>
+                <w:rFonts w:ascii="Arial" w:hAnsi="Arial" w:cs="Arial"/>
+                <w:w w:val="110"/>
+                <w:sz w:val="20"/>
+                <w:szCs w:val="20"/>
+              </w:rPr>
               <w:t>then</w:t>
             </w:r>
             <w:r>
@@ -1407,20 +1411,17 @@
                 <w:sz w:val="20"/>
                 <w:szCs w:val="20"/>
               </w:rPr>
-              <w:t>with.</w:t>
+              <w:t>with</w:t>
             </w:r>
-          </w:p>
-          <w:p>
-            <w:pPr>
-              <w:pStyle w:val="TableParagraph"/>
-              <w:spacing w:line="276" w:lineRule="auto"/>
-              <w:jc w:val="both"/>
-              <w:rPr>
-                <w:rFonts w:ascii="Arial" w:hAnsi="Arial" w:cs="Arial"/>
-                <w:sz w:val="20"/>
-                <w:szCs w:val="20"/>
-              </w:rPr>
-            </w:pPr>
+            <w:r>
+              <w:rPr>
+                <w:rFonts w:ascii="Arial" w:hAnsi="Arial" w:cs="Arial"/>
+                <w:w w:val="110"/>
+                <w:sz w:val="20"/>
+                <w:szCs w:val="20"/>
+              </w:rPr>
+              <w:t xml:space="preserve"> </w:t>
+            </w:r>
             <w:r>
               <w:rPr>
                 <w:rFonts w:ascii="Arial" w:hAnsi="Arial" w:cs="Arial"/>
@@ -1451,18 +1452,15 @@
               </w:rPr>
               <w:t>A reward base learning where feedback is provided on the</w:t>
             </w:r>
-          </w:p>
-          <w:p>
-            <w:pPr>
-              <w:pStyle w:val="TableParagraph"/>
-              <w:spacing w:before="11" w:line="276" w:lineRule="auto"/>
-              <w:jc w:val="both"/>
-              <w:rPr>
-                <w:rFonts w:ascii="Arial" w:hAnsi="Arial" w:cs="Arial"/>
-                <w:sz w:val="20"/>
-                <w:szCs w:val="20"/>
-              </w:rPr>
-            </w:pPr>
+            <w:r>
+              <w:rPr>
+                <w:rFonts w:ascii="Arial" w:hAnsi="Arial" w:cs="Arial"/>
+                <w:w w:val="110"/>
+                <w:sz w:val="20"/>
+                <w:szCs w:val="20"/>
+              </w:rPr>
+              <w:t xml:space="preserve"> </w:t>
+            </w:r>
             <w:r>
               <w:rPr>
                 <w:rFonts w:ascii="Arial" w:hAnsi="Arial" w:cs="Arial"/>
@@ -1532,16 +1530,11 @@
       <w:r>
         <w:t xml:space="preserve">used to solve the problem. Using NLP, we </w:t>
       </w:r>
-      <w:proofErr w:type="gramStart"/>
       <w:r>
         <w:t>are</w:t>
       </w:r>
       <w:r>
-        <w:t xml:space="preserve"> able to</w:t>
-      </w:r>
-      <w:proofErr w:type="gramEnd"/>
-      <w:r>
-        <w:t xml:space="preserve"> web scrape job postings from multiple sources to create our data set to perform lexical, syntactic, and semantic analysis. Throughout this paper, Python packages specializing in NLP </w:t>
+        <w:t xml:space="preserve"> able to web scrape job postings from multiple sources to create our data set to perform lexical, syntactic, and semantic analysis. Throughout this paper, Python packages specializing in NLP </w:t>
       </w:r>
       <w:r>
         <w:t>are</w:t>
@@ -1618,11 +1611,11 @@
         <w:t>contains</w:t>
       </w:r>
       <w:r>
-        <w:t xml:space="preserve"> an arsenal of algorithms for deep learning for digit classification, image recognition, word/sentence embeddings, recurrent neural networks, and for </w:t>
+        <w:t xml:space="preserve"> an arsenal of algorithms for deep learning for digit classification, image recognition, word/sentence embeddings, recurrent neural networks, and for this paper natural language processing. The Universal Sentence Encoder (USE), which uses TensorFlow </w:t>
       </w:r>
       <w:r>
         <w:lastRenderedPageBreak/>
-        <w:t>this paper natural language processing. The Universal Sentence Encoder (USE), which uses TensorFlow library, encodes text into feature vectors for the purpose of text classification, semantic similarity, and other natural language tasks. At the core, USE produces sentence embeddings for transfer learning [10] and is made publicly available on TF Hub. On a high level, a corpus of text is fed into the encoder and a 512-dimensional vector is output</w:t>
+        <w:t>library, encodes text into feature vectors for the purpose of text classification, semantic similarity, and other natural language tasks. At the core, USE produces sentence embeddings for transfer learning [10] and is made publicly available on TF Hub. On a high level, a corpus of text is fed into the encoder and a 512-dimensional vector is output</w:t>
       </w:r>
       <w:r>
         <w:t xml:space="preserve"> for semantic retrieval purposes</w:t>
@@ -1657,11 +1650,111 @@
           <w:sz w:val="20"/>
           <w:szCs w:val="20"/>
         </w:rPr>
+        <mc:AlternateContent>
+          <mc:Choice Requires="wps">
+            <w:drawing>
+              <wp:anchor distT="0" distB="0" distL="114300" distR="114300" simplePos="0" relativeHeight="251678720" behindDoc="0" locked="0" layoutInCell="1" allowOverlap="1" wp14:anchorId="76154254" wp14:editId="6D1FFEDD">
+                <wp:simplePos x="0" y="0"/>
+                <wp:positionH relativeFrom="column">
+                  <wp:posOffset>4886325</wp:posOffset>
+                </wp:positionH>
+                <wp:positionV relativeFrom="paragraph">
+                  <wp:posOffset>190500</wp:posOffset>
+                </wp:positionV>
+                <wp:extent cx="1543050" cy="700405"/>
+                <wp:effectExtent l="0" t="0" r="19050" b="23495"/>
+                <wp:wrapNone/>
+                <wp:docPr id="24" name="Rectangle: Rounded Corners 24"/>
+                <wp:cNvGraphicFramePr/>
+                <a:graphic xmlns:a="http://schemas.openxmlformats.org/drawingml/2006/main">
+                  <a:graphicData uri="http://schemas.microsoft.com/office/word/2010/wordprocessingShape">
+                    <wps:wsp>
+                      <wps:cNvSpPr/>
+                      <wps:spPr>
+                        <a:xfrm>
+                          <a:off x="0" y="0"/>
+                          <a:ext cx="1543050" cy="700405"/>
+                        </a:xfrm>
+                        <a:prstGeom prst="roundRect">
+                          <a:avLst/>
+                        </a:prstGeom>
+                      </wps:spPr>
+                      <wps:style>
+                        <a:lnRef idx="2">
+                          <a:schemeClr val="accent1">
+                            <a:shade val="50000"/>
+                          </a:schemeClr>
+                        </a:lnRef>
+                        <a:fillRef idx="1">
+                          <a:schemeClr val="accent1"/>
+                        </a:fillRef>
+                        <a:effectRef idx="0">
+                          <a:schemeClr val="accent1"/>
+                        </a:effectRef>
+                        <a:fontRef idx="minor">
+                          <a:schemeClr val="lt1"/>
+                        </a:fontRef>
+                      </wps:style>
+                      <wps:txbx>
+                        <w:txbxContent>
+                          <w:p>
+                            <w:pPr>
+                              <w:jc w:val="center"/>
+                            </w:pPr>
+                            <w:r>
+                              <w:t>Andy to replace with an original image (not copyrighted)</w:t>
+                            </w:r>
+                          </w:p>
+                        </w:txbxContent>
+                      </wps:txbx>
+                      <wps:bodyPr rot="0" spcFirstLastPara="0" vertOverflow="overflow" horzOverflow="overflow" vert="horz" wrap="square" lIns="91440" tIns="45720" rIns="91440" bIns="45720" numCol="1" spcCol="0" rtlCol="0" fromWordArt="0" anchor="ctr" anchorCtr="0" forceAA="0" compatLnSpc="1">
+                        <a:prstTxWarp prst="textNoShape">
+                          <a:avLst/>
+                        </a:prstTxWarp>
+                        <a:noAutofit/>
+                      </wps:bodyPr>
+                    </wps:wsp>
+                  </a:graphicData>
+                </a:graphic>
+                <wp14:sizeRelV relativeFrom="margin">
+                  <wp14:pctHeight>0</wp14:pctHeight>
+                </wp14:sizeRelV>
+              </wp:anchor>
+            </w:drawing>
+          </mc:Choice>
+          <mc:Fallback>
+            <w:pict>
+              <v:roundrect w14:anchorId="76154254" id="Rectangle: Rounded Corners 24" o:spid="_x0000_s1027" style="position:absolute;margin-left:384.75pt;margin-top:15pt;width:121.5pt;height:55.15pt;z-index:251678720;visibility:visible;mso-wrap-style:square;mso-height-percent:0;mso-wrap-distance-left:9pt;mso-wrap-distance-top:0;mso-wrap-distance-right:9pt;mso-wrap-distance-bottom:0;mso-position-horizontal:absolute;mso-position-horizontal-relative:text;mso-position-vertical:absolute;mso-position-vertical-relative:text;mso-height-percent:0;mso-height-relative:margin;v-text-anchor:middle" arcsize="10923f" o:gfxdata="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" fillcolor="#4472c4 [3204]" strokecolor="#1f3763 [1604]" strokeweight="1pt">
+                <v:stroke joinstyle="miter"/>
+                <v:textbox>
+                  <w:txbxContent>
+                    <w:p>
+                      <w:pPr>
+                        <w:jc w:val="center"/>
+                      </w:pPr>
+                      <w:r>
+                        <w:t>Andy to replace with an original image (not copyrighted)</w:t>
+                      </w:r>
+                    </w:p>
+                  </w:txbxContent>
+                </v:textbox>
+              </v:roundrect>
+            </w:pict>
+          </mc:Fallback>
+        </mc:AlternateContent>
+      </w:r>
+      <w:r>
+        <w:rPr>
+          <w:rFonts w:ascii="Arial" w:hAnsi="Arial" w:cs="Arial"/>
+          <w:noProof/>
+          <w:sz w:val="20"/>
+          <w:szCs w:val="20"/>
+        </w:rPr>
         <w:drawing>
-          <wp:anchor distT="0" distB="0" distL="0" distR="0" simplePos="0" relativeHeight="251660288" behindDoc="0" locked="0" layoutInCell="1" allowOverlap="1" wp14:anchorId="648BD913" wp14:editId="64138E1C">
+          <wp:anchor distT="0" distB="0" distL="0" distR="0" simplePos="0" relativeHeight="251660288" behindDoc="0" locked="0" layoutInCell="1" allowOverlap="1" wp14:anchorId="648BD913" wp14:editId="63A72960">
             <wp:simplePos x="0" y="0"/>
             <wp:positionH relativeFrom="page">
-              <wp:posOffset>914400</wp:posOffset>
+              <wp:posOffset>1628775</wp:posOffset>
             </wp:positionH>
             <wp:positionV relativeFrom="paragraph">
               <wp:posOffset>285750</wp:posOffset>
@@ -1704,14 +1797,12 @@
     </w:p>
     <w:p>
       <w:pPr>
-        <w:rPr>
-          <w:b/>
-          <w:bCs/>
-        </w:rPr>
-      </w:pPr>
-      <w:r>
-        <w:tab/>
-      </w:r>
+        <w:jc w:val="center"/>
+        <w:rPr>
+          <w:b/>
+          <w:bCs/>
+        </w:rPr>
+      </w:pPr>
       <w:r>
         <w:rPr>
           <w:b/>
@@ -1721,6 +1812,343 @@
       </w:r>
     </w:p>
     <w:p/>
+    <w:p>
+      <w:pPr>
+        <w:pStyle w:val="ListParagraph"/>
+        <w:numPr>
+          <w:ilvl w:val="0"/>
+          <w:numId w:val="1"/>
+        </w:numPr>
+        <w:rPr>
+          <w:b/>
+          <w:bCs/>
+        </w:rPr>
+      </w:pPr>
+      <w:r>
+        <w:rPr>
+          <w:b/>
+          <w:bCs/>
+        </w:rPr>
+        <w:t>Related Work</w:t>
+      </w:r>
+    </w:p>
+    <w:p>
+      <w:r>
+        <w:t>In a paper from the University of Rome, Mauro et al. presented a classification of job roles and skills in the area of Big Data Analytics. The researchers used web scraping to retrieve job postings from many prominent websites. Natural language processing was then applied to this dataset to discover four essential job groups, most frequent bigrams appearing in the job titles: Business Analysts, Data Scientists, Developers and System Mangers. Then using the Latent Dirichlet Allocation, LDA, classification techniques the authors clusters skills into 9 topics that were generated by human interpretation of the skills. The 9 topics are: Cloud, Coding, Database management, Architecture, Project Management, Systems Management, Distributed Computing, Analytics, Business impact. Finally, the job skill sets are mapped to job roles by a measure of the extent at which each skill set is represented within each job post description</w:t>
+      </w:r>
+      <w:r>
+        <w:t xml:space="preserve"> </w:t>
+      </w:r>
+      <w:r>
+        <w:t>[1]. (see Fig. 13)</w:t>
+      </w:r>
+    </w:p>
+    <w:p>
+      <w:r>
+        <w:rPr>
+          <w:rFonts w:ascii="Arial" w:hAnsi="Arial" w:cs="Arial"/>
+          <w:noProof/>
+          <w:sz w:val="20"/>
+          <w:szCs w:val="20"/>
+        </w:rPr>
+        <mc:AlternateContent>
+          <mc:Choice Requires="wps">
+            <w:drawing>
+              <wp:anchor distT="0" distB="0" distL="114300" distR="114300" simplePos="0" relativeHeight="251676672" behindDoc="0" locked="0" layoutInCell="1" allowOverlap="1" wp14:anchorId="194B3EFD" wp14:editId="38ED0934">
+                <wp:simplePos x="0" y="0"/>
+                <wp:positionH relativeFrom="column">
+                  <wp:posOffset>4200525</wp:posOffset>
+                </wp:positionH>
+                <wp:positionV relativeFrom="paragraph">
+                  <wp:posOffset>548005</wp:posOffset>
+                </wp:positionV>
+                <wp:extent cx="1543050" cy="700405"/>
+                <wp:effectExtent l="0" t="0" r="19050" b="23495"/>
+                <wp:wrapNone/>
+                <wp:docPr id="22" name="Rectangle: Rounded Corners 22"/>
+                <wp:cNvGraphicFramePr/>
+                <a:graphic xmlns:a="http://schemas.openxmlformats.org/drawingml/2006/main">
+                  <a:graphicData uri="http://schemas.microsoft.com/office/word/2010/wordprocessingShape">
+                    <wps:wsp>
+                      <wps:cNvSpPr/>
+                      <wps:spPr>
+                        <a:xfrm>
+                          <a:off x="0" y="0"/>
+                          <a:ext cx="1543050" cy="700405"/>
+                        </a:xfrm>
+                        <a:prstGeom prst="roundRect">
+                          <a:avLst/>
+                        </a:prstGeom>
+                      </wps:spPr>
+                      <wps:style>
+                        <a:lnRef idx="2">
+                          <a:schemeClr val="accent1">
+                            <a:shade val="50000"/>
+                          </a:schemeClr>
+                        </a:lnRef>
+                        <a:fillRef idx="1">
+                          <a:schemeClr val="accent1"/>
+                        </a:fillRef>
+                        <a:effectRef idx="0">
+                          <a:schemeClr val="accent1"/>
+                        </a:effectRef>
+                        <a:fontRef idx="minor">
+                          <a:schemeClr val="lt1"/>
+                        </a:fontRef>
+                      </wps:style>
+                      <wps:txbx>
+                        <w:txbxContent>
+                          <w:p>
+                            <w:pPr>
+                              <w:jc w:val="center"/>
+                            </w:pPr>
+                            <w:r>
+                              <w:t>Andy to replace with an original image (not copyrighted)</w:t>
+                            </w:r>
+                          </w:p>
+                        </w:txbxContent>
+                      </wps:txbx>
+                      <wps:bodyPr rot="0" spcFirstLastPara="0" vertOverflow="overflow" horzOverflow="overflow" vert="horz" wrap="square" lIns="91440" tIns="45720" rIns="91440" bIns="45720" numCol="1" spcCol="0" rtlCol="0" fromWordArt="0" anchor="ctr" anchorCtr="0" forceAA="0" compatLnSpc="1">
+                        <a:prstTxWarp prst="textNoShape">
+                          <a:avLst/>
+                        </a:prstTxWarp>
+                        <a:noAutofit/>
+                      </wps:bodyPr>
+                    </wps:wsp>
+                  </a:graphicData>
+                </a:graphic>
+                <wp14:sizeRelV relativeFrom="margin">
+                  <wp14:pctHeight>0</wp14:pctHeight>
+                </wp14:sizeRelV>
+              </wp:anchor>
+            </w:drawing>
+          </mc:Choice>
+          <mc:Fallback>
+            <w:pict>
+              <v:roundrect w14:anchorId="194B3EFD" id="Rectangle: Rounded Corners 22" o:spid="_x0000_s1028" style="position:absolute;margin-left:330.75pt;margin-top:43.15pt;width:121.5pt;height:55.15pt;z-index:251676672;visibility:visible;mso-wrap-style:square;mso-height-percent:0;mso-wrap-distance-left:9pt;mso-wrap-distance-top:0;mso-wrap-distance-right:9pt;mso-wrap-distance-bottom:0;mso-position-horizontal:absolute;mso-position-horizontal-relative:text;mso-position-vertical:absolute;mso-position-vertical-relative:text;mso-height-percent:0;mso-height-relative:margin;v-text-anchor:middle" arcsize="10923f" o:gfxdata="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" fillcolor="#4472c4 [3204]" strokecolor="#1f3763 [1604]" strokeweight="1pt">
+                <v:stroke joinstyle="miter"/>
+                <v:textbox>
+                  <w:txbxContent>
+                    <w:p>
+                      <w:pPr>
+                        <w:jc w:val="center"/>
+                      </w:pPr>
+                      <w:r>
+                        <w:t>Andy to replace with an original image (not copyrighted)</w:t>
+                      </w:r>
+                    </w:p>
+                  </w:txbxContent>
+                </v:textbox>
+              </v:roundrect>
+            </w:pict>
+          </mc:Fallback>
+        </mc:AlternateContent>
+      </w:r>
+      <w:r>
+        <w:rPr>
+          <w:rFonts w:ascii="Arial" w:hAnsi="Arial" w:cs="Arial"/>
+          <w:noProof/>
+          <w:sz w:val="20"/>
+          <w:szCs w:val="20"/>
+        </w:rPr>
+        <w:drawing>
+          <wp:anchor distT="0" distB="0" distL="0" distR="0" simplePos="0" relativeHeight="251675648" behindDoc="0" locked="0" layoutInCell="1" allowOverlap="1" wp14:anchorId="4E85DA90" wp14:editId="2683BAF2">
+            <wp:simplePos x="0" y="0"/>
+            <wp:positionH relativeFrom="page">
+              <wp:posOffset>2238375</wp:posOffset>
+            </wp:positionH>
+            <wp:positionV relativeFrom="paragraph">
+              <wp:posOffset>199390</wp:posOffset>
+            </wp:positionV>
+            <wp:extent cx="2806065" cy="1424939"/>
+            <wp:effectExtent l="0" t="0" r="0" b="4445"/>
+            <wp:wrapTopAndBottom/>
+            <wp:docPr id="25" name="image13.jpeg"/>
+            <wp:cNvGraphicFramePr>
+              <a:graphicFrameLocks xmlns:a="http://schemas.openxmlformats.org/drawingml/2006/main" noChangeAspect="1"/>
+            </wp:cNvGraphicFramePr>
+            <a:graphic xmlns:a="http://schemas.openxmlformats.org/drawingml/2006/main">
+              <a:graphicData uri="http://schemas.openxmlformats.org/drawingml/2006/picture">
+                <pic:pic xmlns:pic="http://schemas.openxmlformats.org/drawingml/2006/picture">
+                  <pic:nvPicPr>
+                    <pic:cNvPr id="26" name="image13.jpeg"/>
+                    <pic:cNvPicPr/>
+                  </pic:nvPicPr>
+                  <pic:blipFill>
+                    <a:blip r:embed="rId7" cstate="print"/>
+                    <a:stretch>
+                      <a:fillRect/>
+                    </a:stretch>
+                  </pic:blipFill>
+                  <pic:spPr>
+                    <a:xfrm>
+                      <a:off x="0" y="0"/>
+                      <a:ext cx="2806065" cy="1424939"/>
+                    </a:xfrm>
+                    <a:prstGeom prst="rect">
+                      <a:avLst/>
+                    </a:prstGeom>
+                  </pic:spPr>
+                </pic:pic>
+              </a:graphicData>
+            </a:graphic>
+          </wp:anchor>
+        </w:drawing>
+      </w:r>
+    </w:p>
+    <w:p>
+      <w:pPr>
+        <w:jc w:val="center"/>
+        <w:rPr>
+          <w:b/>
+          <w:bCs/>
+        </w:rPr>
+      </w:pPr>
+      <w:r>
+        <w:rPr>
+          <w:b/>
+          <w:bCs/>
+        </w:rPr>
+        <w:t>Fig. 13. Job skill sets are mapped to job roles by a measure of the extent at which each skill set is represented within each job post description.</w:t>
+      </w:r>
+    </w:p>
+    <w:p>
+      <w:r>
+        <w:t>A second group out of California State University focused entirely on the difference between Business data analytics, D</w:t>
+      </w:r>
+      <w:r>
+        <w:t xml:space="preserve">atabase </w:t>
+      </w:r>
+      <w:r>
+        <w:t>A</w:t>
+      </w:r>
+      <w:r>
+        <w:t>dministrator</w:t>
+      </w:r>
+      <w:r>
+        <w:t xml:space="preserve"> and </w:t>
+      </w:r>
+      <w:r>
+        <w:t>D</w:t>
+      </w:r>
+      <w:r>
+        <w:t xml:space="preserve">ata </w:t>
+      </w:r>
+      <w:r>
+        <w:t>S</w:t>
+      </w:r>
+      <w:r>
+        <w:t xml:space="preserve">cience, DS. </w:t>
+      </w:r>
+      <w:proofErr w:type="spellStart"/>
+      <w:r>
+        <w:t>Radovilski</w:t>
+      </w:r>
+      <w:proofErr w:type="spellEnd"/>
+      <w:r>
+        <w:t xml:space="preserve"> et al. manually collected job descriptions of D</w:t>
+      </w:r>
+      <w:r>
+        <w:t>atabase Administrator</w:t>
+      </w:r>
+      <w:r>
+        <w:t xml:space="preserve"> and D</w:t>
+      </w:r>
+      <w:r>
+        <w:t xml:space="preserve">ata </w:t>
+      </w:r>
+      <w:r>
+        <w:t>S</w:t>
+      </w:r>
+      <w:r>
+        <w:t>cience</w:t>
+      </w:r>
+      <w:r>
+        <w:t xml:space="preserve"> jobs from job boards. Using the job description, they identify skill sets associated with Business, Analytical, Technical</w:t>
+      </w:r>
+      <w:r>
+        <w:t>,</w:t>
+      </w:r>
+      <w:r>
+        <w:t xml:space="preserve"> and Communication knowledge domains. Using text mining approaches, Document Data Matrix, Term Cloud, Singular Vector Decomposition, VARIMAX rotation and Latent Class Analysis the authors found the most frequent BDA and DS terms used, (see Fig. 14).[8].</w:t>
+      </w:r>
+    </w:p>
+    <w:p>
+      <w:r>
+        <w:lastRenderedPageBreak/>
+        <w:t>Some published papers to add to the paper at a later time. [4, 5, 2, 6, 7]</w:t>
+      </w:r>
+    </w:p>
+    <w:p>
+      <w:pPr>
+        <w:jc w:val="center"/>
+      </w:pPr>
+      <w:r>
+        <w:rPr>
+          <w:rFonts w:ascii="Arial" w:hAnsi="Arial" w:cs="Arial"/>
+          <w:noProof/>
+          <w:sz w:val="20"/>
+          <w:szCs w:val="20"/>
+        </w:rPr>
+        <w:drawing>
+          <wp:inline distT="0" distB="0" distL="0" distR="0" wp14:anchorId="3528E4DB" wp14:editId="032AF1C4">
+            <wp:extent cx="3920728" cy="2114550"/>
+            <wp:effectExtent l="0" t="0" r="3810" b="0"/>
+            <wp:docPr id="27" name="image14.jpeg"/>
+            <wp:cNvGraphicFramePr>
+              <a:graphicFrameLocks xmlns:a="http://schemas.openxmlformats.org/drawingml/2006/main" noChangeAspect="1"/>
+            </wp:cNvGraphicFramePr>
+            <a:graphic xmlns:a="http://schemas.openxmlformats.org/drawingml/2006/main">
+              <a:graphicData uri="http://schemas.openxmlformats.org/drawingml/2006/picture">
+                <pic:pic xmlns:pic="http://schemas.openxmlformats.org/drawingml/2006/picture">
+                  <pic:nvPicPr>
+                    <pic:cNvPr id="28" name="image14.jpeg"/>
+                    <pic:cNvPicPr/>
+                  </pic:nvPicPr>
+                  <pic:blipFill>
+                    <a:blip r:embed="rId8">
+                      <a:extLst>
+                        <a:ext uri="{28A0092B-C50C-407E-A947-70E740481C1C}">
+                          <a14:useLocalDpi xmlns:a14="http://schemas.microsoft.com/office/drawing/2010/main" val="0"/>
+                        </a:ext>
+                      </a:extLst>
+                    </a:blip>
+                    <a:stretch>
+                      <a:fillRect/>
+                    </a:stretch>
+                  </pic:blipFill>
+                  <pic:spPr>
+                    <a:xfrm>
+                      <a:off x="0" y="0"/>
+                      <a:ext cx="3920728" cy="2114550"/>
+                    </a:xfrm>
+                    <a:prstGeom prst="rect">
+                      <a:avLst/>
+                    </a:prstGeom>
+                  </pic:spPr>
+                </pic:pic>
+              </a:graphicData>
+            </a:graphic>
+          </wp:inline>
+        </w:drawing>
+      </w:r>
+    </w:p>
+    <w:p>
+      <w:pPr>
+        <w:jc w:val="center"/>
+        <w:rPr>
+          <w:b/>
+          <w:bCs/>
+        </w:rPr>
+      </w:pPr>
+      <w:r>
+        <w:rPr>
+          <w:b/>
+          <w:bCs/>
+        </w:rPr>
+        <w:t>Fig. 14. Job skill sets are mapped to job roles by a measure of the extent at which each skill set is represented within each job post description.</w:t>
+      </w:r>
+    </w:p>
     <w:p/>
     <w:p>
       <w:pPr>
@@ -1900,7 +2328,7 @@
           </mc:Choice>
           <mc:Fallback>
             <w:pict>
-              <v:rect w14:anchorId="02D5CE19" id="Rectangle 5" o:spid="_x0000_s1027" style="position:absolute;margin-left:343.5pt;margin-top:53pt;width:136.5pt;height:96pt;z-index:251671552;visibility:visible;mso-wrap-style:square;mso-height-percent:0;mso-wrap-distance-left:9pt;mso-wrap-distance-top:0;mso-wrap-distance-right:9pt;mso-wrap-distance-bottom:0;mso-position-horizontal:absolute;mso-position-horizontal-relative:text;mso-position-vertical:absolute;mso-position-vertical-relative:text;mso-height-percent:0;mso-height-relative:margin;v-text-anchor:middle" o:gfxdata="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" fillcolor="#4472c4 [3204]" strokecolor="#1f3763 [1604]" strokeweight="1pt">
+              <v:rect w14:anchorId="02D5CE19" id="Rectangle 5" o:spid="_x0000_s1029" style="position:absolute;margin-left:343.5pt;margin-top:53pt;width:136.5pt;height:96pt;z-index:251671552;visibility:visible;mso-wrap-style:square;mso-height-percent:0;mso-wrap-distance-left:9pt;mso-wrap-distance-top:0;mso-wrap-distance-right:9pt;mso-wrap-distance-bottom:0;mso-position-horizontal:absolute;mso-position-horizontal-relative:text;mso-position-vertical:absolute;mso-position-vertical-relative:text;mso-height-percent:0;mso-height-relative:margin;v-text-anchor:middle" o:gfxdata="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" fillcolor="#4472c4 [3204]" strokecolor="#1f3763 [1604]" strokeweight="1pt">
                 <v:textbox>
                   <w:txbxContent>
                     <w:p>
@@ -1929,21 +2357,12 @@
       <w:r>
         <w:tab/>
       </w:r>
-      <w:proofErr w:type="gramStart"/>
-      <w:r>
-        <w:rPr>
-          <w:b/>
-          <w:bCs/>
-        </w:rPr>
-        <w:t>Table  3</w:t>
-      </w:r>
-      <w:proofErr w:type="gramEnd"/>
-      <w:r>
-        <w:rPr>
-          <w:b/>
-          <w:bCs/>
-        </w:rPr>
-        <w:t>. Data Set Description.</w:t>
+      <w:r>
+        <w:rPr>
+          <w:b/>
+          <w:bCs/>
+        </w:rPr>
+        <w:t>Table 3. Data Set Description.</w:t>
       </w:r>
     </w:p>
     <w:tbl>
@@ -2760,6 +3179,7 @@
                 <w:sz w:val="20"/>
                 <w:szCs w:val="20"/>
               </w:rPr>
+              <w:lastRenderedPageBreak/>
               <w:t>Job Posting Page</w:t>
             </w:r>
           </w:p>
@@ -2935,6 +3355,9 @@
       </w:r>
     </w:p>
     <w:p>
+      <w:pPr>
+        <w:jc w:val="center"/>
+      </w:pPr>
       <w:r>
         <w:rPr>
           <w:rFonts w:ascii="Arial" w:hAnsi="Arial" w:cs="Arial"/>
@@ -2942,21 +3365,167 @@
           <w:sz w:val="20"/>
           <w:szCs w:val="20"/>
         </w:rPr>
+        <w:drawing>
+          <wp:inline distT="0" distB="0" distL="0" distR="0" wp14:anchorId="1C66A86D" wp14:editId="7946BB08">
+            <wp:extent cx="2909321" cy="2105641"/>
+            <wp:effectExtent l="0" t="0" r="5715" b="9525"/>
+            <wp:docPr id="3" name="image2.jpeg"/>
+            <wp:cNvGraphicFramePr>
+              <a:graphicFrameLocks xmlns:a="http://schemas.openxmlformats.org/drawingml/2006/main" noChangeAspect="1"/>
+            </wp:cNvGraphicFramePr>
+            <a:graphic xmlns:a="http://schemas.openxmlformats.org/drawingml/2006/main">
+              <a:graphicData uri="http://schemas.openxmlformats.org/drawingml/2006/picture">
+                <pic:pic xmlns:pic="http://schemas.openxmlformats.org/drawingml/2006/picture">
+                  <pic:nvPicPr>
+                    <pic:cNvPr id="4" name="image2.jpeg"/>
+                    <pic:cNvPicPr/>
+                  </pic:nvPicPr>
+                  <pic:blipFill>
+                    <a:blip r:embed="rId9" cstate="print">
+                      <a:extLst>
+                        <a:ext uri="{28A0092B-C50C-407E-A947-70E740481C1C}">
+                          <a14:useLocalDpi xmlns:a14="http://schemas.microsoft.com/office/drawing/2010/main" val="0"/>
+                        </a:ext>
+                      </a:extLst>
+                    </a:blip>
+                    <a:stretch>
+                      <a:fillRect/>
+                    </a:stretch>
+                  </pic:blipFill>
+                  <pic:spPr>
+                    <a:xfrm>
+                      <a:off x="0" y="0"/>
+                      <a:ext cx="2909321" cy="2105641"/>
+                    </a:xfrm>
+                    <a:prstGeom prst="rect">
+                      <a:avLst/>
+                    </a:prstGeom>
+                  </pic:spPr>
+                </pic:pic>
+              </a:graphicData>
+            </a:graphic>
+          </wp:inline>
+        </w:drawing>
+      </w:r>
+    </w:p>
+    <w:p>
+      <w:pPr>
+        <w:jc w:val="center"/>
+        <w:rPr>
+          <w:b/>
+          <w:bCs/>
+        </w:rPr>
+      </w:pPr>
+      <w:r>
+        <w:rPr>
+          <w:b/>
+          <w:bCs/>
+        </w:rPr>
+        <w:t>Fig. 2. Count of Job Postings</w:t>
+      </w:r>
+    </w:p>
+    <w:p>
+      <w:pPr>
+        <w:jc w:val="center"/>
+      </w:pPr>
+      <w:r>
+        <w:rPr>
+          <w:noProof/>
+        </w:rPr>
+        <w:drawing>
+          <wp:inline distT="0" distB="0" distL="0" distR="0" wp14:anchorId="48A2F9F5" wp14:editId="479D0149">
+            <wp:extent cx="3229463" cy="1866900"/>
+            <wp:effectExtent l="0" t="0" r="9525" b="0"/>
+            <wp:docPr id="4" name="Picture 4"/>
+            <wp:cNvGraphicFramePr>
+              <a:graphicFrameLocks xmlns:a="http://schemas.openxmlformats.org/drawingml/2006/main" noChangeAspect="1"/>
+            </wp:cNvGraphicFramePr>
+            <a:graphic xmlns:a="http://schemas.openxmlformats.org/drawingml/2006/main">
+              <a:graphicData uri="http://schemas.openxmlformats.org/drawingml/2006/picture">
+                <pic:pic xmlns:pic="http://schemas.openxmlformats.org/drawingml/2006/picture">
+                  <pic:nvPicPr>
+                    <pic:cNvPr id="0" name="Picture 3"/>
+                    <pic:cNvPicPr>
+                      <a:picLocks noChangeAspect="1" noChangeArrowheads="1"/>
+                    </pic:cNvPicPr>
+                  </pic:nvPicPr>
+                  <pic:blipFill>
+                    <a:blip r:embed="rId10">
+                      <a:extLst>
+                        <a:ext uri="{28A0092B-C50C-407E-A947-70E740481C1C}">
+                          <a14:useLocalDpi xmlns:a14="http://schemas.microsoft.com/office/drawing/2010/main" val="0"/>
+                        </a:ext>
+                      </a:extLst>
+                    </a:blip>
+                    <a:srcRect/>
+                    <a:stretch>
+                      <a:fillRect/>
+                    </a:stretch>
+                  </pic:blipFill>
+                  <pic:spPr bwMode="auto">
+                    <a:xfrm>
+                      <a:off x="0" y="0"/>
+                      <a:ext cx="3239950" cy="1872962"/>
+                    </a:xfrm>
+                    <a:prstGeom prst="rect">
+                      <a:avLst/>
+                    </a:prstGeom>
+                    <a:noFill/>
+                  </pic:spPr>
+                </pic:pic>
+              </a:graphicData>
+            </a:graphic>
+          </wp:inline>
+        </w:drawing>
+      </w:r>
+    </w:p>
+    <w:p>
+      <w:pPr>
+        <w:jc w:val="center"/>
+        <w:rPr>
+          <w:b/>
+          <w:bCs/>
+        </w:rPr>
+      </w:pPr>
+      <w:r>
+        <w:rPr>
+          <w:b/>
+          <w:bCs/>
+        </w:rPr>
+        <w:t>Fig. 3. Distribution of job postings across the United States</w:t>
+      </w:r>
+    </w:p>
+    <w:p>
+      <w:pPr>
+        <w:jc w:val="center"/>
+        <w:rPr>
+          <w:b/>
+          <w:bCs/>
+        </w:rPr>
+      </w:pPr>
+      <w:r>
+        <w:rPr>
+          <w:rFonts w:ascii="Arial" w:hAnsi="Arial" w:cs="Arial"/>
+          <w:noProof/>
+          <w:sz w:val="20"/>
+          <w:szCs w:val="20"/>
+        </w:rPr>
+        <w:lastRenderedPageBreak/>
         <mc:AlternateContent>
           <mc:Choice Requires="wps">
             <w:drawing>
-              <wp:anchor distT="0" distB="0" distL="114300" distR="114300" simplePos="0" relativeHeight="251672576" behindDoc="0" locked="0" layoutInCell="1" allowOverlap="1" wp14:anchorId="364646BB" wp14:editId="45D48405">
+              <wp:anchor distT="0" distB="0" distL="114300" distR="114300" simplePos="0" relativeHeight="251680768" behindDoc="0" locked="0" layoutInCell="1" allowOverlap="1" wp14:anchorId="4C467830" wp14:editId="2C2FD2FD">
                 <wp:simplePos x="0" y="0"/>
                 <wp:positionH relativeFrom="column">
-                  <wp:posOffset>4152900</wp:posOffset>
+                  <wp:posOffset>4429125</wp:posOffset>
                 </wp:positionH>
                 <wp:positionV relativeFrom="paragraph">
-                  <wp:posOffset>1023620</wp:posOffset>
+                  <wp:posOffset>561975</wp:posOffset>
                 </wp:positionV>
-                <wp:extent cx="1781175" cy="1028700"/>
-                <wp:effectExtent l="0" t="0" r="28575" b="19050"/>
+                <wp:extent cx="1847850" cy="700405"/>
+                <wp:effectExtent l="0" t="0" r="19050" b="23495"/>
                 <wp:wrapNone/>
-                <wp:docPr id="6" name="Rectangle: Rounded Corners 6"/>
+                <wp:docPr id="26" name="Rectangle: Rounded Corners 26"/>
                 <wp:cNvGraphicFramePr/>
                 <a:graphic xmlns:a="http://schemas.openxmlformats.org/drawingml/2006/main">
                   <a:graphicData uri="http://schemas.microsoft.com/office/word/2010/wordprocessingShape">
@@ -2965,7 +3534,7 @@
                       <wps:spPr>
                         <a:xfrm>
                           <a:off x="0" y="0"/>
-                          <a:ext cx="1781175" cy="1028700"/>
+                          <a:ext cx="1847850" cy="700405"/>
                         </a:xfrm>
                         <a:prstGeom prst="roundRect">
                           <a:avLst/>
@@ -2994,10 +3563,13 @@
                               <w:jc w:val="center"/>
                             </w:pPr>
                             <w:r>
-                              <w:t>I’ll change this image to the one with big numbers on each bar.</w:t>
+                              <w:t>Jodi</w:t>
                             </w:r>
                             <w:r>
-                              <w:t xml:space="preserve"> Like the one for our final data set.</w:t>
+                              <w:t xml:space="preserve"> to replace </w:t>
+                            </w:r>
+                            <w:r>
+                              <w:t>this with a table (in image form) like the one in section 4.2</w:t>
                             </w:r>
                           </w:p>
                         </w:txbxContent>
@@ -3011,12 +3583,18 @@
                     </wps:wsp>
                   </a:graphicData>
                 </a:graphic>
+                <wp14:sizeRelH relativeFrom="margin">
+                  <wp14:pctWidth>0</wp14:pctWidth>
+                </wp14:sizeRelH>
+                <wp14:sizeRelV relativeFrom="margin">
+                  <wp14:pctHeight>0</wp14:pctHeight>
+                </wp14:sizeRelV>
               </wp:anchor>
             </w:drawing>
           </mc:Choice>
           <mc:Fallback>
             <w:pict>
-              <v:roundrect w14:anchorId="364646BB" id="Rectangle: Rounded Corners 6" o:spid="_x0000_s1028" style="position:absolute;margin-left:327pt;margin-top:80.6pt;width:140.25pt;height:81pt;z-index:251672576;visibility:visible;mso-wrap-style:square;mso-wrap-distance-left:9pt;mso-wrap-distance-top:0;mso-wrap-distance-right:9pt;mso-wrap-distance-bottom:0;mso-position-horizontal:absolute;mso-position-horizontal-relative:text;mso-position-vertical:absolute;mso-position-vertical-relative:text;v-text-anchor:middle" arcsize="10923f" o:gfxdata="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" fillcolor="#4472c4 [3204]" strokecolor="#1f3763 [1604]" strokeweight="1pt">
+              <v:roundrect w14:anchorId="4C467830" id="Rectangle: Rounded Corners 26" o:spid="_x0000_s1030" style="position:absolute;left:0;text-align:left;margin-left:348.75pt;margin-top:44.25pt;width:145.5pt;height:55.15pt;z-index:251680768;visibility:visible;mso-wrap-style:square;mso-width-percent:0;mso-height-percent:0;mso-wrap-distance-left:9pt;mso-wrap-distance-top:0;mso-wrap-distance-right:9pt;mso-wrap-distance-bottom:0;mso-position-horizontal:absolute;mso-position-horizontal-relative:text;mso-position-vertical:absolute;mso-position-vertical-relative:text;mso-width-percent:0;mso-height-percent:0;mso-width-relative:margin;mso-height-relative:margin;v-text-anchor:middle" arcsize="10923f" o:gfxdata="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" fillcolor="#4472c4 [3204]" strokecolor="#1f3763 [1604]" strokeweight="1pt">
                 <v:stroke joinstyle="miter"/>
                 <v:textbox>
                   <w:txbxContent>
@@ -3025,10 +3603,13 @@
                         <w:jc w:val="center"/>
                       </w:pPr>
                       <w:r>
-                        <w:t>I’ll change this image to the one with big numbers on each bar.</w:t>
+                        <w:t>Jodi</w:t>
                       </w:r>
                       <w:r>
-                        <w:t xml:space="preserve"> Like the one for our final data set.</w:t>
+                        <w:t xml:space="preserve"> to replace </w:t>
+                      </w:r>
+                      <w:r>
+                        <w:t>this with a table (in image form) like the one in section 4.2</w:t>
                       </w:r>
                     </w:p>
                   </w:txbxContent>
@@ -3046,270 +3627,8 @@
           <w:szCs w:val="20"/>
         </w:rPr>
         <w:drawing>
-          <wp:inline distT="0" distB="0" distL="0" distR="0" wp14:anchorId="1C66A86D" wp14:editId="2958241B">
-            <wp:extent cx="4275201" cy="3369754"/>
-            <wp:effectExtent l="0" t="0" r="0" b="0"/>
-            <wp:docPr id="3" name="image2.jpeg"/>
-            <wp:cNvGraphicFramePr>
-              <a:graphicFrameLocks xmlns:a="http://schemas.openxmlformats.org/drawingml/2006/main" noChangeAspect="1"/>
-            </wp:cNvGraphicFramePr>
-            <a:graphic xmlns:a="http://schemas.openxmlformats.org/drawingml/2006/main">
-              <a:graphicData uri="http://schemas.openxmlformats.org/drawingml/2006/picture">
-                <pic:pic xmlns:pic="http://schemas.openxmlformats.org/drawingml/2006/picture">
-                  <pic:nvPicPr>
-                    <pic:cNvPr id="4" name="image2.jpeg"/>
-                    <pic:cNvPicPr/>
-                  </pic:nvPicPr>
-                  <pic:blipFill>
-                    <a:blip r:embed="rId7" cstate="print"/>
-                    <a:stretch>
-                      <a:fillRect/>
-                    </a:stretch>
-                  </pic:blipFill>
-                  <pic:spPr>
-                    <a:xfrm>
-                      <a:off x="0" y="0"/>
-                      <a:ext cx="4275201" cy="3369754"/>
-                    </a:xfrm>
-                    <a:prstGeom prst="rect">
-                      <a:avLst/>
-                    </a:prstGeom>
-                  </pic:spPr>
-                </pic:pic>
-              </a:graphicData>
-            </a:graphic>
-          </wp:inline>
-        </w:drawing>
-      </w:r>
-    </w:p>
-    <w:p>
-      <w:pPr>
-        <w:rPr>
-          <w:b/>
-          <w:bCs/>
-        </w:rPr>
-      </w:pPr>
-      <w:r>
-        <w:rPr>
-          <w:b/>
-          <w:bCs/>
-        </w:rPr>
-        <w:t>Fig. 2. Count of Job Postings</w:t>
-      </w:r>
-    </w:p>
-    <w:p>
-      <w:r>
-        <w:rPr>
-          <w:noProof/>
-        </w:rPr>
-        <w:lastRenderedPageBreak/>
-        <mc:AlternateContent>
-          <mc:Choice Requires="wps">
-            <w:drawing>
-              <wp:anchor distT="0" distB="0" distL="114300" distR="114300" simplePos="0" relativeHeight="251673600" behindDoc="0" locked="0" layoutInCell="1" allowOverlap="1" wp14:anchorId="42BEBCCF" wp14:editId="30DEDCA2">
-                <wp:simplePos x="0" y="0"/>
-                <wp:positionH relativeFrom="column">
-                  <wp:posOffset>4067175</wp:posOffset>
-                </wp:positionH>
-                <wp:positionV relativeFrom="paragraph">
-                  <wp:posOffset>1990725</wp:posOffset>
-                </wp:positionV>
-                <wp:extent cx="1828800" cy="1171575"/>
-                <wp:effectExtent l="0" t="0" r="19050" b="28575"/>
-                <wp:wrapNone/>
-                <wp:docPr id="10" name="Rectangle: Rounded Corners 10"/>
-                <wp:cNvGraphicFramePr/>
-                <a:graphic xmlns:a="http://schemas.openxmlformats.org/drawingml/2006/main">
-                  <a:graphicData uri="http://schemas.microsoft.com/office/word/2010/wordprocessingShape">
-                    <wps:wsp>
-                      <wps:cNvSpPr/>
-                      <wps:spPr>
-                        <a:xfrm>
-                          <a:off x="0" y="0"/>
-                          <a:ext cx="1828800" cy="1171575"/>
-                        </a:xfrm>
-                        <a:prstGeom prst="roundRect">
-                          <a:avLst/>
-                        </a:prstGeom>
-                        <a:solidFill>
-                          <a:schemeClr val="accent2"/>
-                        </a:solidFill>
-                      </wps:spPr>
-                      <wps:style>
-                        <a:lnRef idx="2">
-                          <a:schemeClr val="accent1">
-                            <a:shade val="50000"/>
-                          </a:schemeClr>
-                        </a:lnRef>
-                        <a:fillRef idx="1">
-                          <a:schemeClr val="accent1"/>
-                        </a:fillRef>
-                        <a:effectRef idx="0">
-                          <a:schemeClr val="accent1"/>
-                        </a:effectRef>
-                        <a:fontRef idx="minor">
-                          <a:schemeClr val="lt1"/>
-                        </a:fontRef>
-                      </wps:style>
-                      <wps:txbx>
-                        <w:txbxContent>
-                          <w:p>
-                            <w:pPr>
-                              <w:jc w:val="center"/>
-                            </w:pPr>
-                            <w:r>
-                              <w:t xml:space="preserve">Do we need </w:t>
-                            </w:r>
-                            <w:proofErr w:type="gramStart"/>
-                            <w:r>
-                              <w:t>both of these</w:t>
-                            </w:r>
-                            <w:proofErr w:type="gramEnd"/>
-                            <w:r>
-                              <w:t xml:space="preserve">? </w:t>
-                            </w:r>
-                            <w:r>
-                              <w:t>Maybe do what I did below and do a chart for the distribution by state</w:t>
-                            </w:r>
-                            <w:r>
-                              <w:t xml:space="preserve">? </w:t>
-                            </w:r>
-                          </w:p>
-                        </w:txbxContent>
-                      </wps:txbx>
-                      <wps:bodyPr rot="0" spcFirstLastPara="0" vertOverflow="overflow" horzOverflow="overflow" vert="horz" wrap="square" lIns="91440" tIns="45720" rIns="91440" bIns="45720" numCol="1" spcCol="0" rtlCol="0" fromWordArt="0" anchor="ctr" anchorCtr="0" forceAA="0" compatLnSpc="1">
-                        <a:prstTxWarp prst="textNoShape">
-                          <a:avLst/>
-                        </a:prstTxWarp>
-                        <a:noAutofit/>
-                      </wps:bodyPr>
-                    </wps:wsp>
-                  </a:graphicData>
-                </a:graphic>
-                <wp14:sizeRelV relativeFrom="margin">
-                  <wp14:pctHeight>0</wp14:pctHeight>
-                </wp14:sizeRelV>
-              </wp:anchor>
-            </w:drawing>
-          </mc:Choice>
-          <mc:Fallback>
-            <w:pict>
-              <v:roundrect w14:anchorId="42BEBCCF" id="Rectangle: Rounded Corners 10" o:spid="_x0000_s1029" style="position:absolute;margin-left:320.25pt;margin-top:156.75pt;width:2in;height:92.25pt;z-index:251673600;visibility:visible;mso-wrap-style:square;mso-height-percent:0;mso-wrap-distance-left:9pt;mso-wrap-distance-top:0;mso-wrap-distance-right:9pt;mso-wrap-distance-bottom:0;mso-position-horizontal:absolute;mso-position-horizontal-relative:text;mso-position-vertical:absolute;mso-position-vertical-relative:text;mso-height-percent:0;mso-height-relative:margin;v-text-anchor:middle" arcsize="10923f" o:gfxdata="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" fillcolor="#ed7d31 [3205]" strokecolor="#1f3763 [1604]" strokeweight="1pt">
-                <v:stroke joinstyle="miter"/>
-                <v:textbox>
-                  <w:txbxContent>
-                    <w:p>
-                      <w:pPr>
-                        <w:jc w:val="center"/>
-                      </w:pPr>
-                      <w:r>
-                        <w:t xml:space="preserve">Do we need </w:t>
-                      </w:r>
-                      <w:proofErr w:type="gramStart"/>
-                      <w:r>
-                        <w:t>both of these</w:t>
-                      </w:r>
-                      <w:proofErr w:type="gramEnd"/>
-                      <w:r>
-                        <w:t xml:space="preserve">? </w:t>
-                      </w:r>
-                      <w:r>
-                        <w:t>Maybe do what I did below and do a chart for the distribution by state</w:t>
-                      </w:r>
-                      <w:r>
-                        <w:t xml:space="preserve">? </w:t>
-                      </w:r>
-                    </w:p>
-                  </w:txbxContent>
-                </v:textbox>
-              </v:roundrect>
-            </w:pict>
-          </mc:Fallback>
-        </mc:AlternateContent>
-      </w:r>
-      <w:r>
-        <w:rPr>
-          <w:noProof/>
-        </w:rPr>
-        <w:drawing>
-          <wp:inline distT="0" distB="0" distL="0" distR="0" wp14:anchorId="48A2F9F5" wp14:editId="1497CEA8">
-            <wp:extent cx="4334510" cy="2505710"/>
-            <wp:effectExtent l="0" t="0" r="8890" b="8890"/>
-            <wp:docPr id="4" name="Picture 4"/>
-            <wp:cNvGraphicFramePr>
-              <a:graphicFrameLocks xmlns:a="http://schemas.openxmlformats.org/drawingml/2006/main" noChangeAspect="1"/>
-            </wp:cNvGraphicFramePr>
-            <a:graphic xmlns:a="http://schemas.openxmlformats.org/drawingml/2006/main">
-              <a:graphicData uri="http://schemas.openxmlformats.org/drawingml/2006/picture">
-                <pic:pic xmlns:pic="http://schemas.openxmlformats.org/drawingml/2006/picture">
-                  <pic:nvPicPr>
-                    <pic:cNvPr id="0" name="Picture 3"/>
-                    <pic:cNvPicPr>
-                      <a:picLocks noChangeAspect="1" noChangeArrowheads="1"/>
-                    </pic:cNvPicPr>
-                  </pic:nvPicPr>
-                  <pic:blipFill>
-                    <a:blip r:embed="rId8">
-                      <a:extLst>
-                        <a:ext uri="{28A0092B-C50C-407E-A947-70E740481C1C}">
-                          <a14:useLocalDpi xmlns:a14="http://schemas.microsoft.com/office/drawing/2010/main" val="0"/>
-                        </a:ext>
-                      </a:extLst>
-                    </a:blip>
-                    <a:srcRect/>
-                    <a:stretch>
-                      <a:fillRect/>
-                    </a:stretch>
-                  </pic:blipFill>
-                  <pic:spPr bwMode="auto">
-                    <a:xfrm>
-                      <a:off x="0" y="0"/>
-                      <a:ext cx="4334510" cy="2505710"/>
-                    </a:xfrm>
-                    <a:prstGeom prst="rect">
-                      <a:avLst/>
-                    </a:prstGeom>
-                    <a:noFill/>
-                  </pic:spPr>
-                </pic:pic>
-              </a:graphicData>
-            </a:graphic>
-          </wp:inline>
-        </w:drawing>
-      </w:r>
-    </w:p>
-    <w:p>
-      <w:pPr>
-        <w:rPr>
-          <w:b/>
-          <w:bCs/>
-        </w:rPr>
-      </w:pPr>
-      <w:r>
-        <w:rPr>
-          <w:b/>
-          <w:bCs/>
-        </w:rPr>
-        <w:t>Fig. 3. Distribution of job postings across the United States</w:t>
-      </w:r>
-    </w:p>
-    <w:p>
-      <w:pPr>
-        <w:rPr>
-          <w:b/>
-          <w:bCs/>
-        </w:rPr>
-      </w:pPr>
-      <w:r>
-        <w:rPr>
-          <w:rFonts w:ascii="Arial" w:hAnsi="Arial" w:cs="Arial"/>
-          <w:noProof/>
-          <w:sz w:val="20"/>
-          <w:szCs w:val="20"/>
-        </w:rPr>
-        <w:drawing>
-          <wp:inline distT="0" distB="0" distL="0" distR="0" wp14:anchorId="553C4E7C" wp14:editId="059BBD8C">
-            <wp:extent cx="4278249" cy="2667571"/>
+          <wp:inline distT="0" distB="0" distL="0" distR="0" wp14:anchorId="553C4E7C" wp14:editId="278C5360">
+            <wp:extent cx="3067658" cy="1912744"/>
             <wp:effectExtent l="0" t="0" r="0" b="0"/>
             <wp:docPr id="7" name="image4.jpeg"/>
             <wp:cNvGraphicFramePr>
@@ -3323,7 +3642,7 @@
                     <pic:cNvPicPr/>
                   </pic:nvPicPr>
                   <pic:blipFill>
-                    <a:blip r:embed="rId9" cstate="print"/>
+                    <a:blip r:embed="rId11" cstate="print"/>
                     <a:stretch>
                       <a:fillRect/>
                     </a:stretch>
@@ -3331,7 +3650,7 @@
                   <pic:spPr>
                     <a:xfrm>
                       <a:off x="0" y="0"/>
-                      <a:ext cx="4278249" cy="2667571"/>
+                      <a:ext cx="3090152" cy="1926770"/>
                     </a:xfrm>
                     <a:prstGeom prst="rect">
                       <a:avLst/>
@@ -3346,6 +3665,7 @@
     </w:p>
     <w:p>
       <w:pPr>
+        <w:jc w:val="center"/>
         <w:rPr>
           <w:b/>
           <w:bCs/>
@@ -3452,11 +3772,7 @@
         <w:t xml:space="preserve">job postings who did not utilize </w:t>
       </w:r>
       <w:r>
-        <w:t xml:space="preserve">the bold words, “Education”, </w:t>
-      </w:r>
-      <w:r>
-        <w:lastRenderedPageBreak/>
-        <w:t xml:space="preserve">“Qualifications”, “Requirements”, “Responsibilities”, and/or “Skills” and </w:t>
+        <w:t xml:space="preserve">the bold words, “Education”, “Qualifications”, “Requirements”, “Responsibilities”, and/or “Skills” and </w:t>
       </w:r>
       <w:r>
         <w:t>bullet point</w:t>
@@ -3471,15 +3787,7 @@
         <w:t xml:space="preserve">our data set shrunk to a total </w:t>
       </w:r>
       <w:r>
-        <w:t xml:space="preserve">4,156 job postings. The final count of jobs used can be found in Fig. 5. It is interesting to note that </w:t>
-      </w:r>
-      <w:proofErr w:type="gramStart"/>
-      <w:r>
-        <w:t>all of</w:t>
-      </w:r>
-      <w:proofErr w:type="gramEnd"/>
-      <w:r>
-        <w:t xml:space="preserve"> our final counts ended up with a total of two different digits within each total (i.e.</w:t>
+        <w:t>4,156 job postings. The final count of jobs used can be found in Fig. 5. It is interesting to note that all of our final counts ended up with a total of two different digits within each total (i.e.</w:t>
       </w:r>
       <w:r>
         <w:t xml:space="preserve"> </w:t>
@@ -3495,6 +3803,9 @@
       </w:r>
     </w:p>
     <w:p>
+      <w:pPr>
+        <w:jc w:val="center"/>
+      </w:pPr>
       <w:r>
         <w:rPr>
           <w:rFonts w:ascii="Arial" w:hAnsi="Arial" w:cs="Arial"/>
@@ -3503,8 +3814,8 @@
           <w:szCs w:val="20"/>
         </w:rPr>
         <w:drawing>
-          <wp:inline distT="0" distB="0" distL="0" distR="0" wp14:anchorId="574E1B2E" wp14:editId="6A758BAD">
-            <wp:extent cx="4390263" cy="3216021"/>
+          <wp:inline distT="0" distB="0" distL="0" distR="0" wp14:anchorId="574E1B2E" wp14:editId="75AF49BD">
+            <wp:extent cx="2366508" cy="1733550"/>
             <wp:effectExtent l="0" t="0" r="0" b="0"/>
             <wp:docPr id="9" name="image5.jpeg"/>
             <wp:cNvGraphicFramePr>
@@ -3518,7 +3829,7 @@
                     <pic:cNvPicPr/>
                   </pic:nvPicPr>
                   <pic:blipFill>
-                    <a:blip r:embed="rId10" cstate="print"/>
+                    <a:blip r:embed="rId12" cstate="print"/>
                     <a:stretch>
                       <a:fillRect/>
                     </a:stretch>
@@ -3526,7 +3837,7 @@
                   <pic:spPr>
                     <a:xfrm>
                       <a:off x="0" y="0"/>
-                      <a:ext cx="4390263" cy="3216021"/>
+                      <a:ext cx="2379297" cy="1742918"/>
                     </a:xfrm>
                     <a:prstGeom prst="rect">
                       <a:avLst/>
@@ -3541,6 +3852,7 @@
     </w:p>
     <w:p>
       <w:pPr>
+        <w:jc w:val="center"/>
         <w:rPr>
           <w:b/>
           <w:bCs/>
@@ -3562,17 +3874,18 @@
           <w:sz w:val="20"/>
           <w:szCs w:val="20"/>
         </w:rPr>
+        <w:lastRenderedPageBreak/>
         <w:drawing>
-          <wp:anchor distT="0" distB="0" distL="0" distR="0" simplePos="0" relativeHeight="251662336" behindDoc="0" locked="0" layoutInCell="1" allowOverlap="1" wp14:anchorId="2B988CB1" wp14:editId="165A2451">
+          <wp:anchor distT="0" distB="0" distL="0" distR="0" simplePos="0" relativeHeight="251662336" behindDoc="0" locked="0" layoutInCell="1" allowOverlap="1" wp14:anchorId="2B988CB1" wp14:editId="23407BBC">
             <wp:simplePos x="0" y="0"/>
             <wp:positionH relativeFrom="page">
-              <wp:posOffset>914400</wp:posOffset>
+              <wp:posOffset>2247900</wp:posOffset>
             </wp:positionH>
             <wp:positionV relativeFrom="paragraph">
-              <wp:posOffset>285750</wp:posOffset>
+              <wp:posOffset>281305</wp:posOffset>
             </wp:positionV>
-            <wp:extent cx="4415695" cy="2132552"/>
-            <wp:effectExtent l="0" t="0" r="0" b="0"/>
+            <wp:extent cx="3081655" cy="1487805"/>
+            <wp:effectExtent l="0" t="0" r="4445" b="0"/>
             <wp:wrapTopAndBottom/>
             <wp:docPr id="11" name="image6.jpeg"/>
             <wp:cNvGraphicFramePr>
@@ -3586,7 +3899,7 @@
                     <pic:cNvPicPr/>
                   </pic:nvPicPr>
                   <pic:blipFill>
-                    <a:blip r:embed="rId11" cstate="print"/>
+                    <a:blip r:embed="rId13" cstate="print"/>
                     <a:stretch>
                       <a:fillRect/>
                     </a:stretch>
@@ -3594,7 +3907,7 @@
                   <pic:spPr>
                     <a:xfrm>
                       <a:off x="0" y="0"/>
-                      <a:ext cx="4415695" cy="2132552"/>
+                      <a:ext cx="3081655" cy="1487805"/>
                     </a:xfrm>
                     <a:prstGeom prst="rect">
                       <a:avLst/>
@@ -3603,12 +3916,19 @@
                 </pic:pic>
               </a:graphicData>
             </a:graphic>
+            <wp14:sizeRelH relativeFrom="margin">
+              <wp14:pctWidth>0</wp14:pctWidth>
+            </wp14:sizeRelH>
+            <wp14:sizeRelV relativeFrom="margin">
+              <wp14:pctHeight>0</wp14:pctHeight>
+            </wp14:sizeRelV>
           </wp:anchor>
         </w:drawing>
       </w:r>
     </w:p>
     <w:p>
       <w:pPr>
+        <w:jc w:val="center"/>
         <w:rPr>
           <w:b/>
           <w:bCs/>
@@ -3623,6 +3943,9 @@
       </w:r>
     </w:p>
     <w:p>
+      <w:pPr>
+        <w:jc w:val="center"/>
+      </w:pPr>
       <w:r>
         <w:rPr>
           <w:rFonts w:ascii="Arial" w:hAnsi="Arial" w:cs="Arial"/>
@@ -3630,7 +3953,6 @@
           <w:sz w:val="20"/>
           <w:szCs w:val="20"/>
         </w:rPr>
-        <w:lastRenderedPageBreak/>
         <w:drawing>
           <wp:inline distT="0" distB="0" distL="0" distR="0" wp14:anchorId="3EDBF104" wp14:editId="16B9EC70">
             <wp:extent cx="4042980" cy="1074991"/>
@@ -3647,7 +3969,7 @@
                     <pic:cNvPicPr/>
                   </pic:nvPicPr>
                   <pic:blipFill>
-                    <a:blip r:embed="rId12" cstate="print"/>
+                    <a:blip r:embed="rId14" cstate="print"/>
                     <a:stretch>
                       <a:fillRect/>
                     </a:stretch>
@@ -3670,6 +3992,7 @@
     </w:p>
     <w:p>
       <w:pPr>
+        <w:jc w:val="center"/>
         <w:rPr>
           <w:b/>
           <w:bCs/>
@@ -3712,13 +4035,90 @@
       </w:r>
     </w:p>
     <w:p>
-      <w:pPr>
-        <w:ind w:left="360"/>
-        <w:rPr>
-          <w:b/>
-          <w:bCs/>
-        </w:rPr>
-      </w:pPr>
+      <w:r>
+        <w:t xml:space="preserve">As a </w:t>
+      </w:r>
+      <w:r>
+        <w:t>high-level</w:t>
+      </w:r>
+      <w:r>
+        <w:t xml:space="preserve"> </w:t>
+      </w:r>
+      <w:bookmarkStart w:id="0" w:name="_GoBack"/>
+      <w:bookmarkEnd w:id="0"/>
+      <w:r>
+        <w:t xml:space="preserve">overview of the analysis process, </w:t>
+      </w:r>
+      <w:r>
+        <w:t xml:space="preserve">we use the data set collected to transform the job postings into feature vectors. The next step was the cluster and classify followed by reverse engineering the results to find the features of importance. The process is shown below in fig </w:t>
+      </w:r>
+      <w:r>
+        <w:rPr>
+          <w:highlight w:val="yellow"/>
+        </w:rPr>
+        <w:t>???</w:t>
+      </w:r>
+      <w:r>
+        <w:t xml:space="preserve">. </w:t>
+      </w:r>
+    </w:p>
+    <w:p>
+      <w:pPr>
+        <w:jc w:val="center"/>
+      </w:pPr>
+      <w:r>
+        <w:rPr>
+          <w:noProof/>
+        </w:rPr>
+        <w:drawing>
+          <wp:inline distT="0" distB="0" distL="0" distR="0" wp14:anchorId="4A5A21B6" wp14:editId="633D015C">
+            <wp:extent cx="3371850" cy="2426939"/>
+            <wp:effectExtent l="0" t="0" r="0" b="0"/>
+            <wp:docPr id="28" name="Picture 28"/>
+            <wp:cNvGraphicFramePr>
+              <a:graphicFrameLocks xmlns:a="http://schemas.openxmlformats.org/drawingml/2006/main" noChangeAspect="1"/>
+            </wp:cNvGraphicFramePr>
+            <a:graphic xmlns:a="http://schemas.openxmlformats.org/drawingml/2006/main">
+              <a:graphicData uri="http://schemas.openxmlformats.org/drawingml/2006/picture">
+                <pic:pic xmlns:pic="http://schemas.openxmlformats.org/drawingml/2006/picture">
+                  <pic:nvPicPr>
+                    <pic:cNvPr id="0" name="Picture 3"/>
+                    <pic:cNvPicPr>
+                      <a:picLocks noChangeAspect="1" noChangeArrowheads="1"/>
+                    </pic:cNvPicPr>
+                  </pic:nvPicPr>
+                  <pic:blipFill>
+                    <a:blip r:embed="rId15" cstate="print">
+                      <a:extLst>
+                        <a:ext uri="{28A0092B-C50C-407E-A947-70E740481C1C}">
+                          <a14:useLocalDpi xmlns:a14="http://schemas.microsoft.com/office/drawing/2010/main" val="0"/>
+                        </a:ext>
+                      </a:extLst>
+                    </a:blip>
+                    <a:srcRect/>
+                    <a:stretch>
+                      <a:fillRect/>
+                    </a:stretch>
+                  </pic:blipFill>
+                  <pic:spPr bwMode="auto">
+                    <a:xfrm>
+                      <a:off x="0" y="0"/>
+                      <a:ext cx="3383006" cy="2434969"/>
+                    </a:xfrm>
+                    <a:prstGeom prst="rect">
+                      <a:avLst/>
+                    </a:prstGeom>
+                    <a:noFill/>
+                    <a:ln>
+                      <a:noFill/>
+                    </a:ln>
+                  </pic:spPr>
+                </pic:pic>
+              </a:graphicData>
+            </a:graphic>
+          </wp:inline>
+        </w:drawing>
+      </w:r>
     </w:p>
     <w:p>
       <w:pPr>
@@ -3742,7 +4142,42 @@
     </w:p>
     <w:p>
       <w:r>
-        <w:t>Document sentiment is being achieved by NLP.</w:t>
+        <w:t xml:space="preserve">Once the data was collected, it needed to be transformed into something that could be analyzed. We use </w:t>
+      </w:r>
+      <w:proofErr w:type="spellStart"/>
+      <w:r>
+        <w:t>Tensorflow</w:t>
+      </w:r>
+      <w:proofErr w:type="spellEnd"/>
+      <w:r>
+        <w:t xml:space="preserve">-Hub’s Universal Sentence Encoder (USE) to transform each of the unique job posting text into numerical vectors. USE transforms our text by finding semantically similar sentences (job </w:t>
+      </w:r>
+      <w:r>
+        <w:lastRenderedPageBreak/>
+        <w:t>postings) and places it into a 512-dimensional feature vector</w:t>
+      </w:r>
+      <w:r>
+        <w:t>s for classification</w:t>
+      </w:r>
+      <w:r>
+        <w:t xml:space="preserve">. </w:t>
+      </w:r>
+      <w:proofErr w:type="spellStart"/>
+      <w:r>
+        <w:t>Tensorflow</w:t>
+      </w:r>
+      <w:proofErr w:type="spellEnd"/>
+      <w:r>
+        <w:t xml:space="preserve">-hub’s USE is pretrained </w:t>
+      </w:r>
+      <w:r>
+        <w:t xml:space="preserve">with a deep averaging network (DAN) encoder </w:t>
+      </w:r>
+      <w:r>
+        <w:t>and ready for our use ‘out of the box’</w:t>
+      </w:r>
+      <w:r>
+        <w:t>.</w:t>
       </w:r>
     </w:p>
     <w:p/>
@@ -3794,7 +4229,7 @@
         <w:t>.</w:t>
       </w:r>
       <w:r>
-        <w:t xml:space="preserve">  Each job description</w:t>
+        <w:t xml:space="preserve"> Each job description</w:t>
       </w:r>
       <w:r>
         <w:t xml:space="preserve"> is plotted </w:t>
@@ -3803,7 +4238,7 @@
         <w:t>with the centroid of the clusters highlighted in red (fig 8)</w:t>
       </w:r>
       <w:r>
-        <w:t xml:space="preserve">.  </w:t>
+        <w:t xml:space="preserve">. </w:t>
       </w:r>
       <w:r>
         <w:rPr>
@@ -3818,10 +4253,13 @@
         <w:t>extrapolation (ANDY or JODI word smith help please).</w:t>
       </w:r>
       <w:r>
-        <w:t xml:space="preserve">  </w:t>
-      </w:r>
-    </w:p>
-    <w:p>
+        <w:t xml:space="preserve"> </w:t>
+      </w:r>
+    </w:p>
+    <w:p>
+      <w:pPr>
+        <w:jc w:val="center"/>
+      </w:pPr>
       <w:r>
         <w:rPr>
           <w:rFonts w:ascii="Arial" w:hAnsi="Arial" w:cs="Arial"/>
@@ -3830,9 +4268,9 @@
           <w:szCs w:val="20"/>
         </w:rPr>
         <w:drawing>
-          <wp:inline distT="0" distB="0" distL="0" distR="0" wp14:anchorId="225E2E01" wp14:editId="12178F18">
-            <wp:extent cx="4349305" cy="2189226"/>
-            <wp:effectExtent l="0" t="0" r="0" b="0"/>
+          <wp:inline distT="0" distB="0" distL="0" distR="0" wp14:anchorId="225E2E01" wp14:editId="0450FDE1">
+            <wp:extent cx="3444020" cy="1733550"/>
+            <wp:effectExtent l="0" t="0" r="4445" b="0"/>
             <wp:docPr id="21" name="image11.png"/>
             <wp:cNvGraphicFramePr>
               <a:graphicFrameLocks xmlns:a="http://schemas.openxmlformats.org/drawingml/2006/main" noChangeAspect="1"/>
@@ -3845,7 +4283,7 @@
                     <pic:cNvPicPr/>
                   </pic:nvPicPr>
                   <pic:blipFill>
-                    <a:blip r:embed="rId13" cstate="print"/>
+                    <a:blip r:embed="rId16" cstate="print"/>
                     <a:stretch>
                       <a:fillRect/>
                     </a:stretch>
@@ -3853,7 +4291,7 @@
                   <pic:spPr>
                     <a:xfrm>
                       <a:off x="0" y="0"/>
-                      <a:ext cx="4349305" cy="2189226"/>
+                      <a:ext cx="3457934" cy="1740553"/>
                     </a:xfrm>
                     <a:prstGeom prst="rect">
                       <a:avLst/>
@@ -3868,6 +4306,7 @@
     </w:p>
     <w:p>
       <w:pPr>
+        <w:jc w:val="center"/>
         <w:rPr>
           <w:b/>
           <w:bCs/>
@@ -3896,70 +4335,69 @@
       </w:r>
     </w:p>
     <w:p>
-      <w:r>
-        <w:t xml:space="preserve">KMeans </w:t>
+      <w:proofErr w:type="spellStart"/>
+      <w:r>
+        <w:t>KMeans</w:t>
+      </w:r>
+      <w:proofErr w:type="spellEnd"/>
+      <w:r>
+        <w:t xml:space="preserve"> </w:t>
       </w:r>
       <w:r>
         <w:t>from the same library is the next model employ</w:t>
       </w:r>
       <w:r>
+        <w:t>. This is to be use as</w:t>
+      </w:r>
+      <w:r>
+        <w:t xml:space="preserve"> the baseline model </w:t>
+      </w:r>
+      <w:r>
+        <w:t>when</w:t>
+      </w:r>
+      <w:r>
+        <w:t xml:space="preserve"> compar</w:t>
+      </w:r>
+      <w:r>
+        <w:t>ing</w:t>
+      </w:r>
+      <w:r>
+        <w:t xml:space="preserve"> </w:t>
+      </w:r>
+      <w:r>
+        <w:t>to</w:t>
+      </w:r>
+      <w:r>
+        <w:t xml:space="preserve"> the neural network.</w:t>
+      </w:r>
+      <w:r>
+        <w:t xml:space="preserve"> The method of initialization is ‘k-means++’, the number of times the algorithm runs is set at 10 with 300 maximum number of iterations per run</w:t>
+      </w:r>
+      <w:r>
+        <w:t xml:space="preserve"> and relative tolerance set at 0.0001. The data is not modified and the “</w:t>
+      </w:r>
+      <w:proofErr w:type="spellStart"/>
+      <w:r>
+        <w:t>elkan</w:t>
+      </w:r>
+      <w:proofErr w:type="spellEnd"/>
+      <w:r>
+        <w:t>” algorithm was used. A total of s</w:t>
+      </w:r>
+      <w:r>
+        <w:t xml:space="preserve">even </w:t>
+      </w:r>
+      <w:r>
+        <w:t>data sets and a range of 1 through 30 clusters</w:t>
+      </w:r>
+      <w:r>
+        <w:t xml:space="preserve"> separately informs the optimal number of clusters for the data sets</w:t>
+      </w:r>
+      <w:r>
         <w:t xml:space="preserve">. </w:t>
       </w:r>
       <w:r>
-        <w:t xml:space="preserve"> </w:t>
-      </w:r>
-      <w:r>
-        <w:t>This is to be use as</w:t>
-      </w:r>
-      <w:r>
-        <w:t xml:space="preserve"> the baseline model </w:t>
-      </w:r>
-      <w:r>
-        <w:t>when</w:t>
-      </w:r>
-      <w:r>
-        <w:t xml:space="preserve"> compar</w:t>
-      </w:r>
-      <w:r>
-        <w:t>ing</w:t>
-      </w:r>
-      <w:r>
-        <w:t xml:space="preserve"> </w:t>
-      </w:r>
-      <w:r>
-        <w:t>to</w:t>
-      </w:r>
-      <w:r>
-        <w:t xml:space="preserve"> the neural network.</w:t>
-      </w:r>
-      <w:r>
-        <w:t xml:space="preserve">  The method of initialization is ‘k-means++’, the number of times the algorithm runs is set at 10 with 300 maximum number of iterations per run</w:t>
-      </w:r>
-      <w:r>
-        <w:t xml:space="preserve"> and relative tolerance set at 0.0001.  The data is not modified and the “</w:t>
-      </w:r>
-      <w:proofErr w:type="spellStart"/>
-      <w:r>
-        <w:t>elkan</w:t>
-      </w:r>
-      <w:proofErr w:type="spellEnd"/>
-      <w:r>
-        <w:t>” algorithm was used.  A total of s</w:t>
-      </w:r>
-      <w:r>
-        <w:t xml:space="preserve">even </w:t>
-      </w:r>
-      <w:r>
-        <w:t>data sets and a range of 1 through 30 clusters</w:t>
-      </w:r>
-      <w:r>
-        <w:t xml:space="preserve"> separately informs the optimal number of clusters for the data sets</w:t>
-      </w:r>
-      <w:r>
-        <w:t xml:space="preserve">. </w:t>
-      </w:r>
-      <w:r>
-        <w:t xml:space="preserve"> E</w:t>
+        <w:t>E</w:t>
       </w:r>
       <w:r>
         <w:t xml:space="preserve">ach job title </w:t>
@@ -4015,18 +4453,17 @@
           <w:sz w:val="20"/>
           <w:szCs w:val="20"/>
         </w:rPr>
-        <w:lastRenderedPageBreak/>
         <w:drawing>
-          <wp:anchor distT="0" distB="0" distL="0" distR="0" simplePos="0" relativeHeight="251664384" behindDoc="0" locked="0" layoutInCell="1" allowOverlap="1" wp14:anchorId="429011FE" wp14:editId="2C0F171D">
+          <wp:anchor distT="0" distB="0" distL="0" distR="0" simplePos="0" relativeHeight="251664384" behindDoc="0" locked="0" layoutInCell="1" allowOverlap="1" wp14:anchorId="429011FE" wp14:editId="78A6651F">
             <wp:simplePos x="0" y="0"/>
             <wp:positionH relativeFrom="page">
-              <wp:posOffset>914400</wp:posOffset>
+              <wp:posOffset>2160905</wp:posOffset>
             </wp:positionH>
             <wp:positionV relativeFrom="paragraph">
-              <wp:posOffset>285115</wp:posOffset>
+              <wp:posOffset>259715</wp:posOffset>
             </wp:positionV>
-            <wp:extent cx="4347018" cy="2189797"/>
-            <wp:effectExtent l="0" t="0" r="0" b="0"/>
+            <wp:extent cx="3289935" cy="1657350"/>
+            <wp:effectExtent l="0" t="0" r="5715" b="0"/>
             <wp:wrapTopAndBottom/>
             <wp:docPr id="15" name="image8.png"/>
             <wp:cNvGraphicFramePr>
@@ -4040,7 +4477,7 @@
                     <pic:cNvPicPr/>
                   </pic:nvPicPr>
                   <pic:blipFill>
-                    <a:blip r:embed="rId14" cstate="print"/>
+                    <a:blip r:embed="rId17" cstate="print"/>
                     <a:stretch>
                       <a:fillRect/>
                     </a:stretch>
@@ -4048,7 +4485,7 @@
                   <pic:spPr>
                     <a:xfrm>
                       <a:off x="0" y="0"/>
-                      <a:ext cx="4347018" cy="2189797"/>
+                      <a:ext cx="3289935" cy="1657350"/>
                     </a:xfrm>
                     <a:prstGeom prst="rect">
                       <a:avLst/>
@@ -4057,12 +4494,19 @@
                 </pic:pic>
               </a:graphicData>
             </a:graphic>
+            <wp14:sizeRelH relativeFrom="margin">
+              <wp14:pctWidth>0</wp14:pctWidth>
+            </wp14:sizeRelH>
+            <wp14:sizeRelV relativeFrom="margin">
+              <wp14:pctHeight>0</wp14:pctHeight>
+            </wp14:sizeRelV>
           </wp:anchor>
         </w:drawing>
       </w:r>
     </w:p>
     <w:p>
       <w:pPr>
+        <w:jc w:val="center"/>
         <w:rPr>
           <w:b/>
           <w:bCs/>
@@ -4092,6 +4536,9 @@
     </w:p>
     <w:p/>
     <w:p>
+      <w:pPr>
+        <w:jc w:val="center"/>
+      </w:pPr>
       <w:r>
         <w:rPr>
           <w:rFonts w:ascii="Arial" w:hAnsi="Arial" w:cs="Arial"/>
@@ -4099,9 +4546,10 @@
           <w:sz w:val="20"/>
           <w:szCs w:val="20"/>
         </w:rPr>
+        <w:lastRenderedPageBreak/>
         <w:drawing>
-          <wp:inline distT="0" distB="0" distL="0" distR="0" wp14:anchorId="02C60181" wp14:editId="466AB8AF">
-            <wp:extent cx="2656936" cy="1828800"/>
+          <wp:inline distT="0" distB="0" distL="0" distR="0" wp14:anchorId="02C60181" wp14:editId="38B77608">
+            <wp:extent cx="2310981" cy="1590675"/>
             <wp:effectExtent l="0" t="0" r="0" b="0"/>
             <wp:docPr id="17" name="image9.png"/>
             <wp:cNvGraphicFramePr>
@@ -4115,7 +4563,7 @@
                     <pic:cNvPicPr/>
                   </pic:nvPicPr>
                   <pic:blipFill>
-                    <a:blip r:embed="rId15" cstate="print"/>
+                    <a:blip r:embed="rId18" cstate="print"/>
                     <a:stretch>
                       <a:fillRect/>
                     </a:stretch>
@@ -4123,7 +4571,7 @@
                   <pic:spPr>
                     <a:xfrm>
                       <a:off x="0" y="0"/>
-                      <a:ext cx="2656936" cy="1828800"/>
+                      <a:ext cx="2317230" cy="1594976"/>
                     </a:xfrm>
                     <a:prstGeom prst="rect">
                       <a:avLst/>
@@ -4138,6 +4586,7 @@
     </w:p>
     <w:p>
       <w:pPr>
+        <w:jc w:val="center"/>
         <w:rPr>
           <w:b/>
           <w:bCs/>
@@ -4175,16 +4624,16 @@
           <w:szCs w:val="20"/>
         </w:rPr>
         <w:drawing>
-          <wp:anchor distT="0" distB="0" distL="0" distR="0" simplePos="0" relativeHeight="251666432" behindDoc="0" locked="0" layoutInCell="1" allowOverlap="1" wp14:anchorId="163A56EC" wp14:editId="30384871">
+          <wp:anchor distT="0" distB="0" distL="0" distR="0" simplePos="0" relativeHeight="251666432" behindDoc="0" locked="0" layoutInCell="1" allowOverlap="1" wp14:anchorId="163A56EC" wp14:editId="6CB7F410">
             <wp:simplePos x="0" y="0"/>
             <wp:positionH relativeFrom="margin">
-              <wp:align>left</wp:align>
+              <wp:posOffset>1700530</wp:posOffset>
             </wp:positionH>
             <wp:positionV relativeFrom="paragraph">
-              <wp:posOffset>645795</wp:posOffset>
+              <wp:posOffset>648970</wp:posOffset>
             </wp:positionV>
-            <wp:extent cx="3709670" cy="1866900"/>
-            <wp:effectExtent l="0" t="0" r="5080" b="0"/>
+            <wp:extent cx="3027680" cy="1524000"/>
+            <wp:effectExtent l="0" t="0" r="1270" b="0"/>
             <wp:wrapTopAndBottom/>
             <wp:docPr id="19" name="image10.png"/>
             <wp:cNvGraphicFramePr>
@@ -4198,7 +4647,7 @@
                     <pic:cNvPicPr/>
                   </pic:nvPicPr>
                   <pic:blipFill>
-                    <a:blip r:embed="rId16" cstate="print"/>
+                    <a:blip r:embed="rId19" cstate="print"/>
                     <a:stretch>
                       <a:fillRect/>
                     </a:stretch>
@@ -4206,7 +4655,7 @@
                   <pic:spPr>
                     <a:xfrm>
                       <a:off x="0" y="0"/>
-                      <a:ext cx="3709670" cy="1866900"/>
+                      <a:ext cx="3027680" cy="1524000"/>
                     </a:xfrm>
                     <a:prstGeom prst="rect">
                       <a:avLst/>
@@ -4215,6 +4664,12 @@
                 </pic:pic>
               </a:graphicData>
             </a:graphic>
+            <wp14:sizeRelH relativeFrom="margin">
+              <wp14:pctWidth>0</wp14:pctWidth>
+            </wp14:sizeRelH>
+            <wp14:sizeRelV relativeFrom="margin">
+              <wp14:pctHeight>0</wp14:pctHeight>
+            </wp14:sizeRelV>
           </wp:anchor>
         </w:drawing>
       </w:r>
@@ -4231,40 +4686,17 @@
         <w:t>.</w:t>
       </w:r>
       <w:r>
-        <w:t xml:space="preserve">  This is an incorrect conclusion as it is known that there should only be one cluster for each individual job titles and 6 clusters for the combined data sets (fig. 10 and 11).</w:t>
-      </w:r>
-    </w:p>
-    <w:p>
-      <w:pPr>
-        <w:rPr>
-          <w:b/>
-          <w:bCs/>
-        </w:rPr>
-      </w:pPr>
-      <w:r>
-        <w:rPr>
-          <w:b/>
-          <w:bCs/>
-        </w:rPr>
-        <w:lastRenderedPageBreak/>
-        <w:t>Fig. 1</w:t>
-      </w:r>
-      <w:r>
-        <w:rPr>
-          <w:b/>
-          <w:bCs/>
-        </w:rPr>
-        <w:t>1</w:t>
-      </w:r>
-      <w:r>
-        <w:rPr>
-          <w:b/>
-          <w:bCs/>
-        </w:rPr>
-        <w:t>. PCA visualization of each job description as three clusters</w:t>
-      </w:r>
-    </w:p>
-    <w:p>
+        <w:t xml:space="preserve"> This is an incorrect conclusion as it is known that there should only be one cluster for each individual job titles and 6 clusters for the combined data sets (fig. 10 and 11).</w:t>
+      </w:r>
+    </w:p>
+    <w:p>
+      <w:pPr>
+        <w:jc w:val="center"/>
+        <w:rPr>
+          <w:b/>
+          <w:bCs/>
+        </w:rPr>
+      </w:pPr>
       <w:r>
         <w:rPr>
           <w:rFonts w:ascii="Arial" w:hAnsi="Arial" w:cs="Arial"/>
@@ -4273,13 +4705,13 @@
           <w:szCs w:val="20"/>
         </w:rPr>
         <w:drawing>
-          <wp:anchor distT="0" distB="0" distL="0" distR="0" simplePos="0" relativeHeight="251668480" behindDoc="0" locked="0" layoutInCell="1" allowOverlap="1" wp14:anchorId="5FADE86D" wp14:editId="713FFE0A">
+          <wp:anchor distT="0" distB="0" distL="0" distR="0" simplePos="0" relativeHeight="251668480" behindDoc="0" locked="0" layoutInCell="1" allowOverlap="1" wp14:anchorId="5FADE86D" wp14:editId="4F29AC71">
             <wp:simplePos x="0" y="0"/>
             <wp:positionH relativeFrom="margin">
-              <wp:align>left</wp:align>
+              <wp:posOffset>1571625</wp:posOffset>
             </wp:positionH>
             <wp:positionV relativeFrom="paragraph">
-              <wp:posOffset>203835</wp:posOffset>
+              <wp:posOffset>1999615</wp:posOffset>
             </wp:positionV>
             <wp:extent cx="2742565" cy="1828800"/>
             <wp:effectExtent l="0" t="0" r="635" b="0"/>
@@ -4296,7 +4728,7 @@
                     <pic:cNvPicPr/>
                   </pic:nvPicPr>
                   <pic:blipFill>
-                    <a:blip r:embed="rId17">
+                    <a:blip r:embed="rId20">
                       <a:extLst>
                         <a:ext uri="{28A0092B-C50C-407E-A947-70E740481C1C}">
                           <a14:useLocalDpi xmlns:a14="http://schemas.microsoft.com/office/drawing/2010/main" val="0"/>
@@ -4328,9 +4760,32 @@
           </wp:anchor>
         </w:drawing>
       </w:r>
-    </w:p>
-    <w:p>
-      <w:pPr>
+      <w:r>
+        <w:rPr>
+          <w:b/>
+          <w:bCs/>
+        </w:rPr>
+        <w:t>Fig. 1</w:t>
+      </w:r>
+      <w:r>
+        <w:rPr>
+          <w:b/>
+          <w:bCs/>
+        </w:rPr>
+        <w:t>1</w:t>
+      </w:r>
+      <w:r>
+        <w:rPr>
+          <w:b/>
+          <w:bCs/>
+        </w:rPr>
+        <w:t>. PCA visualization of each job description as three clusters</w:t>
+      </w:r>
+    </w:p>
+    <w:p/>
+    <w:p>
+      <w:pPr>
+        <w:jc w:val="center"/>
         <w:rPr>
           <w:b/>
           <w:bCs/>
@@ -4369,7 +4824,7 @@
       </w:r>
       <w:proofErr w:type="spellEnd"/>
       <w:r>
-        <w:t xml:space="preserve"> clustering of the full dataset when 2 clusters is specified.  Because this is unsupervised clustering an </w:t>
+        <w:t xml:space="preserve"> clustering of the full dataset when 2 clusters is specified. Because this is unsupervised clustering an </w:t>
       </w:r>
       <w:r>
         <w:t>arbitrary label</w:t>
@@ -4384,7 +4839,7 @@
         <w:t xml:space="preserve"> to each vector.</w:t>
       </w:r>
       <w:r>
-        <w:t xml:space="preserve">  These labels can be </w:t>
+        <w:t xml:space="preserve"> These labels can be </w:t>
       </w:r>
       <w:r>
         <w:t>compared</w:t>
@@ -4393,7 +4848,11 @@
         <w:t xml:space="preserve"> to the original datasets 0 is found to contain more vectors from the DS job description and 1 contains all the other job description, non-DS.</w:t>
       </w:r>
       <w:r>
-        <w:t xml:space="preserve">  After determining the label accuracy of the model is determine by the percentage of vector correctly labeled.  The accuracy of the binary </w:t>
+        <w:t xml:space="preserve"> After determining the label accuracy of </w:t>
+      </w:r>
+      <w:r>
+        <w:lastRenderedPageBreak/>
+        <w:t xml:space="preserve">the model is determine by the percentage of vector correctly labeled. The accuracy of the binary </w:t>
       </w:r>
       <w:proofErr w:type="spellStart"/>
       <w:r>
@@ -4411,6 +4870,9 @@
       </w:r>
     </w:p>
     <w:p>
+      <w:pPr>
+        <w:jc w:val="center"/>
+      </w:pPr>
       <w:r>
         <w:rPr>
           <w:noProof/>
@@ -4428,507 +4890,6 @@
                 <pic:pic xmlns:pic="http://schemas.openxmlformats.org/drawingml/2006/picture">
                   <pic:nvPicPr>
                     <pic:cNvPr id="8" name="Find_DS_PCA_2_Clusters.png"/>
-                    <pic:cNvPicPr/>
-                  </pic:nvPicPr>
-                  <pic:blipFill>
-                    <a:blip r:embed="rId18">
-                      <a:extLst>
-                        <a:ext uri="{28A0092B-C50C-407E-A947-70E740481C1C}">
-                          <a14:useLocalDpi xmlns:a14="http://schemas.microsoft.com/office/drawing/2010/main" val="0"/>
-                        </a:ext>
-                      </a:extLst>
-                    </a:blip>
-                    <a:stretch>
-                      <a:fillRect/>
-                    </a:stretch>
-                  </pic:blipFill>
-                  <pic:spPr>
-                    <a:xfrm>
-                      <a:off x="0" y="0"/>
-                      <a:ext cx="2743200" cy="1828800"/>
-                    </a:xfrm>
-                    <a:prstGeom prst="rect">
-                      <a:avLst/>
-                    </a:prstGeom>
-                  </pic:spPr>
-                </pic:pic>
-              </a:graphicData>
-            </a:graphic>
-          </wp:inline>
-        </w:drawing>
-      </w:r>
-    </w:p>
-    <w:p>
-      <w:pPr>
-        <w:rPr>
-          <w:b/>
-          <w:bCs/>
-        </w:rPr>
-      </w:pPr>
-      <w:r>
-        <w:rPr>
-          <w:b/>
-          <w:bCs/>
-        </w:rPr>
-        <w:t>Fig. 1</w:t>
-      </w:r>
-      <w:r>
-        <w:rPr>
-          <w:b/>
-          <w:bCs/>
-        </w:rPr>
-        <w:t>3</w:t>
-      </w:r>
-      <w:r>
-        <w:rPr>
-          <w:b/>
-          <w:bCs/>
-        </w:rPr>
-        <w:t xml:space="preserve">. PCA visualization of the combination of all six job titles with </w:t>
-      </w:r>
-      <w:r>
-        <w:rPr>
-          <w:b/>
-          <w:bCs/>
-        </w:rPr>
-        <w:t>2</w:t>
-      </w:r>
-      <w:r>
-        <w:rPr>
-          <w:b/>
-          <w:bCs/>
-        </w:rPr>
-        <w:t xml:space="preserve"> clusters</w:t>
-      </w:r>
-    </w:p>
-    <w:p/>
-    <w:p>
-      <w:r>
-        <w:t xml:space="preserve">The same procedure but with 6 clusters specified in figure 14 below.  </w:t>
-      </w:r>
-      <w:r>
-        <w:t xml:space="preserve">The Data Scientist job is mapped to group 1, dark blue. Data Analyst job is mapped to group 2, dark green. Statistician is mapped to group 4, light green. Database Administrator is mapped to group 5, yellow. Software Engineer is mapped to both group 0 and 3, purple and green. Data Engineer was not detected by the K- NN algorithm. Data Scientist and Statistician has a large overlap. Data Analyst group is separated from the Data Scientist/Statistician group. Database Administrator is also well separated from Data Scientist/Statistician group. Software Engineer is well separated from the Data Scientist/Statistician group and the </w:t>
-      </w:r>
-      <w:r>
-        <w:t xml:space="preserve">Data Analyst group but overlap with the Database Administrator group. The algorithm could not detect the Data Engineer </w:t>
-      </w:r>
-      <w:r>
-        <w:lastRenderedPageBreak/>
-        <w:t xml:space="preserve">group. A possible explanation is that Data Engineer is too </w:t>
-      </w:r>
-      <w:r>
-        <w:t>similar</w:t>
-      </w:r>
-      <w:r>
-        <w:t xml:space="preserve"> the Software Engineer group, observe figure 10. The accuracy of the model is 53.51%</w:t>
-      </w:r>
-    </w:p>
-    <w:p>
-      <w:r>
-        <w:rPr>
-          <w:noProof/>
-        </w:rPr>
-        <w:drawing>
-          <wp:inline distT="0" distB="0" distL="0" distR="0" wp14:anchorId="2A7E326B" wp14:editId="2F1AD912">
-            <wp:extent cx="2743200" cy="1828800"/>
-            <wp:effectExtent l="0" t="0" r="0" b="0"/>
-            <wp:docPr id="12" name="Picture 12" descr="A screenshot of a cell phone&#10;&#10;Description automatically generated"/>
-            <wp:cNvGraphicFramePr>
-              <a:graphicFrameLocks xmlns:a="http://schemas.openxmlformats.org/drawingml/2006/main" noChangeAspect="1"/>
-            </wp:cNvGraphicFramePr>
-            <a:graphic xmlns:a="http://schemas.openxmlformats.org/drawingml/2006/main">
-              <a:graphicData uri="http://schemas.openxmlformats.org/drawingml/2006/picture">
-                <pic:pic xmlns:pic="http://schemas.openxmlformats.org/drawingml/2006/picture">
-                  <pic:nvPicPr>
-                    <pic:cNvPr id="12" name="Combined_PCA_6_clusters.png"/>
-                    <pic:cNvPicPr/>
-                  </pic:nvPicPr>
-                  <pic:blipFill>
-                    <a:blip r:embed="rId19">
-                      <a:extLst>
-                        <a:ext uri="{28A0092B-C50C-407E-A947-70E740481C1C}">
-                          <a14:useLocalDpi xmlns:a14="http://schemas.microsoft.com/office/drawing/2010/main" val="0"/>
-                        </a:ext>
-                      </a:extLst>
-                    </a:blip>
-                    <a:stretch>
-                      <a:fillRect/>
-                    </a:stretch>
-                  </pic:blipFill>
-                  <pic:spPr>
-                    <a:xfrm>
-                      <a:off x="0" y="0"/>
-                      <a:ext cx="2743200" cy="1828800"/>
-                    </a:xfrm>
-                    <a:prstGeom prst="rect">
-                      <a:avLst/>
-                    </a:prstGeom>
-                  </pic:spPr>
-                </pic:pic>
-              </a:graphicData>
-            </a:graphic>
-          </wp:inline>
-        </w:drawing>
-      </w:r>
-      <w:bookmarkStart w:id="0" w:name="_GoBack"/>
-      <w:bookmarkEnd w:id="0"/>
-    </w:p>
-    <w:p>
-      <w:pPr>
-        <w:rPr>
-          <w:b/>
-          <w:bCs/>
-        </w:rPr>
-      </w:pPr>
-      <w:r>
-        <w:rPr>
-          <w:b/>
-          <w:bCs/>
-        </w:rPr>
-        <w:t>Fig. 1</w:t>
-      </w:r>
-      <w:r>
-        <w:rPr>
-          <w:b/>
-          <w:bCs/>
-        </w:rPr>
-        <w:t>4</w:t>
-      </w:r>
-      <w:r>
-        <w:rPr>
-          <w:b/>
-          <w:bCs/>
-        </w:rPr>
-        <w:t xml:space="preserve">. PCA visualization of the combination of all six job titles with </w:t>
-      </w:r>
-      <w:r>
-        <w:rPr>
-          <w:b/>
-          <w:bCs/>
-        </w:rPr>
-        <w:t>6</w:t>
-      </w:r>
-      <w:r>
-        <w:rPr>
-          <w:b/>
-          <w:bCs/>
-        </w:rPr>
-        <w:t xml:space="preserve"> clusters</w:t>
-      </w:r>
-    </w:p>
-    <w:p>
-      <w:pPr>
-        <w:rPr>
-          <w:b/>
-          <w:bCs/>
-        </w:rPr>
-      </w:pPr>
-    </w:p>
-    <w:p/>
-    <w:p>
-      <w:r>
-        <w:t xml:space="preserve">NN binary accuracy = </w:t>
-      </w:r>
-      <w:r>
-        <w:t>92.25%</w:t>
-      </w:r>
-    </w:p>
-    <w:p>
-      <w:r>
-        <w:t>Model: "sequential_1"</w:t>
-      </w:r>
-    </w:p>
-    <w:p>
-      <w:r>
-        <w:t>_________________________________________________________________</w:t>
-      </w:r>
-    </w:p>
-    <w:p>
-      <w:r>
-        <w:t>Layer (</w:t>
-      </w:r>
-      <w:proofErr w:type="gramStart"/>
-      <w:r>
-        <w:t xml:space="preserve">type)   </w:t>
-      </w:r>
-      <w:proofErr w:type="gramEnd"/>
-      <w:r>
-        <w:t xml:space="preserve">              Output Shape              Param #   </w:t>
-      </w:r>
-    </w:p>
-    <w:p>
-      <w:r>
-        <w:t>=================================================================</w:t>
-      </w:r>
-    </w:p>
-    <w:p>
-      <w:r>
-        <w:t>dense_1 (</w:t>
-      </w:r>
-      <w:proofErr w:type="gramStart"/>
-      <w:r>
-        <w:t xml:space="preserve">Dense)   </w:t>
-      </w:r>
-      <w:proofErr w:type="gramEnd"/>
-      <w:r>
-        <w:t xml:space="preserve">           (None, 256)               131328    </w:t>
-      </w:r>
-    </w:p>
-    <w:p>
-      <w:r>
-        <w:t>_________________________________________________________________</w:t>
-      </w:r>
-    </w:p>
-    <w:p>
-      <w:r>
-        <w:t>dense_2 (</w:t>
-      </w:r>
-      <w:proofErr w:type="gramStart"/>
-      <w:r>
-        <w:t xml:space="preserve">Dense)   </w:t>
-      </w:r>
-      <w:proofErr w:type="gramEnd"/>
-      <w:r>
-        <w:t xml:space="preserve">           (None, 1)                 257       </w:t>
-      </w:r>
-    </w:p>
-    <w:p>
-      <w:r>
-        <w:t>=================================================================</w:t>
-      </w:r>
-    </w:p>
-    <w:p>
-      <w:r>
-        <w:t>Total params: 131,585</w:t>
-      </w:r>
-    </w:p>
-    <w:p>
-      <w:r>
-        <w:t>Trainable params: 131,585</w:t>
-      </w:r>
-    </w:p>
-    <w:p>
-      <w:r>
-        <w:t>Non-trainable params: 0</w:t>
-      </w:r>
-    </w:p>
-    <w:p>
-      <w:r>
-        <w:t>_________________________________________________________________</w:t>
-      </w:r>
-    </w:p>
-    <w:p>
-      <w:r>
-        <w:rPr>
-          <w:noProof/>
-        </w:rPr>
-        <w:lastRenderedPageBreak/>
-        <w:drawing>
-          <wp:inline distT="0" distB="0" distL="0" distR="0" wp14:anchorId="1C5DCDC1" wp14:editId="2F78E00B">
-            <wp:extent cx="2743200" cy="1828800"/>
-            <wp:effectExtent l="0" t="0" r="0" b="0"/>
-            <wp:docPr id="14" name="Picture 14"/>
-            <wp:cNvGraphicFramePr>
-              <a:graphicFrameLocks xmlns:a="http://schemas.openxmlformats.org/drawingml/2006/main" noChangeAspect="1"/>
-            </wp:cNvGraphicFramePr>
-            <a:graphic xmlns:a="http://schemas.openxmlformats.org/drawingml/2006/main">
-              <a:graphicData uri="http://schemas.openxmlformats.org/drawingml/2006/picture">
-                <pic:pic xmlns:pic="http://schemas.openxmlformats.org/drawingml/2006/picture">
-                  <pic:nvPicPr>
-                    <pic:cNvPr id="14" name="NN_2_clusters.png"/>
-                    <pic:cNvPicPr/>
-                  </pic:nvPicPr>
-                  <pic:blipFill>
-                    <a:blip r:embed="rId20">
-                      <a:extLst>
-                        <a:ext uri="{28A0092B-C50C-407E-A947-70E740481C1C}">
-                          <a14:useLocalDpi xmlns:a14="http://schemas.microsoft.com/office/drawing/2010/main" val="0"/>
-                        </a:ext>
-                      </a:extLst>
-                    </a:blip>
-                    <a:stretch>
-                      <a:fillRect/>
-                    </a:stretch>
-                  </pic:blipFill>
-                  <pic:spPr>
-                    <a:xfrm>
-                      <a:off x="0" y="0"/>
-                      <a:ext cx="2743200" cy="1828800"/>
-                    </a:xfrm>
-                    <a:prstGeom prst="rect">
-                      <a:avLst/>
-                    </a:prstGeom>
-                  </pic:spPr>
-                </pic:pic>
-              </a:graphicData>
-            </a:graphic>
-          </wp:inline>
-        </w:drawing>
-      </w:r>
-    </w:p>
-    <w:p>
-      <w:pPr>
-        <w:rPr>
-          <w:b/>
-          <w:bCs/>
-        </w:rPr>
-      </w:pPr>
-      <w:r>
-        <w:rPr>
-          <w:b/>
-          <w:bCs/>
-        </w:rPr>
-        <w:t>Fig. 1</w:t>
-      </w:r>
-      <w:r>
-        <w:rPr>
-          <w:b/>
-          <w:bCs/>
-        </w:rPr>
-        <w:t>5</w:t>
-      </w:r>
-      <w:r>
-        <w:rPr>
-          <w:b/>
-          <w:bCs/>
-        </w:rPr>
-        <w:t xml:space="preserve">. PCA visualization of the combination of all six job titles with </w:t>
-      </w:r>
-      <w:r>
-        <w:rPr>
-          <w:b/>
-          <w:bCs/>
-        </w:rPr>
-        <w:t>2 cl</w:t>
-      </w:r>
-      <w:r>
-        <w:rPr>
-          <w:b/>
-          <w:bCs/>
-        </w:rPr>
-        <w:t>assifications</w:t>
-      </w:r>
-    </w:p>
-    <w:p/>
-    <w:p>
-      <w:r>
-        <w:t xml:space="preserve">NN </w:t>
-      </w:r>
-      <w:r>
-        <w:t>6 clusters</w:t>
-      </w:r>
-      <w:r>
-        <w:t xml:space="preserve"> accuracy =</w:t>
-      </w:r>
-      <w:r>
-        <w:t xml:space="preserve"> </w:t>
-      </w:r>
-      <w:r>
-        <w:t>89.27%</w:t>
-      </w:r>
-    </w:p>
-    <w:p>
-      <w:r>
-        <w:t>Model: "sequential_5"</w:t>
-      </w:r>
-    </w:p>
-    <w:p>
-      <w:r>
-        <w:t>_________________________________________________________________</w:t>
-      </w:r>
-    </w:p>
-    <w:p>
-      <w:r>
-        <w:t>Layer (</w:t>
-      </w:r>
-      <w:proofErr w:type="gramStart"/>
-      <w:r>
-        <w:t xml:space="preserve">type)   </w:t>
-      </w:r>
-      <w:proofErr w:type="gramEnd"/>
-      <w:r>
-        <w:t xml:space="preserve">              Output Shape              Param #   </w:t>
-      </w:r>
-    </w:p>
-    <w:p>
-      <w:r>
-        <w:t>=================================================================</w:t>
-      </w:r>
-    </w:p>
-    <w:p>
-      <w:r>
-        <w:t>dense_9 (</w:t>
-      </w:r>
-      <w:proofErr w:type="gramStart"/>
-      <w:r>
-        <w:t xml:space="preserve">Dense)   </w:t>
-      </w:r>
-      <w:proofErr w:type="gramEnd"/>
-      <w:r>
-        <w:t xml:space="preserve">           (None, 512)               262656    </w:t>
-      </w:r>
-    </w:p>
-    <w:p>
-      <w:r>
-        <w:t>_________________________________________________________________</w:t>
-      </w:r>
-    </w:p>
-    <w:p>
-      <w:r>
-        <w:t>dense_10 (</w:t>
-      </w:r>
-      <w:proofErr w:type="gramStart"/>
-      <w:r>
-        <w:t xml:space="preserve">Dense)   </w:t>
-      </w:r>
-      <w:proofErr w:type="gramEnd"/>
-      <w:r>
-        <w:t xml:space="preserve">          (None, 6)                 3078      </w:t>
-      </w:r>
-    </w:p>
-    <w:p>
-      <w:r>
-        <w:t>=================================================================</w:t>
-      </w:r>
-    </w:p>
-    <w:p>
-      <w:r>
-        <w:t>Total params: 265,734</w:t>
-      </w:r>
-    </w:p>
-    <w:p>
-      <w:r>
-        <w:t>Trainable params: 265,734</w:t>
-      </w:r>
-    </w:p>
-    <w:p>
-      <w:r>
-        <w:t>Non-trainable params: 0</w:t>
-      </w:r>
-    </w:p>
-    <w:p>
-      <w:r>
-        <w:t>_________________________________________________________________</w:t>
-      </w:r>
-    </w:p>
-    <w:p>
-      <w:r>
-        <w:rPr>
-          <w:noProof/>
-        </w:rPr>
-        <w:drawing>
-          <wp:inline distT="0" distB="0" distL="0" distR="0" wp14:anchorId="732490E1" wp14:editId="56DF6CA5">
-            <wp:extent cx="2743200" cy="1828800"/>
-            <wp:effectExtent l="0" t="0" r="0" b="0"/>
-            <wp:docPr id="16" name="Picture 16"/>
-            <wp:cNvGraphicFramePr>
-              <a:graphicFrameLocks xmlns:a="http://schemas.openxmlformats.org/drawingml/2006/main" noChangeAspect="1"/>
-            </wp:cNvGraphicFramePr>
-            <a:graphic xmlns:a="http://schemas.openxmlformats.org/drawingml/2006/main">
-              <a:graphicData uri="http://schemas.openxmlformats.org/drawingml/2006/picture">
-                <pic:pic xmlns:pic="http://schemas.openxmlformats.org/drawingml/2006/picture">
-                  <pic:nvPicPr>
-                    <pic:cNvPr id="16" name="NN_6_clusters.png"/>
                     <pic:cNvPicPr/>
                   </pic:nvPicPr>
                   <pic:blipFill>
@@ -4961,17 +4922,17 @@
     </w:p>
     <w:p>
       <w:pPr>
-        <w:rPr>
-          <w:b/>
-          <w:bCs/>
-        </w:rPr>
-      </w:pPr>
-      <w:r>
-        <w:rPr>
-          <w:b/>
-          <w:bCs/>
-        </w:rPr>
-        <w:lastRenderedPageBreak/>
+        <w:jc w:val="center"/>
+        <w:rPr>
+          <w:b/>
+          <w:bCs/>
+        </w:rPr>
+      </w:pPr>
+      <w:r>
+        <w:rPr>
+          <w:b/>
+          <w:bCs/>
+        </w:rPr>
         <w:t>Fig. 1</w:t>
       </w:r>
       <w:r>
@@ -4979,7 +4940,7 @@
           <w:b/>
           <w:bCs/>
         </w:rPr>
-        <w:t>6</w:t>
+        <w:t>3</w:t>
       </w:r>
       <w:r>
         <w:rPr>
@@ -4993,71 +4954,34 @@
           <w:b/>
           <w:bCs/>
         </w:rPr>
-        <w:t>6 cl</w:t>
-      </w:r>
-      <w:r>
-        <w:rPr>
-          <w:b/>
-          <w:bCs/>
-        </w:rPr>
-        <w:t>assifications</w:t>
+        <w:t>2 clusters</w:t>
       </w:r>
     </w:p>
     <w:p/>
-    <w:p/>
-    <w:p/>
-    <w:p>
-      <w:pPr>
-        <w:pStyle w:val="ListParagraph"/>
-        <w:numPr>
-          <w:ilvl w:val="0"/>
-          <w:numId w:val="1"/>
-        </w:numPr>
-        <w:rPr>
-          <w:b/>
-          <w:bCs/>
-        </w:rPr>
-      </w:pPr>
-      <w:r>
-        <w:rPr>
-          <w:b/>
-          <w:bCs/>
-        </w:rPr>
-        <w:t>Related Work</w:t>
-      </w:r>
-    </w:p>
-    <w:p>
-      <w:r>
-        <w:t>In a paper from the University of Rome, Mauro et al. presented a classification of job roles and skills in the area of Big Data Analytics. The researchers used web scraping to retrieve job postings from many prominent websites. Natural language processing was then applied to this dataset to discover four essential job groups, most frequent bigrams appearing in the job titles: Business Analysts, Data Scientists, Developers and System Mangers. Then using the Latent Dirichlet Allocation, LDA, classification techniques the authors clusters skills into 9 topics that were generated by human interpretation of the skills. The 9 topics are: Cloud, Coding, Database management, Architecture, Project Management, Systems Management, Distributed Computing, Analytics, Business impact. Finally, the job skill sets are mapped to job roles by a measure of the extent at which each skill set is represented within each job post description</w:t>
-      </w:r>
-      <w:r>
-        <w:t xml:space="preserve"> </w:t>
-      </w:r>
-      <w:r>
-        <w:t>[1]. (see Fig. 13)</w:t>
-      </w:r>
-    </w:p>
-    <w:p>
-      <w:r>
-        <w:rPr>
-          <w:rFonts w:ascii="Arial" w:hAnsi="Arial" w:cs="Arial"/>
+    <w:p>
+      <w:r>
+        <w:t xml:space="preserve">The same procedure but with 6 clusters specified in figure 14 below. </w:t>
+      </w:r>
+      <w:r>
+        <w:t xml:space="preserve">The Data Scientist job is mapped to group 1, dark blue. Data Analyst job is mapped to group 2, dark green. Statistician is mapped to group 4, light green. Database Administrator is mapped to group 5, yellow. Software Engineer is mapped to both group 0 and 3, purple and green. Data Engineer was not detected by the K- NN algorithm. Data Scientist and Statistician has a large overlap. Data Analyst group is separated from the Data Scientist/Statistician group. Database Administrator is also well separated from Data Scientist/Statistician group. Software Engineer is well separated from the Data Scientist/Statistician group and the </w:t>
+      </w:r>
+      <w:r>
+        <w:t>Data Analyst group but overlap with the Database Administrator group. The algorithm could not detect the Data Engineer group. A possible explanation is that Data Engineer is too similar the Software Engineer group, observe figure 10. The accuracy of the model is 53.51%</w:t>
+      </w:r>
+    </w:p>
+    <w:p>
+      <w:pPr>
+        <w:jc w:val="center"/>
+      </w:pPr>
+      <w:r>
+        <w:rPr>
           <w:noProof/>
-          <w:sz w:val="20"/>
-          <w:szCs w:val="20"/>
         </w:rPr>
         <w:drawing>
-          <wp:anchor distT="0" distB="0" distL="0" distR="0" simplePos="0" relativeHeight="251670528" behindDoc="0" locked="0" layoutInCell="1" allowOverlap="1" wp14:anchorId="6570827C" wp14:editId="284AB6C0">
-            <wp:simplePos x="0" y="0"/>
-            <wp:positionH relativeFrom="page">
-              <wp:posOffset>914400</wp:posOffset>
-            </wp:positionH>
-            <wp:positionV relativeFrom="paragraph">
-              <wp:posOffset>285115</wp:posOffset>
-            </wp:positionV>
-            <wp:extent cx="2806065" cy="1424939"/>
+          <wp:inline distT="0" distB="0" distL="0" distR="0" wp14:anchorId="2A7E326B" wp14:editId="2F1AD912">
+            <wp:extent cx="2743200" cy="1828800"/>
             <wp:effectExtent l="0" t="0" r="0" b="0"/>
-            <wp:wrapTopAndBottom/>
-            <wp:docPr id="25" name="image13.jpeg"/>
+            <wp:docPr id="12" name="Picture 12" descr="A screenshot of a cell phone&#10;&#10;Description automatically generated"/>
             <wp:cNvGraphicFramePr>
               <a:graphicFrameLocks xmlns:a="http://schemas.openxmlformats.org/drawingml/2006/main" noChangeAspect="1"/>
             </wp:cNvGraphicFramePr>
@@ -5065,11 +4989,17 @@
               <a:graphicData uri="http://schemas.openxmlformats.org/drawingml/2006/picture">
                 <pic:pic xmlns:pic="http://schemas.openxmlformats.org/drawingml/2006/picture">
                   <pic:nvPicPr>
-                    <pic:cNvPr id="26" name="image13.jpeg"/>
+                    <pic:cNvPr id="12" name="Combined_PCA_6_clusters.png"/>
                     <pic:cNvPicPr/>
                   </pic:nvPicPr>
                   <pic:blipFill>
-                    <a:blip r:embed="rId22" cstate="print"/>
+                    <a:blip r:embed="rId22">
+                      <a:extLst>
+                        <a:ext uri="{28A0092B-C50C-407E-A947-70E740481C1C}">
+                          <a14:useLocalDpi xmlns:a14="http://schemas.microsoft.com/office/drawing/2010/main" val="0"/>
+                        </a:ext>
+                      </a:extLst>
+                    </a:blip>
                     <a:stretch>
                       <a:fillRect/>
                     </a:stretch>
@@ -5077,92 +5007,7 @@
                   <pic:spPr>
                     <a:xfrm>
                       <a:off x="0" y="0"/>
-                      <a:ext cx="2806065" cy="1424939"/>
-                    </a:xfrm>
-                    <a:prstGeom prst="rect">
-                      <a:avLst/>
-                    </a:prstGeom>
-                  </pic:spPr>
-                </pic:pic>
-              </a:graphicData>
-            </a:graphic>
-          </wp:anchor>
-        </w:drawing>
-      </w:r>
-    </w:p>
-    <w:p>
-      <w:pPr>
-        <w:rPr>
-          <w:b/>
-          <w:bCs/>
-        </w:rPr>
-      </w:pPr>
-      <w:r>
-        <w:rPr>
-          <w:b/>
-          <w:bCs/>
-        </w:rPr>
-        <w:t>Fig. 13. Job skill sets are mapped to job roles by a measure of the extent at which each skill set is represented within each job post description.</w:t>
-      </w:r>
-    </w:p>
-    <w:p>
-      <w:r>
-        <w:t xml:space="preserve">A second group out of California State University focused entirely on the difference between Business data analytics, DBA and data science, DS. </w:t>
-      </w:r>
-      <w:proofErr w:type="spellStart"/>
-      <w:r>
-        <w:t>Radovilski</w:t>
-      </w:r>
-      <w:proofErr w:type="spellEnd"/>
-      <w:r>
-        <w:t xml:space="preserve"> et al. manually collected job descriptions of DBA and DS jobs from job boards. Using the job </w:t>
-      </w:r>
-      <w:r>
-        <w:t>description,</w:t>
-      </w:r>
-      <w:r>
-        <w:t xml:space="preserve"> they identify skill sets associated with Business, Analytical, Technical and Communication knowledge domains. Using text mining approaches, Document Data Matrix, Term Cloud, Singular Vector Decomposition, VARIMAX rotation and Latent Class Analysis the authors found the most frequent BDA and DS terms used, (see Fig. 14).[8].</w:t>
-      </w:r>
-    </w:p>
-    <w:p>
-      <w:r>
-        <w:t>Some published papers to add to the paper at a later time. [4, 5, 2, 6, 7]</w:t>
-      </w:r>
-    </w:p>
-    <w:p>
-      <w:r>
-        <w:rPr>
-          <w:rFonts w:ascii="Arial" w:hAnsi="Arial" w:cs="Arial"/>
-          <w:noProof/>
-          <w:sz w:val="20"/>
-          <w:szCs w:val="20"/>
-        </w:rPr>
-        <w:lastRenderedPageBreak/>
-        <w:drawing>
-          <wp:inline distT="0" distB="0" distL="0" distR="0" wp14:anchorId="34C17C5C" wp14:editId="7DCCB7E0">
-            <wp:extent cx="4229099" cy="2114550"/>
-            <wp:effectExtent l="0" t="0" r="0" b="0"/>
-            <wp:docPr id="27" name="image14.jpeg"/>
-            <wp:cNvGraphicFramePr>
-              <a:graphicFrameLocks xmlns:a="http://schemas.openxmlformats.org/drawingml/2006/main" noChangeAspect="1"/>
-            </wp:cNvGraphicFramePr>
-            <a:graphic xmlns:a="http://schemas.openxmlformats.org/drawingml/2006/main">
-              <a:graphicData uri="http://schemas.openxmlformats.org/drawingml/2006/picture">
-                <pic:pic xmlns:pic="http://schemas.openxmlformats.org/drawingml/2006/picture">
-                  <pic:nvPicPr>
-                    <pic:cNvPr id="28" name="image14.jpeg"/>
-                    <pic:cNvPicPr/>
-                  </pic:nvPicPr>
-                  <pic:blipFill>
-                    <a:blip r:embed="rId23" cstate="print"/>
-                    <a:stretch>
-                      <a:fillRect/>
-                    </a:stretch>
-                  </pic:blipFill>
-                  <pic:spPr>
-                    <a:xfrm>
-                      <a:off x="0" y="0"/>
-                      <a:ext cx="4229099" cy="2114550"/>
+                      <a:ext cx="2743200" cy="1828800"/>
                     </a:xfrm>
                     <a:prstGeom prst="rect">
                       <a:avLst/>
@@ -5177,19 +5022,369 @@
     </w:p>
     <w:p>
       <w:pPr>
-        <w:rPr>
-          <w:b/>
-          <w:bCs/>
-        </w:rPr>
-      </w:pPr>
-      <w:r>
-        <w:rPr>
-          <w:b/>
-          <w:bCs/>
-        </w:rPr>
-        <w:t>Fig. 14. Job skill sets are mapped to job roles by a measure of the extent at which each skill set is represented within each job post description.</w:t>
-      </w:r>
-    </w:p>
+        <w:jc w:val="center"/>
+        <w:rPr>
+          <w:b/>
+          <w:bCs/>
+        </w:rPr>
+      </w:pPr>
+      <w:r>
+        <w:rPr>
+          <w:b/>
+          <w:bCs/>
+        </w:rPr>
+        <w:t>Fig. 1</w:t>
+      </w:r>
+      <w:r>
+        <w:rPr>
+          <w:b/>
+          <w:bCs/>
+        </w:rPr>
+        <w:t>4</w:t>
+      </w:r>
+      <w:r>
+        <w:rPr>
+          <w:b/>
+          <w:bCs/>
+        </w:rPr>
+        <w:t xml:space="preserve">. PCA visualization of the combination of all six job titles with </w:t>
+      </w:r>
+      <w:r>
+        <w:rPr>
+          <w:b/>
+          <w:bCs/>
+        </w:rPr>
+        <w:t>6 clusters</w:t>
+      </w:r>
+    </w:p>
+    <w:p>
+      <w:pPr>
+        <w:rPr>
+          <w:b/>
+          <w:bCs/>
+        </w:rPr>
+      </w:pPr>
+    </w:p>
+    <w:p/>
+    <w:p>
+      <w:r>
+        <w:t xml:space="preserve">NN binary accuracy = </w:t>
+      </w:r>
+      <w:r>
+        <w:t>92.25%</w:t>
+      </w:r>
+    </w:p>
+    <w:p>
+      <w:r>
+        <w:t>Model: "sequential_1"</w:t>
+      </w:r>
+    </w:p>
+    <w:p>
+      <w:r>
+        <w:lastRenderedPageBreak/>
+        <w:t>_________________________________________________________________</w:t>
+      </w:r>
+    </w:p>
+    <w:p>
+      <w:r>
+        <w:t xml:space="preserve">Layer (type)                 Output Shape              Param #   </w:t>
+      </w:r>
+    </w:p>
+    <w:p>
+      <w:r>
+        <w:t>=================================================================</w:t>
+      </w:r>
+    </w:p>
+    <w:p>
+      <w:r>
+        <w:t xml:space="preserve">dense_1 (Dense)              (None, 256)               131328    </w:t>
+      </w:r>
+    </w:p>
+    <w:p>
+      <w:r>
+        <w:t>_________________________________________________________________</w:t>
+      </w:r>
+    </w:p>
+    <w:p>
+      <w:r>
+        <w:t xml:space="preserve">dense_2 (Dense)              (None, 1)                 257       </w:t>
+      </w:r>
+    </w:p>
+    <w:p>
+      <w:r>
+        <w:t>=================================================================</w:t>
+      </w:r>
+    </w:p>
+    <w:p>
+      <w:r>
+        <w:t>Total params: 131,585</w:t>
+      </w:r>
+    </w:p>
+    <w:p>
+      <w:r>
+        <w:t>Trainable params: 131,585</w:t>
+      </w:r>
+    </w:p>
+    <w:p>
+      <w:r>
+        <w:t>Non-trainable params: 0</w:t>
+      </w:r>
+    </w:p>
+    <w:p>
+      <w:r>
+        <w:t>_________________________________________________________________</w:t>
+      </w:r>
+    </w:p>
+    <w:p>
+      <w:pPr>
+        <w:jc w:val="center"/>
+      </w:pPr>
+      <w:r>
+        <w:rPr>
+          <w:noProof/>
+        </w:rPr>
+        <w:drawing>
+          <wp:inline distT="0" distB="0" distL="0" distR="0" wp14:anchorId="1C5DCDC1" wp14:editId="2F78E00B">
+            <wp:extent cx="2743200" cy="1828800"/>
+            <wp:effectExtent l="0" t="0" r="0" b="0"/>
+            <wp:docPr id="14" name="Picture 14"/>
+            <wp:cNvGraphicFramePr>
+              <a:graphicFrameLocks xmlns:a="http://schemas.openxmlformats.org/drawingml/2006/main" noChangeAspect="1"/>
+            </wp:cNvGraphicFramePr>
+            <a:graphic xmlns:a="http://schemas.openxmlformats.org/drawingml/2006/main">
+              <a:graphicData uri="http://schemas.openxmlformats.org/drawingml/2006/picture">
+                <pic:pic xmlns:pic="http://schemas.openxmlformats.org/drawingml/2006/picture">
+                  <pic:nvPicPr>
+                    <pic:cNvPr id="14" name="NN_2_clusters.png"/>
+                    <pic:cNvPicPr/>
+                  </pic:nvPicPr>
+                  <pic:blipFill>
+                    <a:blip r:embed="rId23">
+                      <a:extLst>
+                        <a:ext uri="{28A0092B-C50C-407E-A947-70E740481C1C}">
+                          <a14:useLocalDpi xmlns:a14="http://schemas.microsoft.com/office/drawing/2010/main" val="0"/>
+                        </a:ext>
+                      </a:extLst>
+                    </a:blip>
+                    <a:stretch>
+                      <a:fillRect/>
+                    </a:stretch>
+                  </pic:blipFill>
+                  <pic:spPr>
+                    <a:xfrm>
+                      <a:off x="0" y="0"/>
+                      <a:ext cx="2743200" cy="1828800"/>
+                    </a:xfrm>
+                    <a:prstGeom prst="rect">
+                      <a:avLst/>
+                    </a:prstGeom>
+                  </pic:spPr>
+                </pic:pic>
+              </a:graphicData>
+            </a:graphic>
+          </wp:inline>
+        </w:drawing>
+      </w:r>
+    </w:p>
+    <w:p>
+      <w:pPr>
+        <w:jc w:val="center"/>
+        <w:rPr>
+          <w:b/>
+          <w:bCs/>
+        </w:rPr>
+      </w:pPr>
+      <w:r>
+        <w:rPr>
+          <w:b/>
+          <w:bCs/>
+        </w:rPr>
+        <w:t>Fig. 1</w:t>
+      </w:r>
+      <w:r>
+        <w:rPr>
+          <w:b/>
+          <w:bCs/>
+        </w:rPr>
+        <w:t>5</w:t>
+      </w:r>
+      <w:r>
+        <w:rPr>
+          <w:b/>
+          <w:bCs/>
+        </w:rPr>
+        <w:t xml:space="preserve">. PCA visualization of the combination of all six job titles with </w:t>
+      </w:r>
+      <w:r>
+        <w:rPr>
+          <w:b/>
+          <w:bCs/>
+        </w:rPr>
+        <w:t>2 classifications</w:t>
+      </w:r>
+    </w:p>
+    <w:p/>
+    <w:p>
+      <w:r>
+        <w:t>NN 6 clusters accuracy =</w:t>
+      </w:r>
+      <w:r>
+        <w:t xml:space="preserve"> </w:t>
+      </w:r>
+      <w:r>
+        <w:t>89.27%</w:t>
+      </w:r>
+    </w:p>
+    <w:p>
+      <w:r>
+        <w:t>Model: "sequential_5"</w:t>
+      </w:r>
+    </w:p>
+    <w:p>
+      <w:r>
+        <w:t>_________________________________________________________________</w:t>
+      </w:r>
+    </w:p>
+    <w:p>
+      <w:r>
+        <w:t xml:space="preserve">Layer (type)                 Output Shape              Param #   </w:t>
+      </w:r>
+    </w:p>
+    <w:p>
+      <w:r>
+        <w:t>=================================================================</w:t>
+      </w:r>
+    </w:p>
+    <w:p>
+      <w:r>
+        <w:t xml:space="preserve">dense_9 (Dense)              (None, 512)               262656    </w:t>
+      </w:r>
+    </w:p>
+    <w:p>
+      <w:r>
+        <w:t>_________________________________________________________________</w:t>
+      </w:r>
+    </w:p>
+    <w:p>
+      <w:r>
+        <w:t xml:space="preserve">dense_10 (Dense)             (None, 6)                 3078      </w:t>
+      </w:r>
+    </w:p>
+    <w:p>
+      <w:r>
+        <w:t>=================================================================</w:t>
+      </w:r>
+    </w:p>
+    <w:p>
+      <w:r>
+        <w:lastRenderedPageBreak/>
+        <w:t>Total params: 265,734</w:t>
+      </w:r>
+    </w:p>
+    <w:p>
+      <w:r>
+        <w:t>Trainable params: 265,734</w:t>
+      </w:r>
+    </w:p>
+    <w:p>
+      <w:r>
+        <w:t>Non-trainable params: 0</w:t>
+      </w:r>
+    </w:p>
+    <w:p>
+      <w:r>
+        <w:t>_________________________________________________________________</w:t>
+      </w:r>
+    </w:p>
+    <w:p>
+      <w:pPr>
+        <w:jc w:val="center"/>
+      </w:pPr>
+      <w:r>
+        <w:rPr>
+          <w:noProof/>
+        </w:rPr>
+        <w:drawing>
+          <wp:inline distT="0" distB="0" distL="0" distR="0" wp14:anchorId="732490E1" wp14:editId="56DF6CA5">
+            <wp:extent cx="2743200" cy="1828800"/>
+            <wp:effectExtent l="0" t="0" r="0" b="0"/>
+            <wp:docPr id="16" name="Picture 16"/>
+            <wp:cNvGraphicFramePr>
+              <a:graphicFrameLocks xmlns:a="http://schemas.openxmlformats.org/drawingml/2006/main" noChangeAspect="1"/>
+            </wp:cNvGraphicFramePr>
+            <a:graphic xmlns:a="http://schemas.openxmlformats.org/drawingml/2006/main">
+              <a:graphicData uri="http://schemas.openxmlformats.org/drawingml/2006/picture">
+                <pic:pic xmlns:pic="http://schemas.openxmlformats.org/drawingml/2006/picture">
+                  <pic:nvPicPr>
+                    <pic:cNvPr id="16" name="NN_6_clusters.png"/>
+                    <pic:cNvPicPr/>
+                  </pic:nvPicPr>
+                  <pic:blipFill>
+                    <a:blip r:embed="rId24">
+                      <a:extLst>
+                        <a:ext uri="{28A0092B-C50C-407E-A947-70E740481C1C}">
+                          <a14:useLocalDpi xmlns:a14="http://schemas.microsoft.com/office/drawing/2010/main" val="0"/>
+                        </a:ext>
+                      </a:extLst>
+                    </a:blip>
+                    <a:stretch>
+                      <a:fillRect/>
+                    </a:stretch>
+                  </pic:blipFill>
+                  <pic:spPr>
+                    <a:xfrm>
+                      <a:off x="0" y="0"/>
+                      <a:ext cx="2743200" cy="1828800"/>
+                    </a:xfrm>
+                    <a:prstGeom prst="rect">
+                      <a:avLst/>
+                    </a:prstGeom>
+                  </pic:spPr>
+                </pic:pic>
+              </a:graphicData>
+            </a:graphic>
+          </wp:inline>
+        </w:drawing>
+      </w:r>
+    </w:p>
+    <w:p>
+      <w:pPr>
+        <w:jc w:val="center"/>
+        <w:rPr>
+          <w:b/>
+          <w:bCs/>
+        </w:rPr>
+      </w:pPr>
+      <w:r>
+        <w:rPr>
+          <w:b/>
+          <w:bCs/>
+        </w:rPr>
+        <w:t>Fig. 1</w:t>
+      </w:r>
+      <w:r>
+        <w:rPr>
+          <w:b/>
+          <w:bCs/>
+        </w:rPr>
+        <w:t>6</w:t>
+      </w:r>
+      <w:r>
+        <w:rPr>
+          <w:b/>
+          <w:bCs/>
+        </w:rPr>
+        <w:t xml:space="preserve">. PCA visualization of the combination of all six job titles with </w:t>
+      </w:r>
+      <w:r>
+        <w:rPr>
+          <w:b/>
+          <w:bCs/>
+        </w:rPr>
+        <w:t>6 classifications</w:t>
+      </w:r>
+    </w:p>
+    <w:p/>
     <w:p>
       <w:pPr>
         <w:pStyle w:val="ListParagraph"/>
@@ -5207,11 +5402,144 @@
           <w:b/>
           <w:bCs/>
         </w:rPr>
-        <w:t>Results</w:t>
-      </w:r>
-    </w:p>
-    <w:p/>
-    <w:p/>
+        <w:t>Defining a Data Scientist</w:t>
+      </w:r>
+      <w:r>
+        <w:rPr>
+          <w:b/>
+          <w:bCs/>
+        </w:rPr>
+        <w:t xml:space="preserve"> </w:t>
+      </w:r>
+      <w:r>
+        <w:rPr>
+          <w:i/>
+          <w:iCs/>
+          <w:highlight w:val="yellow"/>
+        </w:rPr>
+        <w:t xml:space="preserve">(Results – </w:t>
+      </w:r>
+      <w:r>
+        <w:rPr>
+          <w:i/>
+          <w:iCs/>
+          <w:highlight w:val="yellow"/>
+        </w:rPr>
+        <w:t xml:space="preserve">I (Jodi) </w:t>
+      </w:r>
+      <w:r>
+        <w:rPr>
+          <w:i/>
+          <w:iCs/>
+          <w:highlight w:val="yellow"/>
+        </w:rPr>
+        <w:t>renamed the section)</w:t>
+      </w:r>
+    </w:p>
+    <w:p>
+      <w:r>
+        <w:t>The final PCA visualization (name it here?..... Neural Network??) shows us that Data Scientist is most closely related to Data Analyst and Statistician. With this knowledge, we look back at our dataset</w:t>
+      </w:r>
+      <w:r>
+        <w:t xml:space="preserve"> job postings</w:t>
+      </w:r>
+      <w:r>
+        <w:t xml:space="preserve"> for the word count. All duplicate words within each posting as well as some additional stop words that would not inform our results (preferred, quality, field, work, strong, working, </w:t>
+      </w:r>
+      <w:proofErr w:type="spellStart"/>
+      <w:r>
+        <w:t>etc</w:t>
+      </w:r>
+      <w:proofErr w:type="spellEnd"/>
+      <w:r>
+        <w:t xml:space="preserve">, large, experience, ability…) are removed. </w:t>
+      </w:r>
+      <w:r>
+        <w:t>The</w:t>
+      </w:r>
+      <w:r>
+        <w:t xml:space="preserve"> </w:t>
+      </w:r>
+      <w:r>
+        <w:t xml:space="preserve">top </w:t>
+      </w:r>
+      <w:r>
+        <w:t xml:space="preserve">(highest word count) </w:t>
+      </w:r>
+      <w:r>
+        <w:t xml:space="preserve">25 words for all 6 job titles are below in Fig </w:t>
+      </w:r>
+      <w:r>
+        <w:rPr>
+          <w:highlight w:val="yellow"/>
+        </w:rPr>
+        <w:t>???</w:t>
+      </w:r>
+      <w:r>
+        <w:t xml:space="preserve"> . </w:t>
+      </w:r>
+    </w:p>
+    <w:p>
+      <w:pPr>
+        <w:jc w:val="center"/>
+      </w:pPr>
+      <w:r>
+        <w:rPr>
+          <w:noProof/>
+        </w:rPr>
+        <w:drawing>
+          <wp:inline distT="0" distB="0" distL="0" distR="0" wp14:anchorId="658A2988" wp14:editId="4FEABAFC">
+            <wp:extent cx="3236389" cy="2714625"/>
+            <wp:effectExtent l="0" t="0" r="2540" b="0"/>
+            <wp:docPr id="18" name="Picture 18"/>
+            <wp:cNvGraphicFramePr>
+              <a:graphicFrameLocks xmlns:a="http://schemas.openxmlformats.org/drawingml/2006/main" noChangeAspect="1"/>
+            </wp:cNvGraphicFramePr>
+            <a:graphic xmlns:a="http://schemas.openxmlformats.org/drawingml/2006/main">
+              <a:graphicData uri="http://schemas.openxmlformats.org/drawingml/2006/picture">
+                <pic:pic xmlns:pic="http://schemas.openxmlformats.org/drawingml/2006/picture">
+                  <pic:nvPicPr>
+                    <pic:cNvPr id="1" name=""/>
+                    <pic:cNvPicPr/>
+                  </pic:nvPicPr>
+                  <pic:blipFill>
+                    <a:blip r:embed="rId25"/>
+                    <a:stretch>
+                      <a:fillRect/>
+                    </a:stretch>
+                  </pic:blipFill>
+                  <pic:spPr>
+                    <a:xfrm>
+                      <a:off x="0" y="0"/>
+                      <a:ext cx="3291426" cy="2760789"/>
+                    </a:xfrm>
+                    <a:prstGeom prst="rect">
+                      <a:avLst/>
+                    </a:prstGeom>
+                  </pic:spPr>
+                </pic:pic>
+              </a:graphicData>
+            </a:graphic>
+          </wp:inline>
+        </w:drawing>
+      </w:r>
+    </w:p>
+    <w:p>
+      <w:pPr>
+        <w:jc w:val="center"/>
+        <w:rPr>
+          <w:b/>
+          <w:bCs/>
+        </w:rPr>
+      </w:pPr>
+      <w:r>
+        <w:rPr>
+          <w:b/>
+          <w:bCs/>
+        </w:rPr>
+        <w:t>Fig. ? Top 25 words found in the job postings in the final data set.</w:t>
+      </w:r>
+    </w:p>
     <w:p>
       <w:pPr>
         <w:pStyle w:val="ListParagraph"/>
@@ -5229,7 +5557,136 @@
           <w:b/>
           <w:bCs/>
         </w:rPr>
+        <w:lastRenderedPageBreak/>
+        <w:t>Focusing on Data Scientist, Data Analyst, and Statistician</w:t>
+      </w:r>
+    </w:p>
+    <w:p>
+      <w:r>
+        <w:t xml:space="preserve">The most common words in </w:t>
+      </w:r>
+      <w:r>
+        <w:t xml:space="preserve">the job postings for </w:t>
+      </w:r>
+      <w:r>
+        <w:t xml:space="preserve">Data Scientist, Data Analyst, and Statistician are used to </w:t>
+      </w:r>
+      <w:r>
+        <w:t xml:space="preserve">create the diagram below in </w:t>
+      </w:r>
+      <w:r>
+        <w:rPr>
+          <w:highlight w:val="yellow"/>
+        </w:rPr>
+        <w:t>Fig ???</w:t>
+      </w:r>
+      <w:r>
+        <w:t xml:space="preserve">. Data Scientist and Data Analyst have more words in common and therefore, Statistician is a smaller circle. Data Scientist, Data Analyst and Statistician share common words such as Research, Analysis, Statistics, Communication, and Team. Data Scientist and Data Analyst share words such as Python, Tools, Business, </w:t>
+      </w:r>
+      <w:r>
+        <w:t>Support</w:t>
+      </w:r>
+      <w:r>
+        <w:t xml:space="preserve">, </w:t>
+      </w:r>
+      <w:proofErr w:type="spellStart"/>
+      <w:r>
+        <w:t>sql</w:t>
+      </w:r>
+      <w:proofErr w:type="spellEnd"/>
+      <w:r>
+        <w:t>. Data Scientist and Statistician do not share any top words that are not also shared with Data Analyst. A Data Scientist differs from both a Data Analyst and Statistician by including skills and tools such as Programming, Modeling, Computer Science, Engineering, and Machine Learning.</w:t>
+      </w:r>
+    </w:p>
+    <w:p>
+      <w:pPr>
+        <w:jc w:val="center"/>
+      </w:pPr>
+      <w:r>
+        <w:rPr>
+          <w:noProof/>
+        </w:rPr>
+        <w:drawing>
+          <wp:inline distT="0" distB="0" distL="0" distR="0" wp14:anchorId="3B08D7D3" wp14:editId="192B9AA2">
+            <wp:extent cx="3127919" cy="3314700"/>
+            <wp:effectExtent l="0" t="0" r="0" b="0"/>
+            <wp:docPr id="20" name="Picture 20"/>
+            <wp:cNvGraphicFramePr>
+              <a:graphicFrameLocks xmlns:a="http://schemas.openxmlformats.org/drawingml/2006/main" noChangeAspect="1"/>
+            </wp:cNvGraphicFramePr>
+            <a:graphic xmlns:a="http://schemas.openxmlformats.org/drawingml/2006/main">
+              <a:graphicData uri="http://schemas.openxmlformats.org/drawingml/2006/picture">
+                <pic:pic xmlns:pic="http://schemas.openxmlformats.org/drawingml/2006/picture">
+                  <pic:nvPicPr>
+                    <pic:cNvPr id="0" name="Picture 1"/>
+                    <pic:cNvPicPr>
+                      <a:picLocks noChangeAspect="1" noChangeArrowheads="1"/>
+                    </pic:cNvPicPr>
+                  </pic:nvPicPr>
+                  <pic:blipFill rotWithShape="1">
+                    <a:blip r:embed="rId26" cstate="print">
+                      <a:extLst>
+                        <a:ext uri="{28A0092B-C50C-407E-A947-70E740481C1C}">
+                          <a14:useLocalDpi xmlns:a14="http://schemas.microsoft.com/office/drawing/2010/main" val="0"/>
+                        </a:ext>
+                      </a:extLst>
+                    </a:blip>
+                    <a:srcRect t="18073"/>
+                    <a:stretch/>
+                  </pic:blipFill>
+                  <pic:spPr bwMode="auto">
+                    <a:xfrm>
+                      <a:off x="0" y="0"/>
+                      <a:ext cx="3140758" cy="3328306"/>
+                    </a:xfrm>
+                    <a:prstGeom prst="rect">
+                      <a:avLst/>
+                    </a:prstGeom>
+                    <a:noFill/>
+                    <a:ln>
+                      <a:noFill/>
+                    </a:ln>
+                    <a:extLst>
+                      <a:ext uri="{53640926-AAD7-44D8-BBD7-CCE9431645EC}">
+                        <a14:shadowObscured xmlns:a14="http://schemas.microsoft.com/office/drawing/2010/main"/>
+                      </a:ext>
+                    </a:extLst>
+                  </pic:spPr>
+                </pic:pic>
+              </a:graphicData>
+            </a:graphic>
+          </wp:inline>
+        </w:drawing>
+      </w:r>
+    </w:p>
+    <w:p>
+      <w:pPr>
+        <w:pStyle w:val="ListParagraph"/>
+        <w:numPr>
+          <w:ilvl w:val="1"/>
+          <w:numId w:val="1"/>
+        </w:numPr>
+        <w:rPr>
+          <w:b/>
+          <w:bCs/>
+        </w:rPr>
+      </w:pPr>
+      <w:r>
+        <w:rPr>
+          <w:b/>
+          <w:bCs/>
+        </w:rPr>
         <w:t>What is a Data Scientist?</w:t>
+      </w:r>
+    </w:p>
+    <w:p>
+      <w:r>
+        <w:t xml:space="preserve">Based on the information gathered in job postings, when an employer is looking for a Data Scientist, they look for the following: </w:t>
+      </w:r>
+    </w:p>
+    <w:p>
+      <w:r>
+        <w:t>A Data Scientist codes, communicates, and collaborates – transforming data into insights using statistical, analytical, and machine learning techniques.</w:t>
       </w:r>
     </w:p>
     <w:p/>
@@ -5297,6 +5754,7 @@
     </w:p>
     <w:p>
       <w:r>
+        <w:lastRenderedPageBreak/>
         <w:t>Ethics plays a role in the entire job search and interviewing process. There are many laws and regulations that oversee the process once the interviewing begins, however, there are not many laws and regulations when it comes to the job search process.</w:t>
       </w:r>
     </w:p>
@@ -5322,19 +5780,37 @@
     </w:p>
     <w:p>
       <w:r>
-        <w:t xml:space="preserve">Scraping data from the website must be done with extreme caution. Each website is required to publish a robots.txt file that describes sections of the website that is not allowed to be </w:t>
-      </w:r>
-      <w:proofErr w:type="spellStart"/>
-      <w:r>
-        <w:t>scraped</w:t>
-      </w:r>
-      <w:proofErr w:type="spellEnd"/>
-      <w:r>
-        <w:t xml:space="preserve">. Additionally, a websites terms and conditions may prevent someone from scraping. Falling outside the guidelines and/or company policies can be bad. There are criminal implications such as identity theft and hacking if information is scraped from a website without following the proper protocol. For the novice programmer, it can be easy to make this mistake. Ac- cording to the 2016 lawsuit, LinkedIn V. Doe Defendants, LinkedIn sued 100 people who scraped their website anonymously. The lawsuit was stopped in the U.S. District Court where Judge Edward Chen ruled that LinkedIn couldn’t block </w:t>
-      </w:r>
-      <w:r>
-        <w:lastRenderedPageBreak/>
-        <w:t>companies from deploying bots to scrape data from a public website. Though this was not held up in court, it speaks to the breadth of the dangers and risks of web scraping.</w:t>
+        <w:t xml:space="preserve">Scraping data from the website must be done with extreme caution. Each website is required to publish a robots.txt file that describes sections of </w:t>
+      </w:r>
+      <w:r>
+        <w:t>a</w:t>
+      </w:r>
+      <w:r>
+        <w:t xml:space="preserve"> website that is not allowed to be </w:t>
+      </w:r>
+      <w:r>
+        <w:t>scrapped</w:t>
+      </w:r>
+      <w:r>
+        <w:t>. Additionally, a website</w:t>
+      </w:r>
+      <w:r>
+        <w:t>’</w:t>
+      </w:r>
+      <w:r>
+        <w:t>s terms and conditions may prevent someone from scraping. Falling outside the guidelines and/or company policies can be bad. There are criminal implications such as identity theft and hacking if information is scraped from a website without following the proper protocol. For the novice programmer, it can be easy to make this mistake. According to the 2016 lawsuit, LinkedIn V. Doe Defendants</w:t>
+      </w:r>
+      <w:r>
+        <w:t xml:space="preserve"> </w:t>
+      </w:r>
+      <w:r>
+        <w:rPr>
+          <w:highlight w:val="yellow"/>
+        </w:rPr>
+        <w:t>(reference needed)</w:t>
+      </w:r>
+      <w:r>
+        <w:t>, LinkedIn sued 100 people who scraped their website anonymously. The lawsuit was stopped in the U.S. District Court where Judge Edward Chen ruled that LinkedIn couldn’t block companies from deploying bots to scrape data from a public website. Though this was not held up in court, it speaks to the breadth of the dangers and risks of web scraping.</w:t>
       </w:r>
       <w:r>
         <w:t xml:space="preserve"> </w:t>
@@ -5362,7 +5838,13 @@
     </w:p>
     <w:p>
       <w:r>
-        <w:t>Many ethical issues related to job searches revolve around the truthful representations of jobs. Employers may try to entice more applicants by displaying the role as more desirable than it is. According to the Society for Human Re- source Management (SHRM), creating fake job descriptions is a common way to get more applicants in a pool even though the role does not exist and is not advertised as a pool. SHRM has a code of ethics for the overall human resource profession which addresses recruiting [3]. Inversely, applicants could utilize algorithm or apply data science to falsify or embellish their resumes. The goal would be to trick resume tracking software into classifying the applicant has qualified, competent, and/or a fit for the open position. Not only is this misrepresentation but it prevents other qualified applicants from being interviewed.</w:t>
+        <w:t xml:space="preserve">Many ethical issues related to job searches revolve around the truthful representations of jobs. </w:t>
+      </w:r>
+      <w:r>
+        <w:t>E</w:t>
+      </w:r>
+      <w:r>
+        <w:t>mployers may try to entice more applicants by displaying the role as more desirable than it is. According to the Society for Human Resource Management (SHRM), creating fake job descriptions is a common way to get more applicants in a pool even though the role does not exist and is not advertised as a pool. SHRM has a code of ethics for the overall human resource profession which addresses recruiting [3]. Inversely, applicants could utilize algorithm or apply data science to falsify or embellish their resumes. The goal would be to trick resume tracking software into classifying the applicant as qualified, competent, and/or a fit for the open position. Not only is this misrepresentation but it prevents other qualified applicants from being interviewed.</w:t>
       </w:r>
     </w:p>
     <w:p>
@@ -5457,6 +5939,7 @@
     </w:p>
     <w:p>
       <w:r>
+        <w:lastRenderedPageBreak/>
         <w:t>1.</w:t>
       </w:r>
       <w:r>
@@ -5478,18 +5961,13 @@
       </w:r>
       <w:r>
         <w:tab/>
-        <w:t xml:space="preserve">Ankita Srivastava, Yogesh Tiwari, H.K.: Attrition and retention of employees </w:t>
-      </w:r>
-      <w:proofErr w:type="gramStart"/>
-      <w:r>
-        <w:t xml:space="preserve">in  </w:t>
+        <w:t xml:space="preserve">Ankita Srivastava, Yogesh Tiwari, H.K.: Attrition and retention of employees in  </w:t>
       </w:r>
       <w:proofErr w:type="spellStart"/>
       <w:r>
         <w:t>bpo</w:t>
       </w:r>
       <w:proofErr w:type="spellEnd"/>
-      <w:proofErr w:type="gramEnd"/>
       <w:r>
         <w:t xml:space="preserve"> sector. International Journal of Computer Technology and Applications 2(6), 3056–3065 (2011)</w:t>
       </w:r>
@@ -5550,7 +6028,6 @@
     </w:p>
     <w:p>
       <w:r>
-        <w:lastRenderedPageBreak/>
         <w:t>5.</w:t>
       </w:r>
       <w:r>
@@ -5588,15 +6065,7 @@
       </w:r>
       <w:r>
         <w:tab/>
-        <w:t xml:space="preserve">Kaplan, J.: Artificial Intelligence: What Everyone Needs to Know. What     Everyone     Needs     To     Know </w:t>
-      </w:r>
-      <w:proofErr w:type="gramStart"/>
-      <w:r>
-        <w:t>QR ,</w:t>
-      </w:r>
-      <w:proofErr w:type="gramEnd"/>
-      <w:r>
-        <w:t xml:space="preserve">     Oxford     University     Press     (2016), https://books.google.com/books?id=wPvmDAAAQBAJ</w:t>
+        <w:t>Kaplan, J.: Artificial Intelligence: What Everyone Needs to Know. What     Everyone     Needs     To     Know QR ,     Oxford     University     Press     (2016), https://books.google.com/books?id=wPvmDAAAQBAJ</w:t>
       </w:r>
     </w:p>
     <w:p>
@@ -5605,15 +6074,7 @@
       </w:r>
       <w:r>
         <w:tab/>
-        <w:t xml:space="preserve">Touring: Alan Turing: His Work and Impact. Computing Machinery and Intelligence </w:t>
-      </w:r>
-      <w:proofErr w:type="gramStart"/>
-      <w:r>
-        <w:t>QR ,</w:t>
-      </w:r>
-      <w:proofErr w:type="gramEnd"/>
-      <w:r>
-        <w:t xml:space="preserve"> Gale Virtual Reference Library (GVRL) (2013)</w:t>
+        <w:t>Touring: Alan Turing: His Work and Impact. Computing Machinery and Intelligence QR , Gale Virtual Reference Library (GVRL) (2013)</w:t>
       </w:r>
     </w:p>
     <w:p>
@@ -5775,6 +6236,127 @@
     </w:lvl>
   </w:abstractNum>
   <w:abstractNum w:abstractNumId="1" w15:restartNumberingAfterBreak="0">
+    <w:nsid w:val="4FE8302A"/>
+    <w:multiLevelType w:val="multilevel"/>
+    <w:tmpl w:val="8BF4981A"/>
+    <w:lvl w:ilvl="0">
+      <w:start w:val="1"/>
+      <w:numFmt w:val="decimal"/>
+      <w:lvlText w:val="%1"/>
+      <w:lvlJc w:val="left"/>
+      <w:pPr>
+        <w:ind w:left="1080" w:hanging="720"/>
+      </w:pPr>
+      <w:rPr>
+        <w:rFonts w:hint="default"/>
+      </w:rPr>
+    </w:lvl>
+    <w:lvl w:ilvl="1">
+      <w:start w:val="1"/>
+      <w:numFmt w:val="decimal"/>
+      <w:isLgl/>
+      <w:lvlText w:val="%1.%2"/>
+      <w:lvlJc w:val="left"/>
+      <w:pPr>
+        <w:ind w:left="1080" w:hanging="720"/>
+      </w:pPr>
+      <w:rPr>
+        <w:rFonts w:hint="default"/>
+      </w:rPr>
+    </w:lvl>
+    <w:lvl w:ilvl="2">
+      <w:start w:val="1"/>
+      <w:numFmt w:val="decimal"/>
+      <w:isLgl/>
+      <w:lvlText w:val="%1.%2.%3"/>
+      <w:lvlJc w:val="left"/>
+      <w:pPr>
+        <w:ind w:left="1080" w:hanging="720"/>
+      </w:pPr>
+      <w:rPr>
+        <w:rFonts w:hint="default"/>
+      </w:rPr>
+    </w:lvl>
+    <w:lvl w:ilvl="3">
+      <w:start w:val="1"/>
+      <w:numFmt w:val="decimal"/>
+      <w:isLgl/>
+      <w:lvlText w:val="%1.%2.%3.%4"/>
+      <w:lvlJc w:val="left"/>
+      <w:pPr>
+        <w:ind w:left="1080" w:hanging="720"/>
+      </w:pPr>
+      <w:rPr>
+        <w:rFonts w:hint="default"/>
+      </w:rPr>
+    </w:lvl>
+    <w:lvl w:ilvl="4">
+      <w:start w:val="1"/>
+      <w:numFmt w:val="decimal"/>
+      <w:isLgl/>
+      <w:lvlText w:val="%1.%2.%3.%4.%5"/>
+      <w:lvlJc w:val="left"/>
+      <w:pPr>
+        <w:ind w:left="1440" w:hanging="1080"/>
+      </w:pPr>
+      <w:rPr>
+        <w:rFonts w:hint="default"/>
+      </w:rPr>
+    </w:lvl>
+    <w:lvl w:ilvl="5">
+      <w:start w:val="1"/>
+      <w:numFmt w:val="decimal"/>
+      <w:isLgl/>
+      <w:lvlText w:val="%1.%2.%3.%4.%5.%6"/>
+      <w:lvlJc w:val="left"/>
+      <w:pPr>
+        <w:ind w:left="1440" w:hanging="1080"/>
+      </w:pPr>
+      <w:rPr>
+        <w:rFonts w:hint="default"/>
+      </w:rPr>
+    </w:lvl>
+    <w:lvl w:ilvl="6">
+      <w:start w:val="1"/>
+      <w:numFmt w:val="decimal"/>
+      <w:isLgl/>
+      <w:lvlText w:val="%1.%2.%3.%4.%5.%6.%7"/>
+      <w:lvlJc w:val="left"/>
+      <w:pPr>
+        <w:ind w:left="1800" w:hanging="1440"/>
+      </w:pPr>
+      <w:rPr>
+        <w:rFonts w:hint="default"/>
+      </w:rPr>
+    </w:lvl>
+    <w:lvl w:ilvl="7">
+      <w:start w:val="1"/>
+      <w:numFmt w:val="decimal"/>
+      <w:isLgl/>
+      <w:lvlText w:val="%1.%2.%3.%4.%5.%6.%7.%8"/>
+      <w:lvlJc w:val="left"/>
+      <w:pPr>
+        <w:ind w:left="1800" w:hanging="1440"/>
+      </w:pPr>
+      <w:rPr>
+        <w:rFonts w:hint="default"/>
+      </w:rPr>
+    </w:lvl>
+    <w:lvl w:ilvl="8">
+      <w:start w:val="1"/>
+      <w:numFmt w:val="decimal"/>
+      <w:isLgl/>
+      <w:lvlText w:val="%1.%2.%3.%4.%5.%6.%7.%8.%9"/>
+      <w:lvlJc w:val="left"/>
+      <w:pPr>
+        <w:ind w:left="1800" w:hanging="1440"/>
+      </w:pPr>
+      <w:rPr>
+        <w:rFonts w:hint="default"/>
+      </w:rPr>
+    </w:lvl>
+  </w:abstractNum>
+  <w:abstractNum w:abstractNumId="2" w15:restartNumberingAfterBreak="0">
     <w:nsid w:val="5CAB4D08"/>
     <w:multiLevelType w:val="hybridMultilevel"/>
     <w:tmpl w:val="CECE6256"/>
@@ -5882,7 +6464,7 @@
       </w:rPr>
     </w:lvl>
   </w:abstractNum>
-  <w:abstractNum w:abstractNumId="2" w15:restartNumberingAfterBreak="0">
+  <w:abstractNum w:abstractNumId="3" w15:restartNumberingAfterBreak="0">
     <w:nsid w:val="716D2103"/>
     <w:multiLevelType w:val="multilevel"/>
     <w:tmpl w:val="349E0AAE"/>
@@ -5997,10 +6579,13 @@
     <w:abstractNumId w:val="0"/>
   </w:num>
   <w:num w:numId="2">
-    <w:abstractNumId w:val="1"/>
+    <w:abstractNumId w:val="2"/>
   </w:num>
   <w:num w:numId="3">
-    <w:abstractNumId w:val="2"/>
+    <w:abstractNumId w:val="3"/>
+  </w:num>
+  <w:num w:numId="4">
+    <w:abstractNumId w:val="1"/>
   </w:num>
 </w:numbering>
 </file>

</xml_diff>

<commit_message>
getting a quick look at length from latex
</commit_message>
<xml_diff>
--- a/Capstone Draft 3.docx
+++ b/Capstone Draft 3.docx
@@ -37,23 +37,7 @@
     </w:p>
     <w:p>
       <w:r>
-        <w:t>Master of Science in Data Science, Southern Methodist University, Dallas TX 75275 USA {</w:t>
-      </w:r>
-      <w:proofErr w:type="gramStart"/>
-      <w:r>
-        <w:t>atho,angyuen</w:t>
-      </w:r>
-      <w:proofErr w:type="gramEnd"/>
-      <w:r>
-        <w:t xml:space="preserve">2, </w:t>
-      </w:r>
-      <w:proofErr w:type="spellStart"/>
-      <w:r>
-        <w:t>jpafford</w:t>
-      </w:r>
-      <w:proofErr w:type="spellEnd"/>
-      <w:r>
-        <w:t xml:space="preserve">, </w:t>
+        <w:t xml:space="preserve">Master of Science in Data Science, Southern Methodist University, Dallas TX 75275 USA {atho,angyuen2, jpafford, </w:t>
       </w:r>
       <w:hyperlink r:id="rId5" w:history="1">
         <w:r>
@@ -329,7 +313,7 @@
         <w:t>the</w:t>
       </w:r>
       <w:r>
-        <w:t xml:space="preserve"> training data set. Features such as job title, job description/summary, experience and skill requirements, and location was collected. NLP was performed to read, decipher, understand, and make sense of each job posting. Unsupervised ML within NLP was performed to find document and text similarities between each job posting. Multiple comparative analytics pro- vided additional results and insights to arrive at a common definition and list of skillsets of a data scientist.</w:t>
+        <w:t xml:space="preserve"> training data set. Features such as job title, job description/summary, experience and skill requirements, and location was collected. NLP was performed to read, decipher, understand, and make sense of each job posting. Unsupervised ML within NLP was performed to find document and text similarities between each job posting. Multiple comparative analytics provided additional results and insights to arrive at a common definition and list of skillsets of a data scientist.</w:t>
       </w:r>
     </w:p>
     <w:p>
@@ -431,7 +415,16 @@
         <w:t>’</w:t>
       </w:r>
       <w:r>
-        <w:t>s paper established the fundamental goal and vision for AI [7]. Much has developed since Turing</w:t>
+        <w:t xml:space="preserve">s paper established the fundamental goal and vision for AI </w:t>
+      </w:r>
+      <w:r>
+        <w:rPr>
+          <w:highlight w:val="yellow"/>
+        </w:rPr>
+        <w:t>[7].</w:t>
+      </w:r>
+      <w:r>
+        <w:t xml:space="preserve"> Much has developed since Turing</w:t>
       </w:r>
       <w:r>
         <w:t>’</w:t>
@@ -1764,6 +1757,15 @@
       <w:r>
         <w:t>[1]. (see Fig. 13)</w:t>
       </w:r>
+      <w:r>
+        <w:t xml:space="preserve"> </w:t>
+      </w:r>
+      <w:r>
+        <w:rPr>
+          <w:highlight w:val="yellow"/>
+        </w:rPr>
+        <w:t>CHANGE FIG NUMBERS</w:t>
+      </w:r>
     </w:p>
     <w:p>
       <w:pPr>
@@ -1869,12 +1871,7 @@
         <w:t xml:space="preserve"> et al. manually collected job descriptions of D</w:t>
       </w:r>
       <w:r>
-        <w:t>atabase Administra</w:t>
-      </w:r>
-      <w:bookmarkStart w:id="0" w:name="_GoBack"/>
-      <w:bookmarkEnd w:id="0"/>
-      <w:r>
-        <w:t>tor</w:t>
+        <w:t>atabase Administrator</w:t>
       </w:r>
       <w:r>
         <w:t xml:space="preserve"> and D</w:t>
@@ -1995,7 +1992,14 @@
           <w:b/>
           <w:bCs/>
         </w:rPr>
-        <w:t>Data Set Creation</w:t>
+        <w:t xml:space="preserve">Data Set </w:t>
+      </w:r>
+      <w:r>
+        <w:rPr>
+          <w:b/>
+          <w:bCs/>
+        </w:rPr>
+        <w:t>Collection</w:t>
       </w:r>
     </w:p>
     <w:p>
@@ -3938,6 +3942,15 @@
       <w:r>
         <w:t xml:space="preserve">. </w:t>
       </w:r>
+      <w:r>
+        <w:t xml:space="preserve">  </w:t>
+      </w:r>
+      <w:r>
+        <w:rPr>
+          <w:highlight w:val="yellow"/>
+        </w:rPr>
+        <w:t>NEED CAPTION</w:t>
+      </w:r>
     </w:p>
     <w:p>
       <w:pPr>
@@ -4157,13 +4170,7 @@
         <w:rPr>
           <w:highlight w:val="yellow"/>
         </w:rPr>
-        <w:t xml:space="preserve">(insert reference link: </w:t>
-      </w:r>
-      <w:r>
-        <w:rPr>
-          <w:highlight w:val="yellow"/>
-        </w:rPr>
-        <w:t>https://scikit-learn.org</w:t>
+        <w:t>(insert reference link: https://scikit-learn.org</w:t>
       </w:r>
       <w:proofErr w:type="gramStart"/>
       <w:r>
@@ -5190,6 +5197,21 @@
         </w:rPr>
         <w:t>.</w:t>
       </w:r>
+      <w:r>
+        <w:rPr>
+          <w:b/>
+          <w:bCs/>
+        </w:rPr>
+        <w:t xml:space="preserve"> </w:t>
+      </w:r>
+      <w:r>
+        <w:rPr>
+          <w:b/>
+          <w:bCs/>
+          <w:highlight w:val="yellow"/>
+        </w:rPr>
+        <w:t>MAKE THIS A TABLE!!</w:t>
+      </w:r>
     </w:p>
     <w:p>
       <w:r>
@@ -5935,11 +5957,11 @@
         <w:t>’</w:t>
       </w:r>
       <w:r>
-        <w:t xml:space="preserve">s terms and conditions may prevent someone from scraping. Falling outside the guidelines and/or company policies can be bad. There are criminal implications such as identity theft and hacking if </w:t>
+        <w:t xml:space="preserve">s terms and conditions may prevent someone from scraping. Falling outside the guidelines </w:t>
       </w:r>
       <w:r>
         <w:lastRenderedPageBreak/>
-        <w:t>information is scraped from a website without following the proper protocol. For the novice programmer, it can be easy to make this mistake. According to the 2016 lawsuit, LinkedIn V. Doe Defendants</w:t>
+        <w:t>and/or company policies can be bad. There are criminal implications such as identity theft and hacking if information is scraped from a website without following the proper protocol. For the novice programmer, it can be easy to make this mistake. According to the 2016 lawsuit, LinkedIn V. Doe Defendants</w:t>
       </w:r>
       <w:r>
         <w:t xml:space="preserve"> </w:t>
@@ -6071,25 +6093,27 @@
           <w:bCs/>
         </w:rPr>
       </w:pPr>
-    </w:p>
-    <w:p>
-      <w:pPr>
-        <w:rPr>
-          <w:b/>
-          <w:bCs/>
-        </w:rPr>
-      </w:pPr>
-      <w:r>
-        <w:rPr>
-          <w:b/>
-          <w:bCs/>
-        </w:rPr>
+      <w:bookmarkStart w:id="0" w:name="_GoBack"/>
+      <w:bookmarkEnd w:id="0"/>
+    </w:p>
+    <w:p>
+      <w:pPr>
+        <w:rPr>
+          <w:b/>
+          <w:bCs/>
+        </w:rPr>
+      </w:pPr>
+      <w:r>
+        <w:rPr>
+          <w:b/>
+          <w:bCs/>
+        </w:rPr>
+        <w:lastRenderedPageBreak/>
         <w:t>References</w:t>
       </w:r>
     </w:p>
     <w:p>
       <w:r>
-        <w:lastRenderedPageBreak/>
         <w:t>1.</w:t>
       </w:r>
       <w:r>

</xml_diff>